<commit_message>
Updated Readme Word Document
</commit_message>
<xml_diff>
--- a/DMSTaskCopy_README.docx
+++ b/DMSTaskCopy_README.docx
@@ -830,8 +830,9 @@
     </w:p>
     <w:tbl>
       <w:tblPr>
-        <w:tblW w:w="9010" w:type="dxa"/>
+        <w:tblW w:w="8985" w:type="dxa"/>
         <w:tblCellSpacing w:w="0" w:type="auto"/>
+        <w:tblLayout w:type="fixed"/>
         <w:tblCellMar>
           <w:top w:w="15" w:type="dxa"/>
           <w:left w:w="15" w:type="dxa"/>
@@ -841,10 +842,10 @@
         <w:tblLook w:val="04A0" w:firstRow="1" w:lastRow="0" w:firstColumn="1" w:lastColumn="0" w:noHBand="0" w:noVBand="1"/>
       </w:tblPr>
       <w:tblGrid>
-        <w:gridCol w:w="1937"/>
-        <w:gridCol w:w="1379"/>
-        <w:gridCol w:w="937"/>
-        <w:gridCol w:w="4757"/>
+        <w:gridCol w:w="2022"/>
+        <w:gridCol w:w="1285"/>
+        <w:gridCol w:w="1069"/>
+        <w:gridCol w:w="4609"/>
       </w:tblGrid>
       <w:tr>
         <w:trPr>
@@ -852,7 +853,7 @@
         </w:trPr>
         <w:tc>
           <w:tcPr>
-            <w:tcW w:w="1937" w:type="dxa"/>
+            <w:tcW w:w="2022" w:type="dxa"/>
             <w:tcBorders>
               <w:top w:val="single" w:sz="6" w:space="0" w:color="E6E6E6"/>
               <w:left w:val="single" w:sz="6" w:space="0" w:color="E6E6E6"/>
@@ -863,28 +864,14 @@
             <w:vAlign w:val="center"/>
           </w:tcPr>
           <w:p>
-            <w:pPr>
-              <w:rPr>
-                <w:rFonts w:ascii="Times New Roman" w:eastAsia="Times New Roman" w:hAnsi="Times New Roman"/>
-                <w:b/>
-                <w:bCs/>
-                <w:lang w:eastAsia="en-GB"/>
-              </w:rPr>
-            </w:pPr>
-            <w:r>
-              <w:rPr>
-                <w:rFonts w:ascii="Times New Roman" w:eastAsia="Times New Roman" w:hAnsi="Times New Roman"/>
-                <w:b/>
-                <w:bCs/>
-                <w:lang w:eastAsia="en-GB"/>
-              </w:rPr>
+            <w:r>
               <w:t>Parameter</w:t>
             </w:r>
           </w:p>
         </w:tc>
         <w:tc>
           <w:tcPr>
-            <w:tcW w:w="1379" w:type="dxa"/>
+            <w:tcW w:w="1285" w:type="dxa"/>
             <w:tcBorders>
               <w:top w:val="single" w:sz="6" w:space="0" w:color="E6E6E6"/>
               <w:left w:val="single" w:sz="6" w:space="0" w:color="E6E6E6"/>
@@ -895,28 +882,14 @@
             <w:vAlign w:val="center"/>
           </w:tcPr>
           <w:p>
-            <w:pPr>
-              <w:rPr>
-                <w:rFonts w:ascii="Times New Roman" w:eastAsia="Times New Roman" w:hAnsi="Times New Roman"/>
-                <w:b/>
-                <w:bCs/>
-                <w:lang w:eastAsia="en-GB"/>
-              </w:rPr>
-            </w:pPr>
-            <w:r>
-              <w:rPr>
-                <w:rFonts w:ascii="Times New Roman" w:eastAsia="Times New Roman" w:hAnsi="Times New Roman"/>
-                <w:b/>
-                <w:bCs/>
-                <w:lang w:eastAsia="en-GB"/>
-              </w:rPr>
+            <w:r>
               <w:t>Value</w:t>
             </w:r>
           </w:p>
         </w:tc>
         <w:tc>
           <w:tcPr>
-            <w:tcW w:w="937" w:type="dxa"/>
+            <w:tcW w:w="1069" w:type="dxa"/>
             <w:tcBorders>
               <w:top w:val="single" w:sz="6" w:space="0" w:color="E6E6E6"/>
               <w:left w:val="single" w:sz="6" w:space="0" w:color="E6E6E6"/>
@@ -927,28 +900,14 @@
             <w:vAlign w:val="center"/>
           </w:tcPr>
           <w:p>
-            <w:pPr>
-              <w:rPr>
-                <w:rFonts w:ascii="Times New Roman" w:eastAsia="Times New Roman" w:hAnsi="Times New Roman"/>
-                <w:b/>
-                <w:bCs/>
-                <w:lang w:eastAsia="en-GB"/>
-              </w:rPr>
-            </w:pPr>
-            <w:r>
-              <w:rPr>
-                <w:rFonts w:ascii="Times New Roman" w:eastAsia="Times New Roman" w:hAnsi="Times New Roman"/>
-                <w:b/>
-                <w:bCs/>
-                <w:lang w:eastAsia="en-GB"/>
-              </w:rPr>
+            <w:r>
               <w:t>Optional</w:t>
             </w:r>
           </w:p>
         </w:tc>
         <w:tc>
           <w:tcPr>
-            <w:tcW w:w="4757" w:type="dxa"/>
+            <w:tcW w:w="4609" w:type="dxa"/>
             <w:tcBorders>
               <w:top w:val="single" w:sz="6" w:space="0" w:color="E6E6E6"/>
               <w:left w:val="single" w:sz="6" w:space="0" w:color="E6E6E6"/>
@@ -959,21 +918,7 @@
             <w:vAlign w:val="center"/>
           </w:tcPr>
           <w:p>
-            <w:pPr>
-              <w:rPr>
-                <w:rFonts w:ascii="Times New Roman" w:eastAsia="Times New Roman" w:hAnsi="Times New Roman"/>
-                <w:b/>
-                <w:bCs/>
-                <w:lang w:eastAsia="en-GB"/>
-              </w:rPr>
-            </w:pPr>
-            <w:r>
-              <w:rPr>
-                <w:rFonts w:ascii="Times New Roman" w:eastAsia="Times New Roman" w:hAnsi="Times New Roman"/>
-                <w:b/>
-                <w:bCs/>
-                <w:lang w:eastAsia="en-GB"/>
-              </w:rPr>
+            <w:r>
               <w:t>Description</w:t>
             </w:r>
           </w:p>
@@ -985,28 +930,21 @@
         </w:trPr>
         <w:tc>
           <w:tcPr>
-            <w:tcW w:w="1937" w:type="dxa"/>
-            <w:tcBorders>
-              <w:top w:val="single" w:sz="6" w:space="0" w:color="E6E6E6"/>
-              <w:left w:val="single" w:sz="6" w:space="0" w:color="E6E6E6"/>
-              <w:bottom w:val="single" w:sz="6" w:space="0" w:color="E6E6E6"/>
-              <w:right w:val="single" w:sz="6" w:space="0" w:color="E6E6E6"/>
-            </w:tcBorders>
-            <w:vAlign w:val="center"/>
-          </w:tcPr>
-          <w:p>
-            <w:pPr>
-              <w:rPr>
-                <w:rFonts w:ascii="Times New Roman" w:eastAsia="Times New Roman" w:hAnsi="Times New Roman"/>
-                <w:lang w:eastAsia="en-GB"/>
-              </w:rPr>
+            <w:tcW w:w="2022" w:type="dxa"/>
+            <w:tcBorders>
+              <w:top w:val="single" w:sz="6" w:space="0" w:color="E6E6E6"/>
+              <w:left w:val="single" w:sz="6" w:space="0" w:color="E6E6E6"/>
+              <w:bottom w:val="single" w:sz="6" w:space="0" w:color="E6E6E6"/>
+              <w:right w:val="single" w:sz="6" w:space="0" w:color="E6E6E6"/>
+            </w:tcBorders>
+            <w:vAlign w:val="center"/>
+          </w:tcPr>
+          <w:p>
+            <w:pPr>
+              <w:pStyle w:val="code"/>
             </w:pPr>
             <w:proofErr w:type="spellStart"/>
             <w:r>
-              <w:rPr>
-                <w:rFonts w:ascii="Times New Roman" w:eastAsia="Times New Roman" w:hAnsi="Times New Roman"/>
-                <w:lang w:eastAsia="en-GB"/>
-              </w:rPr>
               <w:t>src_account_id</w:t>
             </w:r>
             <w:proofErr w:type="spellEnd"/>
@@ -1014,82 +952,52 @@
         </w:tc>
         <w:tc>
           <w:tcPr>
-            <w:tcW w:w="1379" w:type="dxa"/>
-            <w:tcBorders>
-              <w:top w:val="single" w:sz="6" w:space="0" w:color="E6E6E6"/>
-              <w:left w:val="single" w:sz="6" w:space="0" w:color="E6E6E6"/>
-              <w:bottom w:val="single" w:sz="6" w:space="0" w:color="E6E6E6"/>
-              <w:right w:val="single" w:sz="6" w:space="0" w:color="E6E6E6"/>
-            </w:tcBorders>
-            <w:vAlign w:val="center"/>
-          </w:tcPr>
-          <w:p>
-            <w:pPr>
-              <w:rPr>
-                <w:rFonts w:ascii="Times New Roman" w:eastAsia="Times New Roman" w:hAnsi="Times New Roman"/>
-                <w:lang w:eastAsia="en-GB"/>
-              </w:rPr>
-            </w:pPr>
-            <w:r>
-              <w:rPr>
-                <w:rFonts w:ascii="Times New Roman" w:eastAsia="Times New Roman" w:hAnsi="Times New Roman"/>
-                <w:lang w:eastAsia="en-GB"/>
-              </w:rPr>
+            <w:tcW w:w="1285" w:type="dxa"/>
+            <w:tcBorders>
+              <w:top w:val="single" w:sz="6" w:space="0" w:color="E6E6E6"/>
+              <w:left w:val="single" w:sz="6" w:space="0" w:color="E6E6E6"/>
+              <w:bottom w:val="single" w:sz="6" w:space="0" w:color="E6E6E6"/>
+              <w:right w:val="single" w:sz="6" w:space="0" w:color="E6E6E6"/>
+            </w:tcBorders>
+            <w:vAlign w:val="center"/>
+          </w:tcPr>
+          <w:p>
+            <w:r>
               <w:t>AWS account ID</w:t>
             </w:r>
           </w:p>
         </w:tc>
         <w:tc>
           <w:tcPr>
-            <w:tcW w:w="937" w:type="dxa"/>
-            <w:tcBorders>
-              <w:top w:val="single" w:sz="6" w:space="0" w:color="E6E6E6"/>
-              <w:left w:val="single" w:sz="6" w:space="0" w:color="E6E6E6"/>
-              <w:bottom w:val="single" w:sz="6" w:space="0" w:color="E6E6E6"/>
-              <w:right w:val="single" w:sz="6" w:space="0" w:color="E6E6E6"/>
-            </w:tcBorders>
-            <w:vAlign w:val="center"/>
-          </w:tcPr>
-          <w:p>
-            <w:pPr>
-              <w:rPr>
-                <w:rFonts w:ascii="Times New Roman" w:eastAsia="Times New Roman" w:hAnsi="Times New Roman"/>
-                <w:lang w:eastAsia="en-GB"/>
-              </w:rPr>
-            </w:pPr>
-            <w:r>
-              <w:rPr>
-                <w:rFonts w:ascii="Times New Roman" w:eastAsia="Times New Roman" w:hAnsi="Times New Roman"/>
-                <w:lang w:eastAsia="en-GB"/>
-              </w:rPr>
+            <w:tcW w:w="1069" w:type="dxa"/>
+            <w:tcBorders>
+              <w:top w:val="single" w:sz="6" w:space="0" w:color="E6E6E6"/>
+              <w:left w:val="single" w:sz="6" w:space="0" w:color="E6E6E6"/>
+              <w:bottom w:val="single" w:sz="6" w:space="0" w:color="E6E6E6"/>
+              <w:right w:val="single" w:sz="6" w:space="0" w:color="E6E6E6"/>
+            </w:tcBorders>
+            <w:vAlign w:val="center"/>
+          </w:tcPr>
+          <w:p>
+            <w:r>
               <w:t>No</w:t>
             </w:r>
           </w:p>
         </w:tc>
         <w:tc>
           <w:tcPr>
-            <w:tcW w:w="4757" w:type="dxa"/>
-            <w:tcBorders>
-              <w:top w:val="single" w:sz="6" w:space="0" w:color="E6E6E6"/>
-              <w:left w:val="single" w:sz="6" w:space="0" w:color="E6E6E6"/>
-              <w:bottom w:val="single" w:sz="6" w:space="0" w:color="E6E6E6"/>
-              <w:right w:val="single" w:sz="6" w:space="0" w:color="E6E6E6"/>
-            </w:tcBorders>
-            <w:vAlign w:val="center"/>
-          </w:tcPr>
-          <w:p>
-            <w:pPr>
-              <w:rPr>
-                <w:rFonts w:ascii="Times New Roman" w:eastAsia="Times New Roman" w:hAnsi="Times New Roman"/>
-                <w:lang w:eastAsia="en-GB"/>
-              </w:rPr>
-            </w:pPr>
-            <w:r>
-              <w:rPr>
-                <w:rFonts w:ascii="Times New Roman" w:eastAsia="Times New Roman" w:hAnsi="Times New Roman"/>
-                <w:lang w:eastAsia="en-GB"/>
-              </w:rPr>
-              <w:t>Source AWS Account ID from which DMS tasks must be copied from</w:t>
+            <w:tcW w:w="4609" w:type="dxa"/>
+            <w:tcBorders>
+              <w:top w:val="single" w:sz="6" w:space="0" w:color="E6E6E6"/>
+              <w:left w:val="single" w:sz="6" w:space="0" w:color="E6E6E6"/>
+              <w:bottom w:val="single" w:sz="6" w:space="0" w:color="E6E6E6"/>
+              <w:right w:val="single" w:sz="6" w:space="0" w:color="E6E6E6"/>
+            </w:tcBorders>
+            <w:vAlign w:val="center"/>
+          </w:tcPr>
+          <w:p>
+            <w:r>
+              <w:t>Source account ID from which AWS DMS tasks must be copied from</w:t>
             </w:r>
           </w:p>
         </w:tc>
@@ -1100,28 +1008,21 @@
         </w:trPr>
         <w:tc>
           <w:tcPr>
-            <w:tcW w:w="1937" w:type="dxa"/>
-            <w:tcBorders>
-              <w:top w:val="single" w:sz="6" w:space="0" w:color="E6E6E6"/>
-              <w:left w:val="single" w:sz="6" w:space="0" w:color="E6E6E6"/>
-              <w:bottom w:val="single" w:sz="6" w:space="0" w:color="E6E6E6"/>
-              <w:right w:val="single" w:sz="6" w:space="0" w:color="E6E6E6"/>
-            </w:tcBorders>
-            <w:vAlign w:val="center"/>
-          </w:tcPr>
-          <w:p>
-            <w:pPr>
-              <w:rPr>
-                <w:rFonts w:ascii="Times New Roman" w:eastAsia="Times New Roman" w:hAnsi="Times New Roman"/>
-                <w:lang w:eastAsia="en-GB"/>
-              </w:rPr>
+            <w:tcW w:w="2022" w:type="dxa"/>
+            <w:tcBorders>
+              <w:top w:val="single" w:sz="6" w:space="0" w:color="E6E6E6"/>
+              <w:left w:val="single" w:sz="6" w:space="0" w:color="E6E6E6"/>
+              <w:bottom w:val="single" w:sz="6" w:space="0" w:color="E6E6E6"/>
+              <w:right w:val="single" w:sz="6" w:space="0" w:color="E6E6E6"/>
+            </w:tcBorders>
+            <w:vAlign w:val="center"/>
+          </w:tcPr>
+          <w:p>
+            <w:pPr>
+              <w:pStyle w:val="code"/>
             </w:pPr>
             <w:proofErr w:type="spellStart"/>
             <w:r>
-              <w:rPr>
-                <w:rFonts w:ascii="Times New Roman" w:eastAsia="Times New Roman" w:hAnsi="Times New Roman"/>
-                <w:lang w:eastAsia="en-GB"/>
-              </w:rPr>
               <w:t>src_account_role</w:t>
             </w:r>
             <w:proofErr w:type="spellEnd"/>
@@ -1129,106 +1030,70 @@
         </w:tc>
         <w:tc>
           <w:tcPr>
-            <w:tcW w:w="1379" w:type="dxa"/>
-            <w:tcBorders>
-              <w:top w:val="single" w:sz="6" w:space="0" w:color="E6E6E6"/>
-              <w:left w:val="single" w:sz="6" w:space="0" w:color="E6E6E6"/>
-              <w:bottom w:val="single" w:sz="6" w:space="0" w:color="E6E6E6"/>
-              <w:right w:val="single" w:sz="6" w:space="0" w:color="E6E6E6"/>
-            </w:tcBorders>
-            <w:vAlign w:val="center"/>
-          </w:tcPr>
-          <w:p>
-            <w:pPr>
-              <w:rPr>
-                <w:rFonts w:ascii="Times New Roman" w:eastAsia="Times New Roman" w:hAnsi="Times New Roman"/>
-                <w:lang w:eastAsia="en-GB"/>
-              </w:rPr>
-            </w:pPr>
-            <w:r>
-              <w:rPr>
-                <w:rFonts w:ascii="Times New Roman" w:eastAsia="Times New Roman" w:hAnsi="Times New Roman"/>
-                <w:lang w:eastAsia="en-GB"/>
-              </w:rPr>
+            <w:tcW w:w="1285" w:type="dxa"/>
+            <w:tcBorders>
+              <w:top w:val="single" w:sz="6" w:space="0" w:color="E6E6E6"/>
+              <w:left w:val="single" w:sz="6" w:space="0" w:color="E6E6E6"/>
+              <w:bottom w:val="single" w:sz="6" w:space="0" w:color="E6E6E6"/>
+              <w:right w:val="single" w:sz="6" w:space="0" w:color="E6E6E6"/>
+            </w:tcBorders>
+            <w:vAlign w:val="center"/>
+          </w:tcPr>
+          <w:p>
+            <w:r>
               <w:t>AWS account role</w:t>
             </w:r>
           </w:p>
         </w:tc>
         <w:tc>
           <w:tcPr>
-            <w:tcW w:w="937" w:type="dxa"/>
-            <w:tcBorders>
-              <w:top w:val="single" w:sz="6" w:space="0" w:color="E6E6E6"/>
-              <w:left w:val="single" w:sz="6" w:space="0" w:color="E6E6E6"/>
-              <w:bottom w:val="single" w:sz="6" w:space="0" w:color="E6E6E6"/>
-              <w:right w:val="single" w:sz="6" w:space="0" w:color="E6E6E6"/>
-            </w:tcBorders>
-            <w:vAlign w:val="center"/>
-          </w:tcPr>
-          <w:p>
-            <w:pPr>
-              <w:rPr>
-                <w:rFonts w:ascii="Times New Roman" w:eastAsia="Times New Roman" w:hAnsi="Times New Roman"/>
-                <w:lang w:eastAsia="en-GB"/>
-              </w:rPr>
-            </w:pPr>
-            <w:r>
-              <w:rPr>
-                <w:rFonts w:ascii="Times New Roman" w:eastAsia="Times New Roman" w:hAnsi="Times New Roman"/>
-                <w:lang w:eastAsia="en-GB"/>
-              </w:rPr>
+            <w:tcW w:w="1069" w:type="dxa"/>
+            <w:tcBorders>
+              <w:top w:val="single" w:sz="6" w:space="0" w:color="E6E6E6"/>
+              <w:left w:val="single" w:sz="6" w:space="0" w:color="E6E6E6"/>
+              <w:bottom w:val="single" w:sz="6" w:space="0" w:color="E6E6E6"/>
+              <w:right w:val="single" w:sz="6" w:space="0" w:color="E6E6E6"/>
+            </w:tcBorders>
+            <w:vAlign w:val="center"/>
+          </w:tcPr>
+          <w:p>
+            <w:r>
               <w:t>No</w:t>
             </w:r>
           </w:p>
         </w:tc>
         <w:tc>
           <w:tcPr>
-            <w:tcW w:w="4757" w:type="dxa"/>
-            <w:tcBorders>
-              <w:top w:val="single" w:sz="6" w:space="0" w:color="E6E6E6"/>
-              <w:left w:val="single" w:sz="6" w:space="0" w:color="E6E6E6"/>
-              <w:bottom w:val="single" w:sz="6" w:space="0" w:color="E6E6E6"/>
-              <w:right w:val="single" w:sz="6" w:space="0" w:color="E6E6E6"/>
-            </w:tcBorders>
-            <w:vAlign w:val="center"/>
-          </w:tcPr>
-          <w:p>
-            <w:pPr>
-              <w:rPr>
-                <w:rFonts w:ascii="Times New Roman" w:eastAsia="Times New Roman" w:hAnsi="Times New Roman"/>
-                <w:lang w:eastAsia="en-GB"/>
-              </w:rPr>
-            </w:pPr>
-            <w:r>
-              <w:rPr>
-                <w:rFonts w:ascii="Times New Roman" w:eastAsia="Times New Roman" w:hAnsi="Times New Roman"/>
-                <w:lang w:eastAsia="en-GB"/>
-              </w:rPr>
-              <w:t>Predefined IAM user role like 'admin', '</w:t>
+            <w:tcW w:w="4609" w:type="dxa"/>
+            <w:tcBorders>
+              <w:top w:val="single" w:sz="6" w:space="0" w:color="E6E6E6"/>
+              <w:left w:val="single" w:sz="6" w:space="0" w:color="E6E6E6"/>
+              <w:bottom w:val="single" w:sz="6" w:space="0" w:color="E6E6E6"/>
+              <w:right w:val="single" w:sz="6" w:space="0" w:color="E6E6E6"/>
+            </w:tcBorders>
+            <w:vAlign w:val="center"/>
+          </w:tcPr>
+          <w:p>
+            <w:r>
+              <w:t xml:space="preserve">Predefined IAM user role such as </w:t>
+            </w:r>
+            <w:r>
+              <w:rPr>
+                <w:rStyle w:val="codeChar"/>
+                <w:rFonts w:eastAsiaTheme="minorHAnsi"/>
+              </w:rPr>
+              <w:t>admin</w:t>
+            </w:r>
+            <w:r>
+              <w:t xml:space="preserve"> or </w:t>
             </w:r>
             <w:proofErr w:type="spellStart"/>
             <w:r>
               <w:rPr>
-                <w:rFonts w:ascii="Times New Roman" w:eastAsia="Times New Roman" w:hAnsi="Times New Roman"/>
-                <w:lang w:eastAsia="en-GB"/>
+                <w:rStyle w:val="codeChar"/>
+                <w:rFonts w:eastAsiaTheme="minorHAnsi"/>
               </w:rPr>
               <w:t>devops</w:t>
-            </w:r>
-            <w:proofErr w:type="spellEnd"/>
-            <w:r>
-              <w:rPr>
-                <w:rFonts w:ascii="Times New Roman" w:eastAsia="Times New Roman" w:hAnsi="Times New Roman"/>
-                <w:lang w:eastAsia="en-GB"/>
-              </w:rPr>
-              <w:t xml:space="preserve">', </w:t>
-            </w:r>
-            <w:proofErr w:type="spellStart"/>
-            <w:r>
-              <w:rPr>
-                <w:rFonts w:ascii="Times New Roman" w:eastAsia="Times New Roman" w:hAnsi="Times New Roman"/>
-                <w:lang w:eastAsia="en-GB"/>
-              </w:rPr>
-              <w:t>etc</w:t>
             </w:r>
             <w:proofErr w:type="spellEnd"/>
           </w:p>
@@ -1240,105 +1105,80 @@
         </w:trPr>
         <w:tc>
           <w:tcPr>
-            <w:tcW w:w="1937" w:type="dxa"/>
-            <w:tcBorders>
-              <w:top w:val="single" w:sz="6" w:space="0" w:color="E6E6E6"/>
-              <w:left w:val="single" w:sz="6" w:space="0" w:color="E6E6E6"/>
-              <w:bottom w:val="single" w:sz="6" w:space="0" w:color="E6E6E6"/>
-              <w:right w:val="single" w:sz="6" w:space="0" w:color="E6E6E6"/>
-            </w:tcBorders>
-            <w:vAlign w:val="center"/>
-          </w:tcPr>
-          <w:p>
-            <w:pPr>
+            <w:tcW w:w="2022" w:type="dxa"/>
+            <w:tcBorders>
+              <w:top w:val="single" w:sz="6" w:space="0" w:color="E6E6E6"/>
+              <w:left w:val="single" w:sz="6" w:space="0" w:color="E6E6E6"/>
+              <w:bottom w:val="single" w:sz="6" w:space="0" w:color="E6E6E6"/>
+              <w:right w:val="single" w:sz="6" w:space="0" w:color="E6E6E6"/>
+            </w:tcBorders>
+            <w:vAlign w:val="center"/>
+          </w:tcPr>
+          <w:p>
+            <w:pPr>
+              <w:pStyle w:val="code"/>
+            </w:pPr>
+            <w:proofErr w:type="spellStart"/>
+            <w:r>
+              <w:t>src_account_region</w:t>
+            </w:r>
+            <w:proofErr w:type="spellEnd"/>
+          </w:p>
+        </w:tc>
+        <w:tc>
+          <w:tcPr>
+            <w:tcW w:w="1285" w:type="dxa"/>
+            <w:tcBorders>
+              <w:top w:val="single" w:sz="6" w:space="0" w:color="E6E6E6"/>
+              <w:left w:val="single" w:sz="6" w:space="0" w:color="E6E6E6"/>
+              <w:bottom w:val="single" w:sz="6" w:space="0" w:color="E6E6E6"/>
+              <w:right w:val="single" w:sz="6" w:space="0" w:color="E6E6E6"/>
+            </w:tcBorders>
+            <w:vAlign w:val="center"/>
+          </w:tcPr>
+          <w:p>
+            <w:r>
               <w:rPr>
                 <w:rFonts w:ascii="Times New Roman" w:eastAsia="Times New Roman" w:hAnsi="Times New Roman"/>
                 <w:lang w:eastAsia="en-GB"/>
               </w:rPr>
-            </w:pPr>
-            <w:proofErr w:type="spellStart"/>
+              <w:t>AWS Region</w:t>
+            </w:r>
+          </w:p>
+        </w:tc>
+        <w:tc>
+          <w:tcPr>
+            <w:tcW w:w="1069" w:type="dxa"/>
+            <w:tcBorders>
+              <w:top w:val="single" w:sz="6" w:space="0" w:color="E6E6E6"/>
+              <w:left w:val="single" w:sz="6" w:space="0" w:color="E6E6E6"/>
+              <w:bottom w:val="single" w:sz="6" w:space="0" w:color="E6E6E6"/>
+              <w:right w:val="single" w:sz="6" w:space="0" w:color="E6E6E6"/>
+            </w:tcBorders>
+            <w:vAlign w:val="center"/>
+          </w:tcPr>
+          <w:p>
             <w:r>
               <w:rPr>
                 <w:rFonts w:ascii="Times New Roman" w:eastAsia="Times New Roman" w:hAnsi="Times New Roman"/>
                 <w:lang w:eastAsia="en-GB"/>
               </w:rPr>
-              <w:t>src_account_region</w:t>
-            </w:r>
-            <w:proofErr w:type="spellEnd"/>
-          </w:p>
-        </w:tc>
-        <w:tc>
-          <w:tcPr>
-            <w:tcW w:w="1379" w:type="dxa"/>
-            <w:tcBorders>
-              <w:top w:val="single" w:sz="6" w:space="0" w:color="E6E6E6"/>
-              <w:left w:val="single" w:sz="6" w:space="0" w:color="E6E6E6"/>
-              <w:bottom w:val="single" w:sz="6" w:space="0" w:color="E6E6E6"/>
-              <w:right w:val="single" w:sz="6" w:space="0" w:color="E6E6E6"/>
-            </w:tcBorders>
-            <w:vAlign w:val="center"/>
-          </w:tcPr>
-          <w:p>
-            <w:pPr>
-              <w:rPr>
-                <w:rFonts w:ascii="Times New Roman" w:eastAsia="Times New Roman" w:hAnsi="Times New Roman"/>
-                <w:lang w:eastAsia="en-GB"/>
-              </w:rPr>
-            </w:pPr>
-            <w:r>
-              <w:rPr>
-                <w:rFonts w:ascii="Times New Roman" w:eastAsia="Times New Roman" w:hAnsi="Times New Roman"/>
-                <w:lang w:eastAsia="en-GB"/>
-              </w:rPr>
-              <w:t>AWS Region</w:t>
-            </w:r>
-          </w:p>
-        </w:tc>
-        <w:tc>
-          <w:tcPr>
-            <w:tcW w:w="937" w:type="dxa"/>
-            <w:tcBorders>
-              <w:top w:val="single" w:sz="6" w:space="0" w:color="E6E6E6"/>
-              <w:left w:val="single" w:sz="6" w:space="0" w:color="E6E6E6"/>
-              <w:bottom w:val="single" w:sz="6" w:space="0" w:color="E6E6E6"/>
-              <w:right w:val="single" w:sz="6" w:space="0" w:color="E6E6E6"/>
-            </w:tcBorders>
-            <w:vAlign w:val="center"/>
-          </w:tcPr>
-          <w:p>
-            <w:pPr>
-              <w:rPr>
-                <w:rFonts w:ascii="Times New Roman" w:eastAsia="Times New Roman" w:hAnsi="Times New Roman"/>
-                <w:lang w:eastAsia="en-GB"/>
-              </w:rPr>
-            </w:pPr>
-            <w:r>
-              <w:rPr>
-                <w:rFonts w:ascii="Times New Roman" w:eastAsia="Times New Roman" w:hAnsi="Times New Roman"/>
-                <w:lang w:eastAsia="en-GB"/>
-              </w:rPr>
               <w:t>No</w:t>
             </w:r>
           </w:p>
         </w:tc>
         <w:tc>
           <w:tcPr>
-            <w:tcW w:w="4757" w:type="dxa"/>
-            <w:tcBorders>
-              <w:top w:val="single" w:sz="6" w:space="0" w:color="E6E6E6"/>
-              <w:left w:val="single" w:sz="6" w:space="0" w:color="E6E6E6"/>
-              <w:bottom w:val="single" w:sz="6" w:space="0" w:color="E6E6E6"/>
-              <w:right w:val="single" w:sz="6" w:space="0" w:color="E6E6E6"/>
-            </w:tcBorders>
-            <w:vAlign w:val="center"/>
-          </w:tcPr>
-          <w:p>
-            <w:pPr>
-              <w:rPr>
-                <w:rFonts w:ascii="Times New Roman" w:eastAsia="Times New Roman" w:hAnsi="Times New Roman"/>
-                <w:lang w:eastAsia="en-GB"/>
-              </w:rPr>
-            </w:pPr>
+            <w:tcW w:w="4609" w:type="dxa"/>
+            <w:tcBorders>
+              <w:top w:val="single" w:sz="6" w:space="0" w:color="E6E6E6"/>
+              <w:left w:val="single" w:sz="6" w:space="0" w:color="E6E6E6"/>
+              <w:bottom w:val="single" w:sz="6" w:space="0" w:color="E6E6E6"/>
+              <w:right w:val="single" w:sz="6" w:space="0" w:color="E6E6E6"/>
+            </w:tcBorders>
+            <w:vAlign w:val="center"/>
+          </w:tcPr>
+          <w:p>
             <w:r>
               <w:rPr>
                 <w:rFonts w:ascii="Times New Roman" w:eastAsia="Times New Roman" w:hAnsi="Times New Roman"/>
@@ -1355,28 +1195,21 @@
         </w:trPr>
         <w:tc>
           <w:tcPr>
-            <w:tcW w:w="1937" w:type="dxa"/>
-            <w:tcBorders>
-              <w:top w:val="single" w:sz="6" w:space="0" w:color="E6E6E6"/>
-              <w:left w:val="single" w:sz="6" w:space="0" w:color="E6E6E6"/>
-              <w:bottom w:val="single" w:sz="6" w:space="0" w:color="E6E6E6"/>
-              <w:right w:val="single" w:sz="6" w:space="0" w:color="E6E6E6"/>
-            </w:tcBorders>
-            <w:vAlign w:val="center"/>
-          </w:tcPr>
-          <w:p>
-            <w:pPr>
-              <w:rPr>
-                <w:rFonts w:ascii="Times New Roman" w:eastAsia="Times New Roman" w:hAnsi="Times New Roman"/>
-                <w:lang w:eastAsia="en-GB"/>
-              </w:rPr>
+            <w:tcW w:w="2022" w:type="dxa"/>
+            <w:tcBorders>
+              <w:top w:val="single" w:sz="6" w:space="0" w:color="E6E6E6"/>
+              <w:left w:val="single" w:sz="6" w:space="0" w:color="E6E6E6"/>
+              <w:bottom w:val="single" w:sz="6" w:space="0" w:color="E6E6E6"/>
+              <w:right w:val="single" w:sz="6" w:space="0" w:color="E6E6E6"/>
+            </w:tcBorders>
+            <w:vAlign w:val="center"/>
+          </w:tcPr>
+          <w:p>
+            <w:pPr>
+              <w:pStyle w:val="code"/>
             </w:pPr>
             <w:proofErr w:type="spellStart"/>
             <w:r>
-              <w:rPr>
-                <w:rFonts w:ascii="Times New Roman" w:eastAsia="Times New Roman" w:hAnsi="Times New Roman"/>
-                <w:lang w:eastAsia="en-GB"/>
-              </w:rPr>
               <w:t>rep_task_tag_filters</w:t>
             </w:r>
             <w:proofErr w:type="spellEnd"/>
@@ -1384,82 +1217,52 @@
         </w:tc>
         <w:tc>
           <w:tcPr>
-            <w:tcW w:w="1379" w:type="dxa"/>
-            <w:tcBorders>
-              <w:top w:val="single" w:sz="6" w:space="0" w:color="E6E6E6"/>
-              <w:left w:val="single" w:sz="6" w:space="0" w:color="E6E6E6"/>
-              <w:bottom w:val="single" w:sz="6" w:space="0" w:color="E6E6E6"/>
-              <w:right w:val="single" w:sz="6" w:space="0" w:color="E6E6E6"/>
-            </w:tcBorders>
-            <w:vAlign w:val="center"/>
-          </w:tcPr>
-          <w:p>
-            <w:pPr>
-              <w:rPr>
-                <w:rFonts w:ascii="Times New Roman" w:eastAsia="Times New Roman" w:hAnsi="Times New Roman"/>
-                <w:lang w:eastAsia="en-GB"/>
-              </w:rPr>
-            </w:pPr>
-            <w:r>
-              <w:rPr>
-                <w:rFonts w:ascii="Times New Roman" w:eastAsia="Times New Roman" w:hAnsi="Times New Roman"/>
-                <w:lang w:eastAsia="en-GB"/>
-              </w:rPr>
+            <w:tcW w:w="1285" w:type="dxa"/>
+            <w:tcBorders>
+              <w:top w:val="single" w:sz="6" w:space="0" w:color="E6E6E6"/>
+              <w:left w:val="single" w:sz="6" w:space="0" w:color="E6E6E6"/>
+              <w:bottom w:val="single" w:sz="6" w:space="0" w:color="E6E6E6"/>
+              <w:right w:val="single" w:sz="6" w:space="0" w:color="E6E6E6"/>
+            </w:tcBorders>
+            <w:vAlign w:val="center"/>
+          </w:tcPr>
+          <w:p>
+            <w:r>
               <w:t>Tag</w:t>
             </w:r>
           </w:p>
         </w:tc>
         <w:tc>
           <w:tcPr>
-            <w:tcW w:w="937" w:type="dxa"/>
-            <w:tcBorders>
-              <w:top w:val="single" w:sz="6" w:space="0" w:color="E6E6E6"/>
-              <w:left w:val="single" w:sz="6" w:space="0" w:color="E6E6E6"/>
-              <w:bottom w:val="single" w:sz="6" w:space="0" w:color="E6E6E6"/>
-              <w:right w:val="single" w:sz="6" w:space="0" w:color="E6E6E6"/>
-            </w:tcBorders>
-            <w:vAlign w:val="center"/>
-          </w:tcPr>
-          <w:p>
-            <w:pPr>
-              <w:rPr>
-                <w:rFonts w:ascii="Times New Roman" w:eastAsia="Times New Roman" w:hAnsi="Times New Roman"/>
-                <w:lang w:eastAsia="en-GB"/>
-              </w:rPr>
-            </w:pPr>
-            <w:r>
-              <w:rPr>
-                <w:rFonts w:ascii="Times New Roman" w:eastAsia="Times New Roman" w:hAnsi="Times New Roman"/>
-                <w:lang w:eastAsia="en-GB"/>
-              </w:rPr>
+            <w:tcW w:w="1069" w:type="dxa"/>
+            <w:tcBorders>
+              <w:top w:val="single" w:sz="6" w:space="0" w:color="E6E6E6"/>
+              <w:left w:val="single" w:sz="6" w:space="0" w:color="E6E6E6"/>
+              <w:bottom w:val="single" w:sz="6" w:space="0" w:color="E6E6E6"/>
+              <w:right w:val="single" w:sz="6" w:space="0" w:color="E6E6E6"/>
+            </w:tcBorders>
+            <w:vAlign w:val="center"/>
+          </w:tcPr>
+          <w:p>
+            <w:r>
               <w:t>No</w:t>
             </w:r>
           </w:p>
         </w:tc>
         <w:tc>
           <w:tcPr>
-            <w:tcW w:w="4757" w:type="dxa"/>
-            <w:tcBorders>
-              <w:top w:val="single" w:sz="6" w:space="0" w:color="E6E6E6"/>
-              <w:left w:val="single" w:sz="6" w:space="0" w:color="E6E6E6"/>
-              <w:bottom w:val="single" w:sz="6" w:space="0" w:color="E6E6E6"/>
-              <w:right w:val="single" w:sz="6" w:space="0" w:color="E6E6E6"/>
-            </w:tcBorders>
-            <w:vAlign w:val="center"/>
-          </w:tcPr>
-          <w:p>
-            <w:pPr>
-              <w:rPr>
-                <w:rFonts w:ascii="Times New Roman" w:eastAsia="Times New Roman" w:hAnsi="Times New Roman"/>
-                <w:lang w:eastAsia="en-GB"/>
-              </w:rPr>
-            </w:pPr>
-            <w:r>
-              <w:rPr>
-                <w:rFonts w:ascii="Times New Roman" w:eastAsia="Times New Roman" w:hAnsi="Times New Roman"/>
-                <w:lang w:eastAsia="en-GB"/>
-              </w:rPr>
-              <w:t>AWS Tag defined on DMS resources to be copied in source AWS account.</w:t>
+            <w:tcW w:w="4609" w:type="dxa"/>
+            <w:tcBorders>
+              <w:top w:val="single" w:sz="6" w:space="0" w:color="E6E6E6"/>
+              <w:left w:val="single" w:sz="6" w:space="0" w:color="E6E6E6"/>
+              <w:bottom w:val="single" w:sz="6" w:space="0" w:color="E6E6E6"/>
+              <w:right w:val="single" w:sz="6" w:space="0" w:color="E6E6E6"/>
+            </w:tcBorders>
+            <w:vAlign w:val="center"/>
+          </w:tcPr>
+          <w:p>
+            <w:r>
+              <w:t>AWS tag defined on AWS resources to be copied in the source account</w:t>
             </w:r>
           </w:p>
         </w:tc>
@@ -1502,8 +1305,9 @@
     </w:p>
     <w:tbl>
       <w:tblPr>
-        <w:tblW w:w="9010" w:type="dxa"/>
+        <w:tblW w:w="8985" w:type="dxa"/>
         <w:tblCellSpacing w:w="0" w:type="auto"/>
+        <w:tblLayout w:type="fixed"/>
         <w:tblCellMar>
           <w:top w:w="15" w:type="dxa"/>
           <w:left w:w="15" w:type="dxa"/>
@@ -1513,10 +1317,10 @@
         <w:tblLook w:val="04A0" w:firstRow="1" w:lastRow="0" w:firstColumn="1" w:lastColumn="0" w:noHBand="0" w:noVBand="1"/>
       </w:tblPr>
       <w:tblGrid>
-        <w:gridCol w:w="3150"/>
-        <w:gridCol w:w="1521"/>
-        <w:gridCol w:w="937"/>
-        <w:gridCol w:w="3402"/>
+        <w:gridCol w:w="2574"/>
+        <w:gridCol w:w="2010"/>
+        <w:gridCol w:w="1009"/>
+        <w:gridCol w:w="3392"/>
       </w:tblGrid>
       <w:tr>
         <w:trPr>
@@ -1524,7 +1328,7 @@
         </w:trPr>
         <w:tc>
           <w:tcPr>
-            <w:tcW w:w="3150" w:type="dxa"/>
+            <w:tcW w:w="2574" w:type="dxa"/>
             <w:tcBorders>
               <w:top w:val="single" w:sz="6" w:space="0" w:color="E6E6E6"/>
               <w:left w:val="single" w:sz="6" w:space="0" w:color="E6E6E6"/>
@@ -1535,28 +1339,14 @@
             <w:vAlign w:val="center"/>
           </w:tcPr>
           <w:p>
-            <w:pPr>
-              <w:rPr>
-                <w:rFonts w:ascii="Times New Roman" w:eastAsia="Times New Roman" w:hAnsi="Times New Roman"/>
-                <w:b/>
-                <w:bCs/>
-                <w:lang w:eastAsia="en-GB"/>
-              </w:rPr>
-            </w:pPr>
-            <w:r>
-              <w:rPr>
-                <w:rFonts w:ascii="Times New Roman" w:eastAsia="Times New Roman" w:hAnsi="Times New Roman"/>
-                <w:b/>
-                <w:bCs/>
-                <w:lang w:eastAsia="en-GB"/>
-              </w:rPr>
+            <w:r>
               <w:t>Parameter</w:t>
             </w:r>
           </w:p>
         </w:tc>
         <w:tc>
           <w:tcPr>
-            <w:tcW w:w="1521" w:type="dxa"/>
+            <w:tcW w:w="2010" w:type="dxa"/>
             <w:tcBorders>
               <w:top w:val="single" w:sz="6" w:space="0" w:color="E6E6E6"/>
               <w:left w:val="single" w:sz="6" w:space="0" w:color="E6E6E6"/>
@@ -1567,28 +1357,14 @@
             <w:vAlign w:val="center"/>
           </w:tcPr>
           <w:p>
-            <w:pPr>
-              <w:rPr>
-                <w:rFonts w:ascii="Times New Roman" w:eastAsia="Times New Roman" w:hAnsi="Times New Roman"/>
-                <w:b/>
-                <w:bCs/>
-                <w:lang w:eastAsia="en-GB"/>
-              </w:rPr>
-            </w:pPr>
-            <w:r>
-              <w:rPr>
-                <w:rFonts w:ascii="Times New Roman" w:eastAsia="Times New Roman" w:hAnsi="Times New Roman"/>
-                <w:b/>
-                <w:bCs/>
-                <w:lang w:eastAsia="en-GB"/>
-              </w:rPr>
+            <w:r>
               <w:t>Value</w:t>
             </w:r>
           </w:p>
         </w:tc>
         <w:tc>
           <w:tcPr>
-            <w:tcW w:w="937" w:type="dxa"/>
+            <w:tcW w:w="1009" w:type="dxa"/>
             <w:tcBorders>
               <w:top w:val="single" w:sz="6" w:space="0" w:color="E6E6E6"/>
               <w:left w:val="single" w:sz="6" w:space="0" w:color="E6E6E6"/>
@@ -1599,28 +1375,14 @@
             <w:vAlign w:val="center"/>
           </w:tcPr>
           <w:p>
-            <w:pPr>
-              <w:rPr>
-                <w:rFonts w:ascii="Times New Roman" w:eastAsia="Times New Roman" w:hAnsi="Times New Roman"/>
-                <w:b/>
-                <w:bCs/>
-                <w:lang w:eastAsia="en-GB"/>
-              </w:rPr>
-            </w:pPr>
-            <w:r>
-              <w:rPr>
-                <w:rFonts w:ascii="Times New Roman" w:eastAsia="Times New Roman" w:hAnsi="Times New Roman"/>
-                <w:b/>
-                <w:bCs/>
-                <w:lang w:eastAsia="en-GB"/>
-              </w:rPr>
+            <w:r>
               <w:t>Optional</w:t>
             </w:r>
           </w:p>
         </w:tc>
         <w:tc>
           <w:tcPr>
-            <w:tcW w:w="3402" w:type="dxa"/>
+            <w:tcW w:w="3392" w:type="dxa"/>
             <w:tcBorders>
               <w:top w:val="single" w:sz="6" w:space="0" w:color="E6E6E6"/>
               <w:left w:val="single" w:sz="6" w:space="0" w:color="E6E6E6"/>
@@ -1631,21 +1393,7 @@
             <w:vAlign w:val="center"/>
           </w:tcPr>
           <w:p>
-            <w:pPr>
-              <w:rPr>
-                <w:rFonts w:ascii="Times New Roman" w:eastAsia="Times New Roman" w:hAnsi="Times New Roman"/>
-                <w:b/>
-                <w:bCs/>
-                <w:lang w:eastAsia="en-GB"/>
-              </w:rPr>
-            </w:pPr>
-            <w:r>
-              <w:rPr>
-                <w:rFonts w:ascii="Times New Roman" w:eastAsia="Times New Roman" w:hAnsi="Times New Roman"/>
-                <w:b/>
-                <w:bCs/>
-                <w:lang w:eastAsia="en-GB"/>
-              </w:rPr>
+            <w:r>
               <w:t>Description</w:t>
             </w:r>
           </w:p>
@@ -1657,29 +1405,21 @@
         </w:trPr>
         <w:tc>
           <w:tcPr>
-            <w:tcW w:w="3150" w:type="dxa"/>
-            <w:tcBorders>
-              <w:top w:val="single" w:sz="6" w:space="0" w:color="E6E6E6"/>
-              <w:left w:val="single" w:sz="6" w:space="0" w:color="E6E6E6"/>
-              <w:bottom w:val="single" w:sz="6" w:space="0" w:color="E6E6E6"/>
-              <w:right w:val="single" w:sz="6" w:space="0" w:color="E6E6E6"/>
-            </w:tcBorders>
-            <w:vAlign w:val="center"/>
-          </w:tcPr>
-          <w:p>
-            <w:pPr>
-              <w:rPr>
-                <w:rFonts w:ascii="Times New Roman" w:eastAsia="Times New Roman" w:hAnsi="Times New Roman"/>
-                <w:lang w:eastAsia="en-GB"/>
-              </w:rPr>
+            <w:tcW w:w="2574" w:type="dxa"/>
+            <w:tcBorders>
+              <w:top w:val="single" w:sz="6" w:space="0" w:color="E6E6E6"/>
+              <w:left w:val="single" w:sz="6" w:space="0" w:color="E6E6E6"/>
+              <w:bottom w:val="single" w:sz="6" w:space="0" w:color="E6E6E6"/>
+              <w:right w:val="single" w:sz="6" w:space="0" w:color="E6E6E6"/>
+            </w:tcBorders>
+            <w:vAlign w:val="center"/>
+          </w:tcPr>
+          <w:p>
+            <w:pPr>
+              <w:pStyle w:val="code"/>
             </w:pPr>
             <w:proofErr w:type="spellStart"/>
             <w:r>
-              <w:rPr>
-                <w:rFonts w:ascii="Times New Roman" w:eastAsia="Times New Roman" w:hAnsi="Times New Roman"/>
-                <w:lang w:eastAsia="en-GB"/>
-              </w:rPr>
-              <w:lastRenderedPageBreak/>
               <w:t>dest_account_id</w:t>
             </w:r>
             <w:proofErr w:type="spellEnd"/>
@@ -1687,81 +1427,52 @@
         </w:tc>
         <w:tc>
           <w:tcPr>
-            <w:tcW w:w="1521" w:type="dxa"/>
-            <w:tcBorders>
-              <w:top w:val="single" w:sz="6" w:space="0" w:color="E6E6E6"/>
-              <w:left w:val="single" w:sz="6" w:space="0" w:color="E6E6E6"/>
-              <w:bottom w:val="single" w:sz="6" w:space="0" w:color="E6E6E6"/>
-              <w:right w:val="single" w:sz="6" w:space="0" w:color="E6E6E6"/>
-            </w:tcBorders>
-            <w:vAlign w:val="center"/>
-          </w:tcPr>
-          <w:p>
-            <w:pPr>
-              <w:rPr>
-                <w:rFonts w:ascii="Times New Roman" w:eastAsia="Times New Roman" w:hAnsi="Times New Roman"/>
-                <w:lang w:eastAsia="en-GB"/>
-              </w:rPr>
-            </w:pPr>
-            <w:r>
-              <w:rPr>
-                <w:rFonts w:ascii="Times New Roman" w:eastAsia="Times New Roman" w:hAnsi="Times New Roman"/>
-                <w:lang w:eastAsia="en-GB"/>
-              </w:rPr>
+            <w:tcW w:w="2010" w:type="dxa"/>
+            <w:tcBorders>
+              <w:top w:val="single" w:sz="6" w:space="0" w:color="E6E6E6"/>
+              <w:left w:val="single" w:sz="6" w:space="0" w:color="E6E6E6"/>
+              <w:bottom w:val="single" w:sz="6" w:space="0" w:color="E6E6E6"/>
+              <w:right w:val="single" w:sz="6" w:space="0" w:color="E6E6E6"/>
+            </w:tcBorders>
+            <w:vAlign w:val="center"/>
+          </w:tcPr>
+          <w:p>
+            <w:r>
               <w:t>AWS account ID</w:t>
             </w:r>
           </w:p>
         </w:tc>
         <w:tc>
           <w:tcPr>
-            <w:tcW w:w="937" w:type="dxa"/>
-            <w:tcBorders>
-              <w:top w:val="single" w:sz="6" w:space="0" w:color="E6E6E6"/>
-              <w:left w:val="single" w:sz="6" w:space="0" w:color="E6E6E6"/>
-              <w:bottom w:val="single" w:sz="6" w:space="0" w:color="E6E6E6"/>
-              <w:right w:val="single" w:sz="6" w:space="0" w:color="E6E6E6"/>
-            </w:tcBorders>
-            <w:vAlign w:val="center"/>
-          </w:tcPr>
-          <w:p>
-            <w:pPr>
-              <w:rPr>
-                <w:rFonts w:ascii="Times New Roman" w:eastAsia="Times New Roman" w:hAnsi="Times New Roman"/>
-                <w:lang w:eastAsia="en-GB"/>
-              </w:rPr>
-            </w:pPr>
-            <w:r>
-              <w:rPr>
-                <w:rFonts w:ascii="Times New Roman" w:eastAsia="Times New Roman" w:hAnsi="Times New Roman"/>
-                <w:lang w:eastAsia="en-GB"/>
-              </w:rPr>
+            <w:tcW w:w="1009" w:type="dxa"/>
+            <w:tcBorders>
+              <w:top w:val="single" w:sz="6" w:space="0" w:color="E6E6E6"/>
+              <w:left w:val="single" w:sz="6" w:space="0" w:color="E6E6E6"/>
+              <w:bottom w:val="single" w:sz="6" w:space="0" w:color="E6E6E6"/>
+              <w:right w:val="single" w:sz="6" w:space="0" w:color="E6E6E6"/>
+            </w:tcBorders>
+            <w:vAlign w:val="center"/>
+          </w:tcPr>
+          <w:p>
+            <w:r>
               <w:t>No</w:t>
             </w:r>
           </w:p>
         </w:tc>
         <w:tc>
           <w:tcPr>
-            <w:tcW w:w="3402" w:type="dxa"/>
-            <w:tcBorders>
-              <w:top w:val="single" w:sz="6" w:space="0" w:color="E6E6E6"/>
-              <w:left w:val="single" w:sz="6" w:space="0" w:color="E6E6E6"/>
-              <w:bottom w:val="single" w:sz="6" w:space="0" w:color="E6E6E6"/>
-              <w:right w:val="single" w:sz="6" w:space="0" w:color="E6E6E6"/>
-            </w:tcBorders>
-            <w:vAlign w:val="center"/>
-          </w:tcPr>
-          <w:p>
-            <w:pPr>
-              <w:rPr>
-                <w:rFonts w:ascii="Times New Roman" w:eastAsia="Times New Roman" w:hAnsi="Times New Roman"/>
-                <w:lang w:eastAsia="en-GB"/>
-              </w:rPr>
-            </w:pPr>
-            <w:r>
-              <w:rPr>
-                <w:rFonts w:ascii="Times New Roman" w:eastAsia="Times New Roman" w:hAnsi="Times New Roman" w:cs="Times New Roman"/>
-              </w:rPr>
-              <w:t>The destination AWS account ID.</w:t>
+            <w:tcW w:w="3392" w:type="dxa"/>
+            <w:tcBorders>
+              <w:top w:val="single" w:sz="6" w:space="0" w:color="E6E6E6"/>
+              <w:left w:val="single" w:sz="6" w:space="0" w:color="E6E6E6"/>
+              <w:bottom w:val="single" w:sz="6" w:space="0" w:color="E6E6E6"/>
+              <w:right w:val="single" w:sz="6" w:space="0" w:color="E6E6E6"/>
+            </w:tcBorders>
+            <w:vAlign w:val="center"/>
+          </w:tcPr>
+          <w:p>
+            <w:r>
+              <w:t>The destination account ID</w:t>
             </w:r>
           </w:p>
         </w:tc>
@@ -1772,28 +1483,22 @@
         </w:trPr>
         <w:tc>
           <w:tcPr>
-            <w:tcW w:w="3150" w:type="dxa"/>
-            <w:tcBorders>
-              <w:top w:val="single" w:sz="6" w:space="0" w:color="E6E6E6"/>
-              <w:left w:val="single" w:sz="6" w:space="0" w:color="E6E6E6"/>
-              <w:bottom w:val="single" w:sz="6" w:space="0" w:color="E6E6E6"/>
-              <w:right w:val="single" w:sz="6" w:space="0" w:color="E6E6E6"/>
-            </w:tcBorders>
-            <w:vAlign w:val="center"/>
-          </w:tcPr>
-          <w:p>
-            <w:pPr>
-              <w:rPr>
-                <w:rFonts w:ascii="Times New Roman" w:eastAsia="Times New Roman" w:hAnsi="Times New Roman"/>
-                <w:lang w:eastAsia="en-GB"/>
-              </w:rPr>
+            <w:tcW w:w="2574" w:type="dxa"/>
+            <w:tcBorders>
+              <w:top w:val="single" w:sz="6" w:space="0" w:color="E6E6E6"/>
+              <w:left w:val="single" w:sz="6" w:space="0" w:color="E6E6E6"/>
+              <w:bottom w:val="single" w:sz="6" w:space="0" w:color="E6E6E6"/>
+              <w:right w:val="single" w:sz="6" w:space="0" w:color="E6E6E6"/>
+            </w:tcBorders>
+            <w:vAlign w:val="center"/>
+          </w:tcPr>
+          <w:p>
+            <w:pPr>
+              <w:pStyle w:val="code"/>
             </w:pPr>
             <w:proofErr w:type="spellStart"/>
             <w:r>
-              <w:rPr>
-                <w:rFonts w:ascii="Times New Roman" w:eastAsia="Times New Roman" w:hAnsi="Times New Roman"/>
-                <w:lang w:eastAsia="en-GB"/>
-              </w:rPr>
+              <w:lastRenderedPageBreak/>
               <w:t>dest_account_role</w:t>
             </w:r>
             <w:proofErr w:type="spellEnd"/>
@@ -1801,81 +1506,52 @@
         </w:tc>
         <w:tc>
           <w:tcPr>
-            <w:tcW w:w="1521" w:type="dxa"/>
-            <w:tcBorders>
-              <w:top w:val="single" w:sz="6" w:space="0" w:color="E6E6E6"/>
-              <w:left w:val="single" w:sz="6" w:space="0" w:color="E6E6E6"/>
-              <w:bottom w:val="single" w:sz="6" w:space="0" w:color="E6E6E6"/>
-              <w:right w:val="single" w:sz="6" w:space="0" w:color="E6E6E6"/>
-            </w:tcBorders>
-            <w:vAlign w:val="center"/>
-          </w:tcPr>
-          <w:p>
-            <w:pPr>
-              <w:rPr>
-                <w:rFonts w:ascii="Times New Roman" w:eastAsia="Times New Roman" w:hAnsi="Times New Roman"/>
-                <w:lang w:eastAsia="en-GB"/>
-              </w:rPr>
-            </w:pPr>
-            <w:r>
-              <w:rPr>
-                <w:rFonts w:ascii="Times New Roman" w:eastAsia="Times New Roman" w:hAnsi="Times New Roman"/>
-                <w:lang w:eastAsia="en-GB"/>
-              </w:rPr>
+            <w:tcW w:w="2010" w:type="dxa"/>
+            <w:tcBorders>
+              <w:top w:val="single" w:sz="6" w:space="0" w:color="E6E6E6"/>
+              <w:left w:val="single" w:sz="6" w:space="0" w:color="E6E6E6"/>
+              <w:bottom w:val="single" w:sz="6" w:space="0" w:color="E6E6E6"/>
+              <w:right w:val="single" w:sz="6" w:space="0" w:color="E6E6E6"/>
+            </w:tcBorders>
+            <w:vAlign w:val="center"/>
+          </w:tcPr>
+          <w:p>
+            <w:r>
               <w:t>AWS account role</w:t>
             </w:r>
           </w:p>
         </w:tc>
         <w:tc>
           <w:tcPr>
-            <w:tcW w:w="937" w:type="dxa"/>
-            <w:tcBorders>
-              <w:top w:val="single" w:sz="6" w:space="0" w:color="E6E6E6"/>
-              <w:left w:val="single" w:sz="6" w:space="0" w:color="E6E6E6"/>
-              <w:bottom w:val="single" w:sz="6" w:space="0" w:color="E6E6E6"/>
-              <w:right w:val="single" w:sz="6" w:space="0" w:color="E6E6E6"/>
-            </w:tcBorders>
-            <w:vAlign w:val="center"/>
-          </w:tcPr>
-          <w:p>
-            <w:pPr>
-              <w:rPr>
-                <w:rFonts w:ascii="Times New Roman" w:eastAsia="Times New Roman" w:hAnsi="Times New Roman"/>
-                <w:lang w:eastAsia="en-GB"/>
-              </w:rPr>
-            </w:pPr>
-            <w:r>
-              <w:rPr>
-                <w:rFonts w:ascii="Times New Roman" w:eastAsia="Times New Roman" w:hAnsi="Times New Roman"/>
-                <w:lang w:eastAsia="en-GB"/>
-              </w:rPr>
+            <w:tcW w:w="1009" w:type="dxa"/>
+            <w:tcBorders>
+              <w:top w:val="single" w:sz="6" w:space="0" w:color="E6E6E6"/>
+              <w:left w:val="single" w:sz="6" w:space="0" w:color="E6E6E6"/>
+              <w:bottom w:val="single" w:sz="6" w:space="0" w:color="E6E6E6"/>
+              <w:right w:val="single" w:sz="6" w:space="0" w:color="E6E6E6"/>
+            </w:tcBorders>
+            <w:vAlign w:val="center"/>
+          </w:tcPr>
+          <w:p>
+            <w:r>
               <w:t>No</w:t>
             </w:r>
           </w:p>
         </w:tc>
         <w:tc>
           <w:tcPr>
-            <w:tcW w:w="3402" w:type="dxa"/>
-            <w:tcBorders>
-              <w:top w:val="single" w:sz="6" w:space="0" w:color="E6E6E6"/>
-              <w:left w:val="single" w:sz="6" w:space="0" w:color="E6E6E6"/>
-              <w:bottom w:val="single" w:sz="6" w:space="0" w:color="E6E6E6"/>
-              <w:right w:val="single" w:sz="6" w:space="0" w:color="E6E6E6"/>
-            </w:tcBorders>
-            <w:vAlign w:val="center"/>
-          </w:tcPr>
-          <w:p>
-            <w:pPr>
-              <w:rPr>
-                <w:rFonts w:ascii="Times New Roman" w:eastAsia="Times New Roman" w:hAnsi="Times New Roman"/>
-                <w:lang w:eastAsia="en-GB"/>
-              </w:rPr>
-            </w:pPr>
-            <w:r>
-              <w:rPr>
-                <w:rFonts w:ascii="Times New Roman" w:eastAsia="Times New Roman" w:hAnsi="Times New Roman" w:cs="Times New Roman"/>
-              </w:rPr>
-              <w:t>The destination AWS account role.</w:t>
+            <w:tcW w:w="3392" w:type="dxa"/>
+            <w:tcBorders>
+              <w:top w:val="single" w:sz="6" w:space="0" w:color="E6E6E6"/>
+              <w:left w:val="single" w:sz="6" w:space="0" w:color="E6E6E6"/>
+              <w:bottom w:val="single" w:sz="6" w:space="0" w:color="E6E6E6"/>
+              <w:right w:val="single" w:sz="6" w:space="0" w:color="E6E6E6"/>
+            </w:tcBorders>
+            <w:vAlign w:val="center"/>
+          </w:tcPr>
+          <w:p>
+            <w:r>
+              <w:t>The destination account role</w:t>
             </w:r>
           </w:p>
         </w:tc>
@@ -1886,111 +1562,80 @@
         </w:trPr>
         <w:tc>
           <w:tcPr>
-            <w:tcW w:w="3150" w:type="dxa"/>
-            <w:tcBorders>
-              <w:top w:val="single" w:sz="6" w:space="0" w:color="E6E6E6"/>
-              <w:left w:val="single" w:sz="6" w:space="0" w:color="E6E6E6"/>
-              <w:bottom w:val="single" w:sz="6" w:space="0" w:color="E6E6E6"/>
-              <w:right w:val="single" w:sz="6" w:space="0" w:color="E6E6E6"/>
-            </w:tcBorders>
-            <w:vAlign w:val="center"/>
-          </w:tcPr>
-          <w:p>
-            <w:pPr>
+            <w:tcW w:w="2574" w:type="dxa"/>
+            <w:tcBorders>
+              <w:top w:val="single" w:sz="6" w:space="0" w:color="E6E6E6"/>
+              <w:left w:val="single" w:sz="6" w:space="0" w:color="E6E6E6"/>
+              <w:bottom w:val="single" w:sz="6" w:space="0" w:color="E6E6E6"/>
+              <w:right w:val="single" w:sz="6" w:space="0" w:color="E6E6E6"/>
+            </w:tcBorders>
+            <w:vAlign w:val="center"/>
+          </w:tcPr>
+          <w:p>
+            <w:pPr>
+              <w:pStyle w:val="code"/>
+            </w:pPr>
+            <w:proofErr w:type="spellStart"/>
+            <w:r>
+              <w:t>dest_account_region</w:t>
+            </w:r>
+            <w:proofErr w:type="spellEnd"/>
+          </w:p>
+        </w:tc>
+        <w:tc>
+          <w:tcPr>
+            <w:tcW w:w="2010" w:type="dxa"/>
+            <w:tcBorders>
+              <w:top w:val="single" w:sz="6" w:space="0" w:color="E6E6E6"/>
+              <w:left w:val="single" w:sz="6" w:space="0" w:color="E6E6E6"/>
+              <w:bottom w:val="single" w:sz="6" w:space="0" w:color="E6E6E6"/>
+              <w:right w:val="single" w:sz="6" w:space="0" w:color="E6E6E6"/>
+            </w:tcBorders>
+            <w:vAlign w:val="center"/>
+          </w:tcPr>
+          <w:p>
+            <w:r>
               <w:rPr>
                 <w:rFonts w:ascii="Times New Roman" w:eastAsia="Times New Roman" w:hAnsi="Times New Roman"/>
                 <w:lang w:eastAsia="en-GB"/>
               </w:rPr>
-            </w:pPr>
-            <w:proofErr w:type="spellStart"/>
+              <w:t>AWS Region</w:t>
+            </w:r>
+          </w:p>
+        </w:tc>
+        <w:tc>
+          <w:tcPr>
+            <w:tcW w:w="1009" w:type="dxa"/>
+            <w:tcBorders>
+              <w:top w:val="single" w:sz="6" w:space="0" w:color="E6E6E6"/>
+              <w:left w:val="single" w:sz="6" w:space="0" w:color="E6E6E6"/>
+              <w:bottom w:val="single" w:sz="6" w:space="0" w:color="E6E6E6"/>
+              <w:right w:val="single" w:sz="6" w:space="0" w:color="E6E6E6"/>
+            </w:tcBorders>
+            <w:vAlign w:val="center"/>
+          </w:tcPr>
+          <w:p>
             <w:r>
               <w:rPr>
                 <w:rFonts w:ascii="Times New Roman" w:eastAsia="Times New Roman" w:hAnsi="Times New Roman"/>
                 <w:lang w:eastAsia="en-GB"/>
               </w:rPr>
-              <w:t>dest</w:t>
-            </w:r>
-            <w:r>
-              <w:rPr>
-                <w:rFonts w:ascii="Times New Roman" w:eastAsia="Times New Roman" w:hAnsi="Times New Roman"/>
-                <w:lang w:eastAsia="en-GB"/>
-              </w:rPr>
-              <w:t>_account_region</w:t>
-            </w:r>
-            <w:proofErr w:type="spellEnd"/>
-          </w:p>
-        </w:tc>
-        <w:tc>
-          <w:tcPr>
-            <w:tcW w:w="1521" w:type="dxa"/>
-            <w:tcBorders>
-              <w:top w:val="single" w:sz="6" w:space="0" w:color="E6E6E6"/>
-              <w:left w:val="single" w:sz="6" w:space="0" w:color="E6E6E6"/>
-              <w:bottom w:val="single" w:sz="6" w:space="0" w:color="E6E6E6"/>
-              <w:right w:val="single" w:sz="6" w:space="0" w:color="E6E6E6"/>
-            </w:tcBorders>
-            <w:vAlign w:val="center"/>
-          </w:tcPr>
-          <w:p>
-            <w:pPr>
-              <w:rPr>
-                <w:rFonts w:ascii="Times New Roman" w:eastAsia="Times New Roman" w:hAnsi="Times New Roman"/>
-                <w:lang w:eastAsia="en-GB"/>
-              </w:rPr>
-            </w:pPr>
-            <w:r>
-              <w:rPr>
-                <w:rFonts w:ascii="Times New Roman" w:eastAsia="Times New Roman" w:hAnsi="Times New Roman"/>
-                <w:lang w:eastAsia="en-GB"/>
-              </w:rPr>
-              <w:t>AWS Region</w:t>
-            </w:r>
-          </w:p>
-        </w:tc>
-        <w:tc>
-          <w:tcPr>
-            <w:tcW w:w="937" w:type="dxa"/>
-            <w:tcBorders>
-              <w:top w:val="single" w:sz="6" w:space="0" w:color="E6E6E6"/>
-              <w:left w:val="single" w:sz="6" w:space="0" w:color="E6E6E6"/>
-              <w:bottom w:val="single" w:sz="6" w:space="0" w:color="E6E6E6"/>
-              <w:right w:val="single" w:sz="6" w:space="0" w:color="E6E6E6"/>
-            </w:tcBorders>
-            <w:vAlign w:val="center"/>
-          </w:tcPr>
-          <w:p>
-            <w:pPr>
-              <w:rPr>
-                <w:rFonts w:ascii="Times New Roman" w:eastAsia="Times New Roman" w:hAnsi="Times New Roman"/>
-                <w:lang w:eastAsia="en-GB"/>
-              </w:rPr>
-            </w:pPr>
-            <w:r>
-              <w:rPr>
-                <w:rFonts w:ascii="Times New Roman" w:eastAsia="Times New Roman" w:hAnsi="Times New Roman"/>
-                <w:lang w:eastAsia="en-GB"/>
-              </w:rPr>
               <w:t>No</w:t>
             </w:r>
           </w:p>
         </w:tc>
         <w:tc>
           <w:tcPr>
-            <w:tcW w:w="3402" w:type="dxa"/>
-            <w:tcBorders>
-              <w:top w:val="single" w:sz="6" w:space="0" w:color="E6E6E6"/>
-              <w:left w:val="single" w:sz="6" w:space="0" w:color="E6E6E6"/>
-              <w:bottom w:val="single" w:sz="6" w:space="0" w:color="E6E6E6"/>
-              <w:right w:val="single" w:sz="6" w:space="0" w:color="E6E6E6"/>
-            </w:tcBorders>
-            <w:vAlign w:val="center"/>
-          </w:tcPr>
-          <w:p>
-            <w:pPr>
-              <w:rPr>
-                <w:rFonts w:ascii="Times New Roman" w:eastAsia="Times New Roman" w:hAnsi="Times New Roman" w:cs="Times New Roman"/>
-              </w:rPr>
-            </w:pPr>
+            <w:tcW w:w="3392" w:type="dxa"/>
+            <w:tcBorders>
+              <w:top w:val="single" w:sz="6" w:space="0" w:color="E6E6E6"/>
+              <w:left w:val="single" w:sz="6" w:space="0" w:color="E6E6E6"/>
+              <w:bottom w:val="single" w:sz="6" w:space="0" w:color="E6E6E6"/>
+              <w:right w:val="single" w:sz="6" w:space="0" w:color="E6E6E6"/>
+            </w:tcBorders>
+            <w:vAlign w:val="center"/>
+          </w:tcPr>
+          <w:p>
             <w:r>
               <w:rPr>
                 <w:rFonts w:ascii="Times New Roman" w:eastAsia="Times New Roman" w:hAnsi="Times New Roman"/>
@@ -2007,28 +1652,21 @@
         </w:trPr>
         <w:tc>
           <w:tcPr>
-            <w:tcW w:w="3150" w:type="dxa"/>
-            <w:tcBorders>
-              <w:top w:val="single" w:sz="6" w:space="0" w:color="E6E6E6"/>
-              <w:left w:val="single" w:sz="6" w:space="0" w:color="E6E6E6"/>
-              <w:bottom w:val="single" w:sz="6" w:space="0" w:color="E6E6E6"/>
-              <w:right w:val="single" w:sz="6" w:space="0" w:color="E6E6E6"/>
-            </w:tcBorders>
-            <w:vAlign w:val="center"/>
-          </w:tcPr>
-          <w:p>
-            <w:pPr>
-              <w:rPr>
-                <w:rFonts w:ascii="Times New Roman" w:eastAsia="Times New Roman" w:hAnsi="Times New Roman"/>
-                <w:lang w:eastAsia="en-GB"/>
-              </w:rPr>
+            <w:tcW w:w="2574" w:type="dxa"/>
+            <w:tcBorders>
+              <w:top w:val="single" w:sz="6" w:space="0" w:color="E6E6E6"/>
+              <w:left w:val="single" w:sz="6" w:space="0" w:color="E6E6E6"/>
+              <w:bottom w:val="single" w:sz="6" w:space="0" w:color="E6E6E6"/>
+              <w:right w:val="single" w:sz="6" w:space="0" w:color="E6E6E6"/>
+            </w:tcBorders>
+            <w:vAlign w:val="center"/>
+          </w:tcPr>
+          <w:p>
+            <w:pPr>
+              <w:pStyle w:val="code"/>
             </w:pPr>
             <w:proofErr w:type="spellStart"/>
             <w:r>
-              <w:rPr>
-                <w:rFonts w:ascii="Times New Roman" w:eastAsia="Times New Roman" w:hAnsi="Times New Roman"/>
-                <w:lang w:eastAsia="en-GB"/>
-              </w:rPr>
               <w:t>dest_environment</w:t>
             </w:r>
             <w:proofErr w:type="spellEnd"/>
@@ -2036,131 +1674,166 @@
         </w:tc>
         <w:tc>
           <w:tcPr>
-            <w:tcW w:w="1521" w:type="dxa"/>
-            <w:tcBorders>
-              <w:top w:val="single" w:sz="6" w:space="0" w:color="E6E6E6"/>
-              <w:left w:val="single" w:sz="6" w:space="0" w:color="E6E6E6"/>
-              <w:bottom w:val="single" w:sz="6" w:space="0" w:color="E6E6E6"/>
-              <w:right w:val="single" w:sz="6" w:space="0" w:color="E6E6E6"/>
-            </w:tcBorders>
-            <w:vAlign w:val="center"/>
-          </w:tcPr>
-          <w:p>
-            <w:pPr>
-              <w:rPr>
-                <w:rFonts w:ascii="Times New Roman" w:eastAsia="Times New Roman" w:hAnsi="Times New Roman"/>
-                <w:lang w:eastAsia="en-GB"/>
-              </w:rPr>
-            </w:pPr>
+            <w:tcW w:w="2010" w:type="dxa"/>
+            <w:tcBorders>
+              <w:top w:val="single" w:sz="6" w:space="0" w:color="E6E6E6"/>
+              <w:left w:val="single" w:sz="6" w:space="0" w:color="E6E6E6"/>
+              <w:bottom w:val="single" w:sz="6" w:space="0" w:color="E6E6E6"/>
+              <w:right w:val="single" w:sz="6" w:space="0" w:color="E6E6E6"/>
+            </w:tcBorders>
+            <w:vAlign w:val="center"/>
+          </w:tcPr>
+          <w:p>
+            <w:r>
+              <w:t>Alphanumeric</w:t>
+            </w:r>
+          </w:p>
+        </w:tc>
+        <w:tc>
+          <w:tcPr>
+            <w:tcW w:w="1009" w:type="dxa"/>
+            <w:tcBorders>
+              <w:top w:val="single" w:sz="6" w:space="0" w:color="E6E6E6"/>
+              <w:left w:val="single" w:sz="6" w:space="0" w:color="E6E6E6"/>
+              <w:bottom w:val="single" w:sz="6" w:space="0" w:color="E6E6E6"/>
+              <w:right w:val="single" w:sz="6" w:space="0" w:color="E6E6E6"/>
+            </w:tcBorders>
+            <w:vAlign w:val="center"/>
+          </w:tcPr>
+          <w:p>
+            <w:r>
+              <w:t>No</w:t>
+            </w:r>
+          </w:p>
+        </w:tc>
+        <w:tc>
+          <w:tcPr>
+            <w:tcW w:w="3392" w:type="dxa"/>
+            <w:tcBorders>
+              <w:top w:val="single" w:sz="6" w:space="0" w:color="E6E6E6"/>
+              <w:left w:val="single" w:sz="6" w:space="0" w:color="E6E6E6"/>
+              <w:bottom w:val="single" w:sz="6" w:space="0" w:color="E6E6E6"/>
+              <w:right w:val="single" w:sz="6" w:space="0" w:color="E6E6E6"/>
+            </w:tcBorders>
+            <w:vAlign w:val="center"/>
+          </w:tcPr>
+          <w:p>
+            <w:r>
+              <w:t xml:space="preserve">Any unique identifier for the target environment to which AWS DMS tasks are copied or promoted such as </w:t>
+            </w:r>
             <w:proofErr w:type="spellStart"/>
             <w:r>
               <w:rPr>
-                <w:rFonts w:ascii="Times New Roman" w:eastAsia="Times New Roman" w:hAnsi="Times New Roman"/>
-                <w:lang w:eastAsia="en-GB"/>
-              </w:rPr>
-              <w:t>AlphaNumeric</w:t>
+                <w:rStyle w:val="codeChar"/>
+                <w:rFonts w:eastAsiaTheme="minorHAnsi"/>
+              </w:rPr>
+              <w:t>qa</w:t>
             </w:r>
             <w:proofErr w:type="spellEnd"/>
-          </w:p>
-        </w:tc>
-        <w:tc>
-          <w:tcPr>
-            <w:tcW w:w="937" w:type="dxa"/>
-            <w:tcBorders>
-              <w:top w:val="single" w:sz="6" w:space="0" w:color="E6E6E6"/>
-              <w:left w:val="single" w:sz="6" w:space="0" w:color="E6E6E6"/>
-              <w:bottom w:val="single" w:sz="6" w:space="0" w:color="E6E6E6"/>
-              <w:right w:val="single" w:sz="6" w:space="0" w:color="E6E6E6"/>
-            </w:tcBorders>
-            <w:vAlign w:val="center"/>
-          </w:tcPr>
-          <w:p>
-            <w:pPr>
-              <w:rPr>
-                <w:rFonts w:ascii="Times New Roman" w:eastAsia="Times New Roman" w:hAnsi="Times New Roman"/>
-                <w:lang w:eastAsia="en-GB"/>
-              </w:rPr>
-            </w:pPr>
-            <w:r>
-              <w:rPr>
-                <w:rFonts w:ascii="Times New Roman" w:eastAsia="Times New Roman" w:hAnsi="Times New Roman"/>
-                <w:lang w:eastAsia="en-GB"/>
-              </w:rPr>
+            <w:r>
+              <w:t xml:space="preserve">, </w:t>
+            </w:r>
+            <w:proofErr w:type="spellStart"/>
+            <w:r>
+              <w:rPr>
+                <w:rStyle w:val="codeChar"/>
+                <w:rFonts w:eastAsiaTheme="minorHAnsi"/>
+              </w:rPr>
+              <w:t>uat</w:t>
+            </w:r>
+            <w:proofErr w:type="spellEnd"/>
+            <w:r>
+              <w:t xml:space="preserve">, or </w:t>
+            </w:r>
+            <w:r>
+              <w:rPr>
+                <w:rStyle w:val="codeChar"/>
+                <w:rFonts w:eastAsiaTheme="minorHAnsi"/>
+              </w:rPr>
+              <w:t>prod</w:t>
+            </w:r>
+          </w:p>
+        </w:tc>
+      </w:tr>
+      <w:tr>
+        <w:trPr>
+          <w:tblCellSpacing w:w="0" w:type="auto"/>
+        </w:trPr>
+        <w:tc>
+          <w:tcPr>
+            <w:tcW w:w="2574" w:type="dxa"/>
+            <w:tcBorders>
+              <w:top w:val="single" w:sz="6" w:space="0" w:color="E6E6E6"/>
+              <w:left w:val="single" w:sz="6" w:space="0" w:color="E6E6E6"/>
+              <w:bottom w:val="single" w:sz="6" w:space="0" w:color="E6E6E6"/>
+              <w:right w:val="single" w:sz="6" w:space="0" w:color="E6E6E6"/>
+            </w:tcBorders>
+            <w:vAlign w:val="center"/>
+          </w:tcPr>
+          <w:p>
+            <w:pPr>
+              <w:pStyle w:val="code"/>
+            </w:pPr>
+            <w:proofErr w:type="spellStart"/>
+            <w:r>
+              <w:t>dms_task_import_export_subdir</w:t>
+            </w:r>
+            <w:proofErr w:type="spellEnd"/>
+          </w:p>
+        </w:tc>
+        <w:tc>
+          <w:tcPr>
+            <w:tcW w:w="2010" w:type="dxa"/>
+            <w:tcBorders>
+              <w:top w:val="single" w:sz="6" w:space="0" w:color="E6E6E6"/>
+              <w:left w:val="single" w:sz="6" w:space="0" w:color="E6E6E6"/>
+              <w:bottom w:val="single" w:sz="6" w:space="0" w:color="E6E6E6"/>
+              <w:right w:val="single" w:sz="6" w:space="0" w:color="E6E6E6"/>
+            </w:tcBorders>
+            <w:vAlign w:val="center"/>
+          </w:tcPr>
+          <w:p>
+            <w:r>
+              <w:t>Folder name</w:t>
+            </w:r>
+          </w:p>
+        </w:tc>
+        <w:tc>
+          <w:tcPr>
+            <w:tcW w:w="1009" w:type="dxa"/>
+            <w:tcBorders>
+              <w:top w:val="single" w:sz="6" w:space="0" w:color="E6E6E6"/>
+              <w:left w:val="single" w:sz="6" w:space="0" w:color="E6E6E6"/>
+              <w:bottom w:val="single" w:sz="6" w:space="0" w:color="E6E6E6"/>
+              <w:right w:val="single" w:sz="6" w:space="0" w:color="E6E6E6"/>
+            </w:tcBorders>
+            <w:vAlign w:val="center"/>
+          </w:tcPr>
+          <w:p>
+            <w:r>
               <w:t>No</w:t>
             </w:r>
           </w:p>
         </w:tc>
         <w:tc>
           <w:tcPr>
-            <w:tcW w:w="3402" w:type="dxa"/>
-            <w:tcBorders>
-              <w:top w:val="single" w:sz="6" w:space="0" w:color="E6E6E6"/>
-              <w:left w:val="single" w:sz="6" w:space="0" w:color="E6E6E6"/>
-              <w:bottom w:val="single" w:sz="6" w:space="0" w:color="E6E6E6"/>
-              <w:right w:val="single" w:sz="6" w:space="0" w:color="E6E6E6"/>
-            </w:tcBorders>
-            <w:vAlign w:val="center"/>
-          </w:tcPr>
-          <w:p>
-            <w:pPr>
-              <w:rPr>
-                <w:rFonts w:ascii="Times New Roman" w:eastAsia="Times New Roman" w:hAnsi="Times New Roman"/>
-                <w:lang w:eastAsia="en-GB"/>
-              </w:rPr>
-            </w:pPr>
-            <w:r>
-              <w:rPr>
-                <w:rFonts w:ascii="Times New Roman" w:eastAsia="Times New Roman" w:hAnsi="Times New Roman"/>
-                <w:lang w:eastAsia="en-GB"/>
-              </w:rPr>
-              <w:t>Any unique identifier for the target environment to which DMS tasks are copied/promoted like '</w:t>
-            </w:r>
-            <w:proofErr w:type="spellStart"/>
-            <w:r>
-              <w:rPr>
-                <w:rFonts w:ascii="Times New Roman" w:eastAsia="Times New Roman" w:hAnsi="Times New Roman"/>
-                <w:lang w:eastAsia="en-GB"/>
-              </w:rPr>
-              <w:t>qa</w:t>
-            </w:r>
-            <w:proofErr w:type="spellEnd"/>
-            <w:r>
-              <w:rPr>
-                <w:rFonts w:ascii="Times New Roman" w:eastAsia="Times New Roman" w:hAnsi="Times New Roman"/>
-                <w:lang w:eastAsia="en-GB"/>
-              </w:rPr>
-              <w:t>', '</w:t>
-            </w:r>
-            <w:proofErr w:type="spellStart"/>
-            <w:r>
-              <w:rPr>
-                <w:rFonts w:ascii="Times New Roman" w:eastAsia="Times New Roman" w:hAnsi="Times New Roman"/>
-                <w:lang w:eastAsia="en-GB"/>
-              </w:rPr>
-              <w:t>uat</w:t>
-            </w:r>
-            <w:proofErr w:type="spellEnd"/>
-            <w:r>
-              <w:rPr>
-                <w:rFonts w:ascii="Times New Roman" w:eastAsia="Times New Roman" w:hAnsi="Times New Roman"/>
-                <w:lang w:eastAsia="en-GB"/>
-              </w:rPr>
-              <w:t>', 'prod', etc.</w:t>
+            <w:tcW w:w="3392" w:type="dxa"/>
+            <w:tcBorders>
+              <w:top w:val="single" w:sz="6" w:space="0" w:color="E6E6E6"/>
+              <w:left w:val="single" w:sz="6" w:space="0" w:color="E6E6E6"/>
+              <w:bottom w:val="single" w:sz="6" w:space="0" w:color="E6E6E6"/>
+              <w:right w:val="single" w:sz="6" w:space="0" w:color="E6E6E6"/>
+            </w:tcBorders>
+            <w:vAlign w:val="center"/>
+          </w:tcPr>
+          <w:p>
+            <w:r>
+              <w:t>A subfolder that the script creates to download the AWS DMS task table mapping and setting text files</w:t>
             </w:r>
           </w:p>
         </w:tc>
       </w:tr>
     </w:tbl>
-    <w:p>
-      <w:pPr>
-        <w:spacing w:before="100" w:after="100"/>
-        <w:rPr>
-          <w:rFonts w:ascii="Times New Roman" w:eastAsia="Times New Roman" w:hAnsi="Times New Roman"/>
-          <w:b/>
-          <w:sz w:val="27"/>
-        </w:rPr>
-      </w:pPr>
-    </w:p>
     <w:p>
       <w:pPr>
         <w:spacing w:before="100" w:beforeAutospacing="1" w:after="100" w:afterAutospacing="1"/>
@@ -2188,8 +1861,9 @@
     </w:p>
     <w:tbl>
       <w:tblPr>
-        <w:tblW w:w="9010" w:type="dxa"/>
+        <w:tblW w:w="8985" w:type="dxa"/>
         <w:tblCellSpacing w:w="0" w:type="auto"/>
+        <w:tblLayout w:type="fixed"/>
         <w:tblCellMar>
           <w:top w:w="15" w:type="dxa"/>
           <w:left w:w="15" w:type="dxa"/>
@@ -2199,10 +1873,10 @@
         <w:tblLook w:val="04A0" w:firstRow="1" w:lastRow="0" w:firstColumn="1" w:lastColumn="0" w:noHBand="0" w:noVBand="1"/>
       </w:tblPr>
       <w:tblGrid>
-        <w:gridCol w:w="3350"/>
-        <w:gridCol w:w="1103"/>
-        <w:gridCol w:w="937"/>
-        <w:gridCol w:w="3620"/>
+        <w:gridCol w:w="2593"/>
+        <w:gridCol w:w="1728"/>
+        <w:gridCol w:w="1054"/>
+        <w:gridCol w:w="3610"/>
       </w:tblGrid>
       <w:tr>
         <w:trPr>
@@ -2211,7 +1885,7 @@
         </w:trPr>
         <w:tc>
           <w:tcPr>
-            <w:tcW w:w="3350" w:type="dxa"/>
+            <w:tcW w:w="2593" w:type="dxa"/>
             <w:tcBorders>
               <w:top w:val="single" w:sz="6" w:space="0" w:color="E6E6E6"/>
               <w:left w:val="single" w:sz="6" w:space="0" w:color="E6E6E6"/>
@@ -2222,28 +1896,14 @@
             <w:vAlign w:val="center"/>
           </w:tcPr>
           <w:p>
-            <w:pPr>
-              <w:rPr>
-                <w:rFonts w:ascii="Times New Roman" w:eastAsia="Times New Roman" w:hAnsi="Times New Roman"/>
-                <w:b/>
-                <w:bCs/>
-                <w:lang w:eastAsia="en-GB"/>
-              </w:rPr>
-            </w:pPr>
-            <w:r>
-              <w:rPr>
-                <w:rFonts w:ascii="Times New Roman" w:eastAsia="Times New Roman" w:hAnsi="Times New Roman"/>
-                <w:b/>
-                <w:bCs/>
-                <w:lang w:eastAsia="en-GB"/>
-              </w:rPr>
+            <w:r>
               <w:t>Parameter</w:t>
             </w:r>
           </w:p>
         </w:tc>
         <w:tc>
           <w:tcPr>
-            <w:tcW w:w="1103" w:type="dxa"/>
+            <w:tcW w:w="1728" w:type="dxa"/>
             <w:tcBorders>
               <w:top w:val="single" w:sz="6" w:space="0" w:color="E6E6E6"/>
               <w:left w:val="single" w:sz="6" w:space="0" w:color="E6E6E6"/>
@@ -2254,28 +1914,14 @@
             <w:vAlign w:val="center"/>
           </w:tcPr>
           <w:p>
-            <w:pPr>
-              <w:rPr>
-                <w:rFonts w:ascii="Times New Roman" w:eastAsia="Times New Roman" w:hAnsi="Times New Roman"/>
-                <w:b/>
-                <w:bCs/>
-                <w:lang w:eastAsia="en-GB"/>
-              </w:rPr>
-            </w:pPr>
-            <w:r>
-              <w:rPr>
-                <w:rFonts w:ascii="Times New Roman" w:eastAsia="Times New Roman" w:hAnsi="Times New Roman"/>
-                <w:b/>
-                <w:bCs/>
-                <w:lang w:eastAsia="en-GB"/>
-              </w:rPr>
+            <w:r>
               <w:t>Value</w:t>
             </w:r>
           </w:p>
         </w:tc>
         <w:tc>
           <w:tcPr>
-            <w:tcW w:w="937" w:type="dxa"/>
+            <w:tcW w:w="1054" w:type="dxa"/>
             <w:tcBorders>
               <w:top w:val="single" w:sz="6" w:space="0" w:color="E6E6E6"/>
               <w:left w:val="single" w:sz="6" w:space="0" w:color="E6E6E6"/>
@@ -2286,28 +1932,14 @@
             <w:vAlign w:val="center"/>
           </w:tcPr>
           <w:p>
-            <w:pPr>
-              <w:rPr>
-                <w:rFonts w:ascii="Times New Roman" w:eastAsia="Times New Roman" w:hAnsi="Times New Roman"/>
-                <w:b/>
-                <w:bCs/>
-                <w:lang w:eastAsia="en-GB"/>
-              </w:rPr>
-            </w:pPr>
-            <w:r>
-              <w:rPr>
-                <w:rFonts w:ascii="Times New Roman" w:eastAsia="Times New Roman" w:hAnsi="Times New Roman"/>
-                <w:b/>
-                <w:bCs/>
-                <w:lang w:eastAsia="en-GB"/>
-              </w:rPr>
+            <w:r>
               <w:t>Optional</w:t>
             </w:r>
           </w:p>
         </w:tc>
         <w:tc>
           <w:tcPr>
-            <w:tcW w:w="3620" w:type="dxa"/>
+            <w:tcW w:w="3610" w:type="dxa"/>
             <w:tcBorders>
               <w:top w:val="single" w:sz="6" w:space="0" w:color="E6E6E6"/>
               <w:left w:val="single" w:sz="6" w:space="0" w:color="E6E6E6"/>
@@ -2318,21 +1950,7 @@
             <w:vAlign w:val="center"/>
           </w:tcPr>
           <w:p>
-            <w:pPr>
-              <w:rPr>
-                <w:rFonts w:ascii="Times New Roman" w:eastAsia="Times New Roman" w:hAnsi="Times New Roman"/>
-                <w:b/>
-                <w:bCs/>
-                <w:lang w:eastAsia="en-GB"/>
-              </w:rPr>
-            </w:pPr>
-            <w:r>
-              <w:rPr>
-                <w:rFonts w:ascii="Times New Roman" w:eastAsia="Times New Roman" w:hAnsi="Times New Roman"/>
-                <w:b/>
-                <w:bCs/>
-                <w:lang w:eastAsia="en-GB"/>
-              </w:rPr>
+            <w:r>
               <w:t>Description</w:t>
             </w:r>
           </w:p>
@@ -2345,118 +1963,74 @@
         </w:trPr>
         <w:tc>
           <w:tcPr>
-            <w:tcW w:w="3350" w:type="dxa"/>
-            <w:tcBorders>
-              <w:top w:val="single" w:sz="6" w:space="0" w:color="E6E6E6"/>
-              <w:left w:val="single" w:sz="6" w:space="0" w:color="E6E6E6"/>
-              <w:bottom w:val="single" w:sz="6" w:space="0" w:color="E6E6E6"/>
-              <w:right w:val="single" w:sz="6" w:space="0" w:color="E6E6E6"/>
-            </w:tcBorders>
-            <w:vAlign w:val="center"/>
-          </w:tcPr>
-          <w:p>
-            <w:pPr>
-              <w:rPr>
-                <w:rFonts w:ascii="Times New Roman" w:eastAsia="Times New Roman" w:hAnsi="Times New Roman"/>
-                <w:lang w:eastAsia="en-GB"/>
-              </w:rPr>
+            <w:tcW w:w="2593" w:type="dxa"/>
+            <w:tcBorders>
+              <w:top w:val="single" w:sz="6" w:space="0" w:color="E6E6E6"/>
+              <w:left w:val="single" w:sz="6" w:space="0" w:color="E6E6E6"/>
+              <w:bottom w:val="single" w:sz="6" w:space="0" w:color="E6E6E6"/>
+              <w:right w:val="single" w:sz="6" w:space="0" w:color="E6E6E6"/>
+            </w:tcBorders>
+            <w:vAlign w:val="center"/>
+          </w:tcPr>
+          <w:p>
+            <w:pPr>
+              <w:pStyle w:val="code"/>
             </w:pPr>
             <w:proofErr w:type="spellStart"/>
             <w:r>
-              <w:rPr>
-                <w:rFonts w:ascii="Times New Roman" w:eastAsia="Times New Roman" w:hAnsi="Times New Roman"/>
-                <w:lang w:eastAsia="en-GB"/>
-              </w:rPr>
-              <w:t>ad_</w:t>
-            </w:r>
-            <w:r>
-              <w:rPr>
-                <w:rFonts w:ascii="Times New Roman" w:eastAsia="Times New Roman" w:hAnsi="Times New Roman"/>
-                <w:lang w:eastAsia="en-GB"/>
-              </w:rPr>
-              <w:t>username</w:t>
+              <w:t>ad_username</w:t>
             </w:r>
             <w:proofErr w:type="spellEnd"/>
           </w:p>
         </w:tc>
         <w:tc>
           <w:tcPr>
-            <w:tcW w:w="1103" w:type="dxa"/>
-            <w:tcBorders>
-              <w:top w:val="single" w:sz="6" w:space="0" w:color="E6E6E6"/>
-              <w:left w:val="single" w:sz="6" w:space="0" w:color="E6E6E6"/>
-              <w:bottom w:val="single" w:sz="6" w:space="0" w:color="E6E6E6"/>
-              <w:right w:val="single" w:sz="6" w:space="0" w:color="E6E6E6"/>
-            </w:tcBorders>
-            <w:vAlign w:val="center"/>
-          </w:tcPr>
-          <w:p>
-            <w:pPr>
-              <w:rPr>
-                <w:rFonts w:ascii="Times New Roman" w:eastAsia="Times New Roman" w:hAnsi="Times New Roman"/>
-                <w:lang w:eastAsia="en-GB"/>
-              </w:rPr>
-            </w:pPr>
-            <w:r>
-              <w:rPr>
-                <w:rFonts w:ascii="Times New Roman" w:eastAsia="Times New Roman" w:hAnsi="Times New Roman"/>
-                <w:lang w:eastAsia="en-GB"/>
-              </w:rPr>
+            <w:tcW w:w="1728" w:type="dxa"/>
+            <w:tcBorders>
+              <w:top w:val="single" w:sz="6" w:space="0" w:color="E6E6E6"/>
+              <w:left w:val="single" w:sz="6" w:space="0" w:color="E6E6E6"/>
+              <w:bottom w:val="single" w:sz="6" w:space="0" w:color="E6E6E6"/>
+              <w:right w:val="single" w:sz="6" w:space="0" w:color="E6E6E6"/>
+            </w:tcBorders>
+            <w:vAlign w:val="center"/>
+          </w:tcPr>
+          <w:p>
+            <w:r>
               <w:t>AD login</w:t>
             </w:r>
           </w:p>
         </w:tc>
         <w:tc>
           <w:tcPr>
-            <w:tcW w:w="937" w:type="dxa"/>
-            <w:tcBorders>
-              <w:top w:val="single" w:sz="6" w:space="0" w:color="E6E6E6"/>
-              <w:left w:val="single" w:sz="6" w:space="0" w:color="E6E6E6"/>
-              <w:bottom w:val="single" w:sz="6" w:space="0" w:color="E6E6E6"/>
-              <w:right w:val="single" w:sz="6" w:space="0" w:color="E6E6E6"/>
-            </w:tcBorders>
-            <w:vAlign w:val="center"/>
-          </w:tcPr>
-          <w:p>
-            <w:pPr>
-              <w:rPr>
-                <w:rFonts w:ascii="Times New Roman" w:eastAsia="Times New Roman" w:hAnsi="Times New Roman"/>
-                <w:lang w:eastAsia="en-GB"/>
-              </w:rPr>
-            </w:pPr>
-            <w:r>
-              <w:rPr>
-                <w:rFonts w:ascii="Times New Roman" w:eastAsia="Times New Roman" w:hAnsi="Times New Roman"/>
-                <w:lang w:eastAsia="en-GB"/>
-              </w:rPr>
+            <w:tcW w:w="1054" w:type="dxa"/>
+            <w:tcBorders>
+              <w:top w:val="single" w:sz="6" w:space="0" w:color="E6E6E6"/>
+              <w:left w:val="single" w:sz="6" w:space="0" w:color="E6E6E6"/>
+              <w:bottom w:val="single" w:sz="6" w:space="0" w:color="E6E6E6"/>
+              <w:right w:val="single" w:sz="6" w:space="0" w:color="E6E6E6"/>
+            </w:tcBorders>
+            <w:vAlign w:val="center"/>
+          </w:tcPr>
+          <w:p>
+            <w:r>
               <w:t>No</w:t>
             </w:r>
           </w:p>
         </w:tc>
         <w:tc>
           <w:tcPr>
-            <w:tcW w:w="3620" w:type="dxa"/>
-            <w:tcBorders>
-              <w:top w:val="single" w:sz="6" w:space="0" w:color="E6E6E6"/>
-              <w:left w:val="single" w:sz="6" w:space="0" w:color="E6E6E6"/>
-              <w:bottom w:val="single" w:sz="6" w:space="0" w:color="E6E6E6"/>
-              <w:right w:val="single" w:sz="6" w:space="0" w:color="E6E6E6"/>
-            </w:tcBorders>
-            <w:vAlign w:val="center"/>
-          </w:tcPr>
-          <w:p>
-            <w:pPr>
-              <w:rPr>
-                <w:rFonts w:ascii="Times New Roman" w:eastAsia="Times New Roman" w:hAnsi="Times New Roman"/>
-                <w:lang w:eastAsia="en-GB"/>
-              </w:rPr>
-            </w:pPr>
-            <w:r>
-              <w:rPr>
-                <w:rFonts w:ascii="Times New Roman" w:eastAsia="Times New Roman" w:hAnsi="Times New Roman"/>
-                <w:lang w:eastAsia="en-GB"/>
-              </w:rPr>
-              <w:t>The Active Directory Username. Password must be defined as an environment variable.</w:t>
+            <w:tcW w:w="3610" w:type="dxa"/>
+            <w:tcBorders>
+              <w:top w:val="single" w:sz="6" w:space="0" w:color="E6E6E6"/>
+              <w:left w:val="single" w:sz="6" w:space="0" w:color="E6E6E6"/>
+              <w:bottom w:val="single" w:sz="6" w:space="0" w:color="E6E6E6"/>
+              <w:right w:val="single" w:sz="6" w:space="0" w:color="E6E6E6"/>
+            </w:tcBorders>
+            <w:vAlign w:val="center"/>
+          </w:tcPr>
+          <w:p>
+            <w:r>
+              <w:t>The Active Directory user name. The password must be defined as an environment variable.</w:t>
             </w:r>
           </w:p>
         </w:tc>
@@ -2468,28 +2042,21 @@
         </w:trPr>
         <w:tc>
           <w:tcPr>
-            <w:tcW w:w="3350" w:type="dxa"/>
-            <w:tcBorders>
-              <w:top w:val="single" w:sz="6" w:space="0" w:color="E6E6E6"/>
-              <w:left w:val="single" w:sz="6" w:space="0" w:color="E6E6E6"/>
-              <w:bottom w:val="single" w:sz="6" w:space="0" w:color="E6E6E6"/>
-              <w:right w:val="single" w:sz="6" w:space="0" w:color="E6E6E6"/>
-            </w:tcBorders>
-            <w:vAlign w:val="center"/>
-          </w:tcPr>
-          <w:p>
-            <w:pPr>
-              <w:rPr>
-                <w:rFonts w:ascii="Times New Roman" w:eastAsia="Times New Roman" w:hAnsi="Times New Roman"/>
-                <w:lang w:eastAsia="en-GB"/>
-              </w:rPr>
+            <w:tcW w:w="2593" w:type="dxa"/>
+            <w:tcBorders>
+              <w:top w:val="single" w:sz="6" w:space="0" w:color="E6E6E6"/>
+              <w:left w:val="single" w:sz="6" w:space="0" w:color="E6E6E6"/>
+              <w:bottom w:val="single" w:sz="6" w:space="0" w:color="E6E6E6"/>
+              <w:right w:val="single" w:sz="6" w:space="0" w:color="E6E6E6"/>
+            </w:tcBorders>
+            <w:vAlign w:val="center"/>
+          </w:tcPr>
+          <w:p>
+            <w:pPr>
+              <w:pStyle w:val="code"/>
             </w:pPr>
             <w:proofErr w:type="spellStart"/>
             <w:r>
-              <w:rPr>
-                <w:rFonts w:ascii="Times New Roman" w:eastAsia="Times New Roman" w:hAnsi="Times New Roman"/>
-                <w:lang w:eastAsia="en-GB"/>
-              </w:rPr>
               <w:t>dms_task_import_export_subdir</w:t>
             </w:r>
             <w:proofErr w:type="spellEnd"/>
@@ -2497,82 +2064,52 @@
         </w:tc>
         <w:tc>
           <w:tcPr>
-            <w:tcW w:w="1103" w:type="dxa"/>
-            <w:tcBorders>
-              <w:top w:val="single" w:sz="6" w:space="0" w:color="E6E6E6"/>
-              <w:left w:val="single" w:sz="6" w:space="0" w:color="E6E6E6"/>
-              <w:bottom w:val="single" w:sz="6" w:space="0" w:color="E6E6E6"/>
-              <w:right w:val="single" w:sz="6" w:space="0" w:color="E6E6E6"/>
-            </w:tcBorders>
-            <w:vAlign w:val="center"/>
-          </w:tcPr>
-          <w:p>
-            <w:pPr>
-              <w:rPr>
-                <w:rFonts w:ascii="Times New Roman" w:eastAsia="Times New Roman" w:hAnsi="Times New Roman"/>
-                <w:lang w:eastAsia="en-GB"/>
-              </w:rPr>
-            </w:pPr>
-            <w:r>
-              <w:rPr>
-                <w:rFonts w:ascii="Times New Roman" w:eastAsia="Times New Roman" w:hAnsi="Times New Roman"/>
-                <w:lang w:eastAsia="en-GB"/>
-              </w:rPr>
-              <w:t>Folder Name</w:t>
-            </w:r>
-          </w:p>
-        </w:tc>
-        <w:tc>
-          <w:tcPr>
-            <w:tcW w:w="937" w:type="dxa"/>
-            <w:tcBorders>
-              <w:top w:val="single" w:sz="6" w:space="0" w:color="E6E6E6"/>
-              <w:left w:val="single" w:sz="6" w:space="0" w:color="E6E6E6"/>
-              <w:bottom w:val="single" w:sz="6" w:space="0" w:color="E6E6E6"/>
-              <w:right w:val="single" w:sz="6" w:space="0" w:color="E6E6E6"/>
-            </w:tcBorders>
-            <w:vAlign w:val="center"/>
-          </w:tcPr>
-          <w:p>
-            <w:pPr>
-              <w:rPr>
-                <w:rFonts w:ascii="Times New Roman" w:eastAsia="Times New Roman" w:hAnsi="Times New Roman"/>
-                <w:lang w:eastAsia="en-GB"/>
-              </w:rPr>
-            </w:pPr>
-            <w:r>
-              <w:rPr>
-                <w:rFonts w:ascii="Times New Roman" w:eastAsia="Times New Roman" w:hAnsi="Times New Roman"/>
-                <w:lang w:eastAsia="en-GB"/>
-              </w:rPr>
+            <w:tcW w:w="1728" w:type="dxa"/>
+            <w:tcBorders>
+              <w:top w:val="single" w:sz="6" w:space="0" w:color="E6E6E6"/>
+              <w:left w:val="single" w:sz="6" w:space="0" w:color="E6E6E6"/>
+              <w:bottom w:val="single" w:sz="6" w:space="0" w:color="E6E6E6"/>
+              <w:right w:val="single" w:sz="6" w:space="0" w:color="E6E6E6"/>
+            </w:tcBorders>
+            <w:vAlign w:val="center"/>
+          </w:tcPr>
+          <w:p>
+            <w:r>
+              <w:t>Folder name</w:t>
+            </w:r>
+          </w:p>
+        </w:tc>
+        <w:tc>
+          <w:tcPr>
+            <w:tcW w:w="1054" w:type="dxa"/>
+            <w:tcBorders>
+              <w:top w:val="single" w:sz="6" w:space="0" w:color="E6E6E6"/>
+              <w:left w:val="single" w:sz="6" w:space="0" w:color="E6E6E6"/>
+              <w:bottom w:val="single" w:sz="6" w:space="0" w:color="E6E6E6"/>
+              <w:right w:val="single" w:sz="6" w:space="0" w:color="E6E6E6"/>
+            </w:tcBorders>
+            <w:vAlign w:val="center"/>
+          </w:tcPr>
+          <w:p>
+            <w:r>
               <w:t>No</w:t>
             </w:r>
           </w:p>
         </w:tc>
         <w:tc>
           <w:tcPr>
-            <w:tcW w:w="3620" w:type="dxa"/>
-            <w:tcBorders>
-              <w:top w:val="single" w:sz="6" w:space="0" w:color="E6E6E6"/>
-              <w:left w:val="single" w:sz="6" w:space="0" w:color="E6E6E6"/>
-              <w:bottom w:val="single" w:sz="6" w:space="0" w:color="E6E6E6"/>
-              <w:right w:val="single" w:sz="6" w:space="0" w:color="E6E6E6"/>
-            </w:tcBorders>
-            <w:vAlign w:val="center"/>
-          </w:tcPr>
-          <w:p>
-            <w:pPr>
-              <w:rPr>
-                <w:rFonts w:ascii="Times New Roman" w:eastAsia="Times New Roman" w:hAnsi="Times New Roman"/>
-                <w:lang w:eastAsia="en-GB"/>
-              </w:rPr>
-            </w:pPr>
-            <w:r>
-              <w:rPr>
-                <w:rFonts w:ascii="Times New Roman" w:eastAsia="Times New Roman" w:hAnsi="Times New Roman"/>
-                <w:lang w:eastAsia="en-GB"/>
-              </w:rPr>
-              <w:t>A sub folder that the script creates to download the DMS task table mappings and settings text files.</w:t>
+            <w:tcW w:w="3610" w:type="dxa"/>
+            <w:tcBorders>
+              <w:top w:val="single" w:sz="6" w:space="0" w:color="E6E6E6"/>
+              <w:left w:val="single" w:sz="6" w:space="0" w:color="E6E6E6"/>
+              <w:bottom w:val="single" w:sz="6" w:space="0" w:color="E6E6E6"/>
+              <w:right w:val="single" w:sz="6" w:space="0" w:color="E6E6E6"/>
+            </w:tcBorders>
+            <w:vAlign w:val="center"/>
+          </w:tcPr>
+          <w:p>
+            <w:r>
+              <w:t>A subfolder that the script creates to download the AWS DMS task table mapping and setting text files.</w:t>
             </w:r>
           </w:p>
         </w:tc>
@@ -2584,28 +2121,21 @@
         </w:trPr>
         <w:tc>
           <w:tcPr>
-            <w:tcW w:w="3350" w:type="dxa"/>
-            <w:tcBorders>
-              <w:top w:val="single" w:sz="6" w:space="0" w:color="E6E6E6"/>
-              <w:left w:val="single" w:sz="6" w:space="0" w:color="E6E6E6"/>
-              <w:bottom w:val="single" w:sz="6" w:space="0" w:color="E6E6E6"/>
-              <w:right w:val="single" w:sz="6" w:space="0" w:color="E6E6E6"/>
-            </w:tcBorders>
-            <w:vAlign w:val="center"/>
-          </w:tcPr>
-          <w:p>
-            <w:pPr>
-              <w:rPr>
-                <w:rFonts w:ascii="Times New Roman" w:eastAsia="Times New Roman" w:hAnsi="Times New Roman"/>
-                <w:lang w:eastAsia="en-GB"/>
-              </w:rPr>
+            <w:tcW w:w="2593" w:type="dxa"/>
+            <w:tcBorders>
+              <w:top w:val="single" w:sz="6" w:space="0" w:color="E6E6E6"/>
+              <w:left w:val="single" w:sz="6" w:space="0" w:color="E6E6E6"/>
+              <w:bottom w:val="single" w:sz="6" w:space="0" w:color="E6E6E6"/>
+              <w:right w:val="single" w:sz="6" w:space="0" w:color="E6E6E6"/>
+            </w:tcBorders>
+            <w:vAlign w:val="center"/>
+          </w:tcPr>
+          <w:p>
+            <w:pPr>
+              <w:pStyle w:val="code"/>
             </w:pPr>
             <w:proofErr w:type="spellStart"/>
             <w:r>
-              <w:rPr>
-                <w:rFonts w:ascii="Times New Roman" w:eastAsia="Times New Roman" w:hAnsi="Times New Roman"/>
-                <w:lang w:eastAsia="en-GB"/>
-              </w:rPr>
               <w:t>promt_start_dms_tasks</w:t>
             </w:r>
             <w:proofErr w:type="spellEnd"/>
@@ -2613,82 +2143,62 @@
         </w:tc>
         <w:tc>
           <w:tcPr>
-            <w:tcW w:w="1103" w:type="dxa"/>
-            <w:tcBorders>
-              <w:top w:val="single" w:sz="6" w:space="0" w:color="E6E6E6"/>
-              <w:left w:val="single" w:sz="6" w:space="0" w:color="E6E6E6"/>
-              <w:bottom w:val="single" w:sz="6" w:space="0" w:color="E6E6E6"/>
-              <w:right w:val="single" w:sz="6" w:space="0" w:color="E6E6E6"/>
-            </w:tcBorders>
-            <w:vAlign w:val="center"/>
-          </w:tcPr>
-          <w:p>
-            <w:pPr>
-              <w:rPr>
-                <w:rFonts w:ascii="Times New Roman" w:eastAsia="Times New Roman" w:hAnsi="Times New Roman"/>
-                <w:lang w:eastAsia="en-GB"/>
-              </w:rPr>
-            </w:pPr>
-            <w:r>
-              <w:rPr>
-                <w:rFonts w:ascii="Times New Roman" w:eastAsia="Times New Roman" w:hAnsi="Times New Roman"/>
-                <w:lang w:eastAsia="en-GB"/>
-              </w:rPr>
+            <w:tcW w:w="1728" w:type="dxa"/>
+            <w:tcBorders>
+              <w:top w:val="single" w:sz="6" w:space="0" w:color="E6E6E6"/>
+              <w:left w:val="single" w:sz="6" w:space="0" w:color="E6E6E6"/>
+              <w:bottom w:val="single" w:sz="6" w:space="0" w:color="E6E6E6"/>
+              <w:right w:val="single" w:sz="6" w:space="0" w:color="E6E6E6"/>
+            </w:tcBorders>
+            <w:vAlign w:val="center"/>
+          </w:tcPr>
+          <w:p>
+            <w:r>
               <w:t>True/False</w:t>
             </w:r>
           </w:p>
         </w:tc>
         <w:tc>
           <w:tcPr>
-            <w:tcW w:w="937" w:type="dxa"/>
-            <w:tcBorders>
-              <w:top w:val="single" w:sz="6" w:space="0" w:color="E6E6E6"/>
-              <w:left w:val="single" w:sz="6" w:space="0" w:color="E6E6E6"/>
-              <w:bottom w:val="single" w:sz="6" w:space="0" w:color="E6E6E6"/>
-              <w:right w:val="single" w:sz="6" w:space="0" w:color="E6E6E6"/>
-            </w:tcBorders>
-            <w:vAlign w:val="center"/>
-          </w:tcPr>
-          <w:p>
-            <w:pPr>
-              <w:rPr>
-                <w:rFonts w:ascii="Times New Roman" w:eastAsia="Times New Roman" w:hAnsi="Times New Roman"/>
-                <w:lang w:eastAsia="en-GB"/>
-              </w:rPr>
-            </w:pPr>
-            <w:r>
-              <w:rPr>
-                <w:rFonts w:ascii="Times New Roman" w:eastAsia="Times New Roman" w:hAnsi="Times New Roman"/>
-                <w:lang w:eastAsia="en-GB"/>
-              </w:rPr>
+            <w:tcW w:w="1054" w:type="dxa"/>
+            <w:tcBorders>
+              <w:top w:val="single" w:sz="6" w:space="0" w:color="E6E6E6"/>
+              <w:left w:val="single" w:sz="6" w:space="0" w:color="E6E6E6"/>
+              <w:bottom w:val="single" w:sz="6" w:space="0" w:color="E6E6E6"/>
+              <w:right w:val="single" w:sz="6" w:space="0" w:color="E6E6E6"/>
+            </w:tcBorders>
+            <w:vAlign w:val="center"/>
+          </w:tcPr>
+          <w:p>
+            <w:r>
               <w:t>No</w:t>
             </w:r>
           </w:p>
         </w:tc>
         <w:tc>
           <w:tcPr>
-            <w:tcW w:w="3620" w:type="dxa"/>
-            <w:tcBorders>
-              <w:top w:val="single" w:sz="6" w:space="0" w:color="E6E6E6"/>
-              <w:left w:val="single" w:sz="6" w:space="0" w:color="E6E6E6"/>
-              <w:bottom w:val="single" w:sz="6" w:space="0" w:color="E6E6E6"/>
-              <w:right w:val="single" w:sz="6" w:space="0" w:color="E6E6E6"/>
-            </w:tcBorders>
-            <w:vAlign w:val="center"/>
-          </w:tcPr>
-          <w:p>
-            <w:pPr>
-              <w:rPr>
-                <w:rFonts w:ascii="Times New Roman" w:eastAsia="Times New Roman" w:hAnsi="Times New Roman"/>
-                <w:lang w:eastAsia="en-GB"/>
-              </w:rPr>
-            </w:pPr>
-            <w:r>
-              <w:rPr>
-                <w:rFonts w:ascii="Times New Roman" w:eastAsia="Times New Roman" w:hAnsi="Times New Roman"/>
-                <w:lang w:eastAsia="en-GB"/>
-              </w:rPr>
-              <w:t>Setting to true will cause the script to prompt and wait for user input/confirmation before starting each DMS task.</w:t>
+            <w:tcW w:w="3610" w:type="dxa"/>
+            <w:tcBorders>
+              <w:top w:val="single" w:sz="6" w:space="0" w:color="E6E6E6"/>
+              <w:left w:val="single" w:sz="6" w:space="0" w:color="E6E6E6"/>
+              <w:bottom w:val="single" w:sz="6" w:space="0" w:color="E6E6E6"/>
+              <w:right w:val="single" w:sz="6" w:space="0" w:color="E6E6E6"/>
+            </w:tcBorders>
+            <w:vAlign w:val="center"/>
+          </w:tcPr>
+          <w:p>
+            <w:r>
+              <w:t xml:space="preserve">Setting to </w:t>
+            </w:r>
+            <w:r>
+              <w:rPr>
+                <w:rStyle w:val="codeChar"/>
+                <w:rFonts w:eastAsiaTheme="minorHAnsi"/>
+              </w:rPr>
+              <w:t>true</w:t>
+            </w:r>
+            <w:r>
+              <w:t xml:space="preserve"> causes the script to prompt and wait for user input and confirmation before starting each AWS DMS task.</w:t>
             </w:r>
           </w:p>
         </w:tc>
@@ -2700,28 +2210,21 @@
         </w:trPr>
         <w:tc>
           <w:tcPr>
-            <w:tcW w:w="3350" w:type="dxa"/>
-            <w:tcBorders>
-              <w:top w:val="single" w:sz="6" w:space="0" w:color="E6E6E6"/>
-              <w:left w:val="single" w:sz="6" w:space="0" w:color="E6E6E6"/>
-              <w:bottom w:val="single" w:sz="6" w:space="0" w:color="E6E6E6"/>
-              <w:right w:val="single" w:sz="6" w:space="0" w:color="E6E6E6"/>
-            </w:tcBorders>
-            <w:vAlign w:val="center"/>
-          </w:tcPr>
-          <w:p>
-            <w:pPr>
-              <w:rPr>
-                <w:rFonts w:ascii="Times New Roman" w:eastAsia="Times New Roman" w:hAnsi="Times New Roman"/>
-                <w:lang w:eastAsia="en-GB"/>
-              </w:rPr>
+            <w:tcW w:w="2593" w:type="dxa"/>
+            <w:tcBorders>
+              <w:top w:val="single" w:sz="6" w:space="0" w:color="E6E6E6"/>
+              <w:left w:val="single" w:sz="6" w:space="0" w:color="E6E6E6"/>
+              <w:bottom w:val="single" w:sz="6" w:space="0" w:color="E6E6E6"/>
+              <w:right w:val="single" w:sz="6" w:space="0" w:color="E6E6E6"/>
+            </w:tcBorders>
+            <w:vAlign w:val="center"/>
+          </w:tcPr>
+          <w:p>
+            <w:pPr>
+              <w:pStyle w:val="code"/>
             </w:pPr>
             <w:proofErr w:type="spellStart"/>
             <w:r>
-              <w:rPr>
-                <w:rFonts w:ascii="Times New Roman" w:eastAsia="Times New Roman" w:hAnsi="Times New Roman"/>
-                <w:lang w:eastAsia="en-GB"/>
-              </w:rPr>
               <w:t>auto_start_dms_tasks_on_creation</w:t>
             </w:r>
             <w:proofErr w:type="spellEnd"/>
@@ -2729,82 +2232,62 @@
         </w:tc>
         <w:tc>
           <w:tcPr>
-            <w:tcW w:w="1103" w:type="dxa"/>
-            <w:tcBorders>
-              <w:top w:val="single" w:sz="6" w:space="0" w:color="E6E6E6"/>
-              <w:left w:val="single" w:sz="6" w:space="0" w:color="E6E6E6"/>
-              <w:bottom w:val="single" w:sz="6" w:space="0" w:color="E6E6E6"/>
-              <w:right w:val="single" w:sz="6" w:space="0" w:color="E6E6E6"/>
-            </w:tcBorders>
-            <w:vAlign w:val="center"/>
-          </w:tcPr>
-          <w:p>
-            <w:pPr>
-              <w:rPr>
-                <w:rFonts w:ascii="Times New Roman" w:eastAsia="Times New Roman" w:hAnsi="Times New Roman"/>
-                <w:lang w:eastAsia="en-GB"/>
-              </w:rPr>
-            </w:pPr>
-            <w:r>
-              <w:rPr>
-                <w:rFonts w:ascii="Times New Roman" w:eastAsia="Times New Roman" w:hAnsi="Times New Roman"/>
-                <w:lang w:eastAsia="en-GB"/>
-              </w:rPr>
+            <w:tcW w:w="1728" w:type="dxa"/>
+            <w:tcBorders>
+              <w:top w:val="single" w:sz="6" w:space="0" w:color="E6E6E6"/>
+              <w:left w:val="single" w:sz="6" w:space="0" w:color="E6E6E6"/>
+              <w:bottom w:val="single" w:sz="6" w:space="0" w:color="E6E6E6"/>
+              <w:right w:val="single" w:sz="6" w:space="0" w:color="E6E6E6"/>
+            </w:tcBorders>
+            <w:vAlign w:val="center"/>
+          </w:tcPr>
+          <w:p>
+            <w:r>
               <w:t>True/False</w:t>
             </w:r>
           </w:p>
         </w:tc>
         <w:tc>
           <w:tcPr>
-            <w:tcW w:w="937" w:type="dxa"/>
-            <w:tcBorders>
-              <w:top w:val="single" w:sz="6" w:space="0" w:color="E6E6E6"/>
-              <w:left w:val="single" w:sz="6" w:space="0" w:color="E6E6E6"/>
-              <w:bottom w:val="single" w:sz="6" w:space="0" w:color="E6E6E6"/>
-              <w:right w:val="single" w:sz="6" w:space="0" w:color="E6E6E6"/>
-            </w:tcBorders>
-            <w:vAlign w:val="center"/>
-          </w:tcPr>
-          <w:p>
-            <w:pPr>
-              <w:rPr>
-                <w:rFonts w:ascii="Times New Roman" w:eastAsia="Times New Roman" w:hAnsi="Times New Roman"/>
-                <w:lang w:eastAsia="en-GB"/>
-              </w:rPr>
-            </w:pPr>
-            <w:r>
-              <w:rPr>
-                <w:rFonts w:ascii="Times New Roman" w:eastAsia="Times New Roman" w:hAnsi="Times New Roman"/>
-                <w:lang w:eastAsia="en-GB"/>
-              </w:rPr>
+            <w:tcW w:w="1054" w:type="dxa"/>
+            <w:tcBorders>
+              <w:top w:val="single" w:sz="6" w:space="0" w:color="E6E6E6"/>
+              <w:left w:val="single" w:sz="6" w:space="0" w:color="E6E6E6"/>
+              <w:bottom w:val="single" w:sz="6" w:space="0" w:color="E6E6E6"/>
+              <w:right w:val="single" w:sz="6" w:space="0" w:color="E6E6E6"/>
+            </w:tcBorders>
+            <w:vAlign w:val="center"/>
+          </w:tcPr>
+          <w:p>
+            <w:r>
               <w:t>No</w:t>
             </w:r>
           </w:p>
         </w:tc>
         <w:tc>
           <w:tcPr>
-            <w:tcW w:w="3620" w:type="dxa"/>
-            <w:tcBorders>
-              <w:top w:val="single" w:sz="6" w:space="0" w:color="E6E6E6"/>
-              <w:left w:val="single" w:sz="6" w:space="0" w:color="E6E6E6"/>
-              <w:bottom w:val="single" w:sz="6" w:space="0" w:color="E6E6E6"/>
-              <w:right w:val="single" w:sz="6" w:space="0" w:color="E6E6E6"/>
-            </w:tcBorders>
-            <w:vAlign w:val="center"/>
-          </w:tcPr>
-          <w:p>
-            <w:pPr>
-              <w:rPr>
-                <w:rFonts w:ascii="Times New Roman" w:eastAsia="Times New Roman" w:hAnsi="Times New Roman"/>
-                <w:lang w:eastAsia="en-GB"/>
-              </w:rPr>
-            </w:pPr>
-            <w:r>
-              <w:rPr>
-                <w:rFonts w:ascii="Times New Roman" w:eastAsia="Times New Roman" w:hAnsi="Times New Roman"/>
-                <w:lang w:eastAsia="en-GB"/>
-              </w:rPr>
-              <w:t>Setting to true will auto start all DMS tasks after creation without waiting for user confirmation.</w:t>
+            <w:tcW w:w="3610" w:type="dxa"/>
+            <w:tcBorders>
+              <w:top w:val="single" w:sz="6" w:space="0" w:color="E6E6E6"/>
+              <w:left w:val="single" w:sz="6" w:space="0" w:color="E6E6E6"/>
+              <w:bottom w:val="single" w:sz="6" w:space="0" w:color="E6E6E6"/>
+              <w:right w:val="single" w:sz="6" w:space="0" w:color="E6E6E6"/>
+            </w:tcBorders>
+            <w:vAlign w:val="center"/>
+          </w:tcPr>
+          <w:p>
+            <w:r>
+              <w:t xml:space="preserve">Setting to </w:t>
+            </w:r>
+            <w:r>
+              <w:rPr>
+                <w:rStyle w:val="codeChar"/>
+                <w:rFonts w:eastAsiaTheme="minorHAnsi"/>
+              </w:rPr>
+              <w:t>true</w:t>
+            </w:r>
+            <w:r>
+              <w:t xml:space="preserve"> automatically starts all AWS DMS tasks after creation without waiting for user confirmation.</w:t>
             </w:r>
           </w:p>
         </w:tc>
@@ -2816,105 +2299,80 @@
         </w:trPr>
         <w:tc>
           <w:tcPr>
-            <w:tcW w:w="3350" w:type="dxa"/>
-            <w:tcBorders>
-              <w:top w:val="single" w:sz="6" w:space="0" w:color="E6E6E6"/>
-              <w:left w:val="single" w:sz="6" w:space="0" w:color="E6E6E6"/>
-              <w:bottom w:val="single" w:sz="6" w:space="0" w:color="E6E6E6"/>
-              <w:right w:val="single" w:sz="6" w:space="0" w:color="E6E6E6"/>
-            </w:tcBorders>
-            <w:vAlign w:val="center"/>
-          </w:tcPr>
-          <w:p>
-            <w:pPr>
+            <w:tcW w:w="2593" w:type="dxa"/>
+            <w:tcBorders>
+              <w:top w:val="single" w:sz="6" w:space="0" w:color="E6E6E6"/>
+              <w:left w:val="single" w:sz="6" w:space="0" w:color="E6E6E6"/>
+              <w:bottom w:val="single" w:sz="6" w:space="0" w:color="E6E6E6"/>
+              <w:right w:val="single" w:sz="6" w:space="0" w:color="E6E6E6"/>
+            </w:tcBorders>
+            <w:vAlign w:val="center"/>
+          </w:tcPr>
+          <w:p>
+            <w:pPr>
+              <w:pStyle w:val="code"/>
+            </w:pPr>
+            <w:proofErr w:type="spellStart"/>
+            <w:r>
+              <w:t>endpoints_separate_elem_approach</w:t>
+            </w:r>
+            <w:proofErr w:type="spellEnd"/>
+          </w:p>
+        </w:tc>
+        <w:tc>
+          <w:tcPr>
+            <w:tcW w:w="1728" w:type="dxa"/>
+            <w:tcBorders>
+              <w:top w:val="single" w:sz="6" w:space="0" w:color="E6E6E6"/>
+              <w:left w:val="single" w:sz="6" w:space="0" w:color="E6E6E6"/>
+              <w:bottom w:val="single" w:sz="6" w:space="0" w:color="E6E6E6"/>
+              <w:right w:val="single" w:sz="6" w:space="0" w:color="E6E6E6"/>
+            </w:tcBorders>
+            <w:vAlign w:val="center"/>
+          </w:tcPr>
+          <w:p>
+            <w:r>
               <w:rPr>
                 <w:rFonts w:ascii="Times New Roman" w:eastAsia="Times New Roman" w:hAnsi="Times New Roman"/>
                 <w:lang w:eastAsia="en-GB"/>
               </w:rPr>
-            </w:pPr>
-            <w:proofErr w:type="spellStart"/>
+              <w:t>False</w:t>
+            </w:r>
+          </w:p>
+        </w:tc>
+        <w:tc>
+          <w:tcPr>
+            <w:tcW w:w="1054" w:type="dxa"/>
+            <w:tcBorders>
+              <w:top w:val="single" w:sz="6" w:space="0" w:color="E6E6E6"/>
+              <w:left w:val="single" w:sz="6" w:space="0" w:color="E6E6E6"/>
+              <w:bottom w:val="single" w:sz="6" w:space="0" w:color="E6E6E6"/>
+              <w:right w:val="single" w:sz="6" w:space="0" w:color="E6E6E6"/>
+            </w:tcBorders>
+            <w:vAlign w:val="center"/>
+          </w:tcPr>
+          <w:p>
             <w:r>
               <w:rPr>
                 <w:rFonts w:ascii="Times New Roman" w:eastAsia="Times New Roman" w:hAnsi="Times New Roman"/>
                 <w:lang w:eastAsia="en-GB"/>
               </w:rPr>
-              <w:t>endpoints_separate_elem_approach</w:t>
-            </w:r>
-            <w:proofErr w:type="spellEnd"/>
-          </w:p>
-        </w:tc>
-        <w:tc>
-          <w:tcPr>
-            <w:tcW w:w="1103" w:type="dxa"/>
-            <w:tcBorders>
-              <w:top w:val="single" w:sz="6" w:space="0" w:color="E6E6E6"/>
-              <w:left w:val="single" w:sz="6" w:space="0" w:color="E6E6E6"/>
-              <w:bottom w:val="single" w:sz="6" w:space="0" w:color="E6E6E6"/>
-              <w:right w:val="single" w:sz="6" w:space="0" w:color="E6E6E6"/>
-            </w:tcBorders>
-            <w:vAlign w:val="center"/>
-          </w:tcPr>
-          <w:p>
-            <w:pPr>
-              <w:rPr>
-                <w:rFonts w:ascii="Times New Roman" w:eastAsia="Times New Roman" w:hAnsi="Times New Roman"/>
-                <w:lang w:eastAsia="en-GB"/>
-              </w:rPr>
-            </w:pPr>
-            <w:r>
-              <w:rPr>
-                <w:rFonts w:ascii="Times New Roman" w:eastAsia="Times New Roman" w:hAnsi="Times New Roman"/>
-                <w:lang w:eastAsia="en-GB"/>
-              </w:rPr>
-              <w:t>False</w:t>
-            </w:r>
-          </w:p>
-        </w:tc>
-        <w:tc>
-          <w:tcPr>
-            <w:tcW w:w="937" w:type="dxa"/>
-            <w:tcBorders>
-              <w:top w:val="single" w:sz="6" w:space="0" w:color="E6E6E6"/>
-              <w:left w:val="single" w:sz="6" w:space="0" w:color="E6E6E6"/>
-              <w:bottom w:val="single" w:sz="6" w:space="0" w:color="E6E6E6"/>
-              <w:right w:val="single" w:sz="6" w:space="0" w:color="E6E6E6"/>
-            </w:tcBorders>
-            <w:vAlign w:val="center"/>
-          </w:tcPr>
-          <w:p>
-            <w:pPr>
-              <w:rPr>
-                <w:rFonts w:ascii="Times New Roman" w:eastAsia="Times New Roman" w:hAnsi="Times New Roman"/>
-                <w:lang w:eastAsia="en-GB"/>
-              </w:rPr>
-            </w:pPr>
-            <w:r>
-              <w:rPr>
-                <w:rFonts w:ascii="Times New Roman" w:eastAsia="Times New Roman" w:hAnsi="Times New Roman"/>
-                <w:lang w:eastAsia="en-GB"/>
-              </w:rPr>
               <w:t>No</w:t>
             </w:r>
           </w:p>
         </w:tc>
         <w:tc>
           <w:tcPr>
-            <w:tcW w:w="3620" w:type="dxa"/>
-            <w:tcBorders>
-              <w:top w:val="single" w:sz="6" w:space="0" w:color="E6E6E6"/>
-              <w:left w:val="single" w:sz="6" w:space="0" w:color="E6E6E6"/>
-              <w:bottom w:val="single" w:sz="6" w:space="0" w:color="E6E6E6"/>
-              <w:right w:val="single" w:sz="6" w:space="0" w:color="E6E6E6"/>
-            </w:tcBorders>
-            <w:vAlign w:val="center"/>
-          </w:tcPr>
-          <w:p>
-            <w:pPr>
-              <w:rPr>
-                <w:rFonts w:ascii="Times New Roman" w:eastAsia="Times New Roman" w:hAnsi="Times New Roman"/>
-                <w:lang w:eastAsia="en-GB"/>
-              </w:rPr>
-            </w:pPr>
+            <w:tcW w:w="3610" w:type="dxa"/>
+            <w:tcBorders>
+              <w:top w:val="single" w:sz="6" w:space="0" w:color="E6E6E6"/>
+              <w:left w:val="single" w:sz="6" w:space="0" w:color="E6E6E6"/>
+              <w:bottom w:val="single" w:sz="6" w:space="0" w:color="E6E6E6"/>
+              <w:right w:val="single" w:sz="6" w:space="0" w:color="E6E6E6"/>
+            </w:tcBorders>
+            <w:vAlign w:val="center"/>
+          </w:tcPr>
+          <w:p>
             <w:r>
               <w:rPr>
                 <w:rFonts w:ascii="Times New Roman" w:eastAsia="Times New Roman" w:hAnsi="Times New Roman"/>
@@ -2932,32 +2390,27 @@
         </w:trPr>
         <w:tc>
           <w:tcPr>
-            <w:tcW w:w="3350" w:type="dxa"/>
-            <w:tcBorders>
-              <w:top w:val="single" w:sz="6" w:space="0" w:color="E6E6E6"/>
-              <w:left w:val="single" w:sz="6" w:space="0" w:color="E6E6E6"/>
-              <w:bottom w:val="single" w:sz="6" w:space="0" w:color="E6E6E6"/>
-              <w:right w:val="single" w:sz="6" w:space="0" w:color="E6E6E6"/>
-            </w:tcBorders>
-            <w:tcMar>
-              <w:top w:w="15" w:type="dxa"/>
-              <w:left w:w="15" w:type="dxa"/>
-              <w:bottom w:w="15" w:type="dxa"/>
-              <w:right w:w="15" w:type="dxa"/>
-            </w:tcMar>
-            <w:vAlign w:val="center"/>
-          </w:tcPr>
-          <w:p>
-            <w:pPr>
-              <w:rPr>
-                <w:rFonts w:ascii="Times New Roman" w:eastAsia="Times New Roman" w:hAnsi="Times New Roman"/>
-              </w:rPr>
+            <w:tcW w:w="2593" w:type="dxa"/>
+            <w:tcBorders>
+              <w:top w:val="single" w:sz="6" w:space="0" w:color="E6E6E6"/>
+              <w:left w:val="single" w:sz="6" w:space="0" w:color="E6E6E6"/>
+              <w:bottom w:val="single" w:sz="6" w:space="0" w:color="E6E6E6"/>
+              <w:right w:val="single" w:sz="6" w:space="0" w:color="E6E6E6"/>
+            </w:tcBorders>
+            <w:tcMar>
+              <w:top w:w="15" w:type="dxa"/>
+              <w:left w:w="15" w:type="dxa"/>
+              <w:bottom w:w="15" w:type="dxa"/>
+              <w:right w:w="15" w:type="dxa"/>
+            </w:tcMar>
+            <w:vAlign w:val="center"/>
+          </w:tcPr>
+          <w:p>
+            <w:pPr>
+              <w:pStyle w:val="code"/>
             </w:pPr>
             <w:proofErr w:type="spellStart"/>
             <w:r>
-              <w:rPr>
-                <w:rFonts w:ascii="Times New Roman" w:eastAsia="Times New Roman" w:hAnsi="Times New Roman" w:cs="Times New Roman"/>
-              </w:rPr>
               <w:t>ad_authentication</w:t>
             </w:r>
             <w:proofErr w:type="spellEnd"/>
@@ -2965,117 +2418,102 @@
         </w:tc>
         <w:tc>
           <w:tcPr>
-            <w:tcW w:w="1103" w:type="dxa"/>
-            <w:tcBorders>
-              <w:top w:val="single" w:sz="6" w:space="0" w:color="E6E6E6"/>
-              <w:left w:val="single" w:sz="6" w:space="0" w:color="E6E6E6"/>
-              <w:bottom w:val="single" w:sz="6" w:space="0" w:color="E6E6E6"/>
-              <w:right w:val="single" w:sz="6" w:space="0" w:color="E6E6E6"/>
-            </w:tcBorders>
-            <w:tcMar>
-              <w:top w:w="15" w:type="dxa"/>
-              <w:left w:w="15" w:type="dxa"/>
-              <w:bottom w:w="15" w:type="dxa"/>
-              <w:right w:w="15" w:type="dxa"/>
-            </w:tcMar>
-            <w:vAlign w:val="center"/>
-          </w:tcPr>
-          <w:p>
-            <w:pPr>
-              <w:rPr>
-                <w:rFonts w:ascii="Times New Roman" w:eastAsia="Times New Roman" w:hAnsi="Times New Roman"/>
-              </w:rPr>
-            </w:pPr>
-            <w:r>
-              <w:rPr>
-                <w:rFonts w:ascii="Times New Roman" w:eastAsia="Times New Roman" w:hAnsi="Times New Roman" w:cs="Times New Roman"/>
-              </w:rPr>
+            <w:tcW w:w="1728" w:type="dxa"/>
+            <w:tcBorders>
+              <w:top w:val="single" w:sz="6" w:space="0" w:color="E6E6E6"/>
+              <w:left w:val="single" w:sz="6" w:space="0" w:color="E6E6E6"/>
+              <w:bottom w:val="single" w:sz="6" w:space="0" w:color="E6E6E6"/>
+              <w:right w:val="single" w:sz="6" w:space="0" w:color="E6E6E6"/>
+            </w:tcBorders>
+            <w:tcMar>
+              <w:top w:w="15" w:type="dxa"/>
+              <w:left w:w="15" w:type="dxa"/>
+              <w:bottom w:w="15" w:type="dxa"/>
+              <w:right w:w="15" w:type="dxa"/>
+            </w:tcMar>
+            <w:vAlign w:val="center"/>
+          </w:tcPr>
+          <w:p>
+            <w:r>
               <w:t>True/False</w:t>
             </w:r>
           </w:p>
         </w:tc>
         <w:tc>
           <w:tcPr>
-            <w:tcW w:w="937" w:type="dxa"/>
-            <w:tcBorders>
-              <w:top w:val="single" w:sz="6" w:space="0" w:color="E6E6E6"/>
-              <w:left w:val="single" w:sz="6" w:space="0" w:color="E6E6E6"/>
-              <w:bottom w:val="single" w:sz="6" w:space="0" w:color="E6E6E6"/>
-              <w:right w:val="single" w:sz="6" w:space="0" w:color="E6E6E6"/>
-            </w:tcBorders>
-            <w:tcMar>
-              <w:top w:w="15" w:type="dxa"/>
-              <w:left w:w="15" w:type="dxa"/>
-              <w:bottom w:w="15" w:type="dxa"/>
-              <w:right w:w="15" w:type="dxa"/>
-            </w:tcMar>
-            <w:vAlign w:val="center"/>
-          </w:tcPr>
-          <w:p>
-            <w:pPr>
-              <w:rPr>
-                <w:rFonts w:ascii="Times New Roman" w:eastAsia="Times New Roman" w:hAnsi="Times New Roman"/>
-              </w:rPr>
-            </w:pPr>
-            <w:r>
-              <w:rPr>
-                <w:rFonts w:ascii="Times New Roman" w:eastAsia="Times New Roman" w:hAnsi="Times New Roman" w:cs="Times New Roman"/>
-              </w:rPr>
+            <w:tcW w:w="1054" w:type="dxa"/>
+            <w:tcBorders>
+              <w:top w:val="single" w:sz="6" w:space="0" w:color="E6E6E6"/>
+              <w:left w:val="single" w:sz="6" w:space="0" w:color="E6E6E6"/>
+              <w:bottom w:val="single" w:sz="6" w:space="0" w:color="E6E6E6"/>
+              <w:right w:val="single" w:sz="6" w:space="0" w:color="E6E6E6"/>
+            </w:tcBorders>
+            <w:tcMar>
+              <w:top w:w="15" w:type="dxa"/>
+              <w:left w:w="15" w:type="dxa"/>
+              <w:bottom w:w="15" w:type="dxa"/>
+              <w:right w:w="15" w:type="dxa"/>
+            </w:tcMar>
+            <w:vAlign w:val="center"/>
+          </w:tcPr>
+          <w:p>
+            <w:r>
               <w:t>No</w:t>
             </w:r>
           </w:p>
         </w:tc>
         <w:tc>
           <w:tcPr>
-            <w:tcW w:w="3620" w:type="dxa"/>
-            <w:tcBorders>
-              <w:top w:val="single" w:sz="6" w:space="0" w:color="E6E6E6"/>
-              <w:left w:val="single" w:sz="6" w:space="0" w:color="E6E6E6"/>
-              <w:bottom w:val="single" w:sz="6" w:space="0" w:color="E6E6E6"/>
-              <w:right w:val="single" w:sz="6" w:space="0" w:color="E6E6E6"/>
-            </w:tcBorders>
-            <w:tcMar>
-              <w:top w:w="15" w:type="dxa"/>
-              <w:left w:w="15" w:type="dxa"/>
-              <w:bottom w:w="15" w:type="dxa"/>
-              <w:right w:w="15" w:type="dxa"/>
-            </w:tcMar>
-            <w:vAlign w:val="center"/>
-          </w:tcPr>
-          <w:p>
-            <w:pPr>
-              <w:pStyle w:val="NormalWeb"/>
-              <w:spacing w:before="0" w:beforeAutospacing="0" w:after="0" w:afterAutospacing="0"/>
-              <w:rPr>
-                <w:rFonts w:ascii="Calibri" w:hAnsi="Calibri" w:cs="Calibri"/>
-                <w:color w:val="000000"/>
-              </w:rPr>
-            </w:pPr>
-            <w:r>
-              <w:t>Toggles between AD based authentication or IAM. Default is False.</w:t>
-            </w:r>
-            <w:r>
-              <w:t xml:space="preserve"> </w:t>
-            </w:r>
-            <w:r>
-              <w:rPr>
-                <w:color w:val="000000"/>
-              </w:rPr>
-              <w:t>If set to True, then the '</w:t>
+            <w:tcW w:w="3610" w:type="dxa"/>
+            <w:tcBorders>
+              <w:top w:val="single" w:sz="6" w:space="0" w:color="E6E6E6"/>
+              <w:left w:val="single" w:sz="6" w:space="0" w:color="E6E6E6"/>
+              <w:bottom w:val="single" w:sz="6" w:space="0" w:color="E6E6E6"/>
+              <w:right w:val="single" w:sz="6" w:space="0" w:color="E6E6E6"/>
+            </w:tcBorders>
+            <w:tcMar>
+              <w:top w:w="15" w:type="dxa"/>
+              <w:left w:w="15" w:type="dxa"/>
+              <w:bottom w:w="15" w:type="dxa"/>
+              <w:right w:w="15" w:type="dxa"/>
+            </w:tcMar>
+            <w:vAlign w:val="center"/>
+          </w:tcPr>
+          <w:p>
+            <w:r>
+              <w:t xml:space="preserve">Toggles between AD-based authentication or IAM. The default is </w:t>
+            </w:r>
+            <w:r>
+              <w:rPr>
+                <w:rStyle w:val="codeChar"/>
+                <w:rFonts w:eastAsiaTheme="minorHAnsi"/>
+              </w:rPr>
+              <w:t>False</w:t>
+            </w:r>
+            <w:r>
+              <w:t xml:space="preserve">. If set to </w:t>
+            </w:r>
+            <w:r>
+              <w:rPr>
+                <w:rStyle w:val="codeChar"/>
+                <w:rFonts w:eastAsiaTheme="minorHAnsi"/>
+              </w:rPr>
+              <w:t>True</w:t>
+            </w:r>
+            <w:r>
+              <w:t xml:space="preserve">, the </w:t>
             </w:r>
             <w:proofErr w:type="spellStart"/>
             <w:r>
               <w:rPr>
-                <w:color w:val="000000"/>
+                <w:rStyle w:val="codeChar"/>
+                <w:rFonts w:eastAsiaTheme="minorHAnsi"/>
               </w:rPr>
               <w:t>identity_service_url</w:t>
             </w:r>
             <w:proofErr w:type="spellEnd"/>
             <w:r>
-              <w:rPr>
-                <w:color w:val="000000"/>
-              </w:rPr>
-              <w:t>' must be set to point to the AD based authentication service REST endpoint.</w:t>
+              <w:t xml:space="preserve"> must be set to point to the AD-based authentication service REST endpoint.</w:t>
             </w:r>
           </w:p>
         </w:tc>
@@ -3087,32 +2525,27 @@
         </w:trPr>
         <w:tc>
           <w:tcPr>
-            <w:tcW w:w="3350" w:type="dxa"/>
-            <w:tcBorders>
-              <w:top w:val="single" w:sz="6" w:space="0" w:color="E6E6E6"/>
-              <w:left w:val="single" w:sz="6" w:space="0" w:color="E6E6E6"/>
-              <w:bottom w:val="single" w:sz="6" w:space="0" w:color="E6E6E6"/>
-              <w:right w:val="single" w:sz="6" w:space="0" w:color="E6E6E6"/>
-            </w:tcBorders>
-            <w:tcMar>
-              <w:top w:w="15" w:type="dxa"/>
-              <w:left w:w="15" w:type="dxa"/>
-              <w:bottom w:w="15" w:type="dxa"/>
-              <w:right w:w="15" w:type="dxa"/>
-            </w:tcMar>
-            <w:vAlign w:val="center"/>
-          </w:tcPr>
-          <w:p>
-            <w:pPr>
-              <w:rPr>
-                <w:rFonts w:ascii="Times New Roman" w:eastAsia="Times New Roman" w:hAnsi="Times New Roman" w:cs="Times New Roman"/>
-              </w:rPr>
+            <w:tcW w:w="2593" w:type="dxa"/>
+            <w:tcBorders>
+              <w:top w:val="single" w:sz="6" w:space="0" w:color="E6E6E6"/>
+              <w:left w:val="single" w:sz="6" w:space="0" w:color="E6E6E6"/>
+              <w:bottom w:val="single" w:sz="6" w:space="0" w:color="E6E6E6"/>
+              <w:right w:val="single" w:sz="6" w:space="0" w:color="E6E6E6"/>
+            </w:tcBorders>
+            <w:tcMar>
+              <w:top w:w="15" w:type="dxa"/>
+              <w:left w:w="15" w:type="dxa"/>
+              <w:bottom w:w="15" w:type="dxa"/>
+              <w:right w:w="15" w:type="dxa"/>
+            </w:tcMar>
+            <w:vAlign w:val="center"/>
+          </w:tcPr>
+          <w:p>
+            <w:pPr>
+              <w:pStyle w:val="code"/>
             </w:pPr>
             <w:proofErr w:type="spellStart"/>
             <w:r>
-              <w:rPr>
-                <w:rFonts w:ascii="Times New Roman" w:eastAsia="Times New Roman" w:hAnsi="Times New Roman" w:cs="Times New Roman"/>
-              </w:rPr>
               <w:lastRenderedPageBreak/>
               <w:t>identity_service_url</w:t>
             </w:r>
@@ -3121,27 +2554,22 @@
         </w:tc>
         <w:tc>
           <w:tcPr>
-            <w:tcW w:w="1103" w:type="dxa"/>
-            <w:tcBorders>
-              <w:top w:val="single" w:sz="6" w:space="0" w:color="E6E6E6"/>
-              <w:left w:val="single" w:sz="6" w:space="0" w:color="E6E6E6"/>
-              <w:bottom w:val="single" w:sz="6" w:space="0" w:color="E6E6E6"/>
-              <w:right w:val="single" w:sz="6" w:space="0" w:color="E6E6E6"/>
-            </w:tcBorders>
-            <w:tcMar>
-              <w:top w:w="15" w:type="dxa"/>
-              <w:left w:w="15" w:type="dxa"/>
-              <w:bottom w:w="15" w:type="dxa"/>
-              <w:right w:w="15" w:type="dxa"/>
-            </w:tcMar>
-            <w:vAlign w:val="center"/>
-          </w:tcPr>
-          <w:p>
-            <w:pPr>
-              <w:rPr>
-                <w:rFonts w:ascii="Times New Roman" w:eastAsia="Times New Roman" w:hAnsi="Times New Roman" w:cs="Times New Roman"/>
-              </w:rPr>
-            </w:pPr>
+            <w:tcW w:w="1728" w:type="dxa"/>
+            <w:tcBorders>
+              <w:top w:val="single" w:sz="6" w:space="0" w:color="E6E6E6"/>
+              <w:left w:val="single" w:sz="6" w:space="0" w:color="E6E6E6"/>
+              <w:bottom w:val="single" w:sz="6" w:space="0" w:color="E6E6E6"/>
+              <w:right w:val="single" w:sz="6" w:space="0" w:color="E6E6E6"/>
+            </w:tcBorders>
+            <w:tcMar>
+              <w:top w:w="15" w:type="dxa"/>
+              <w:left w:w="15" w:type="dxa"/>
+              <w:bottom w:w="15" w:type="dxa"/>
+              <w:right w:w="15" w:type="dxa"/>
+            </w:tcMar>
+            <w:vAlign w:val="center"/>
+          </w:tcPr>
+          <w:p>
             <w:r>
               <w:rPr>
                 <w:rFonts w:ascii="Times New Roman" w:eastAsia="Times New Roman" w:hAnsi="Times New Roman" w:cs="Times New Roman"/>
@@ -3152,27 +2580,22 @@
         </w:tc>
         <w:tc>
           <w:tcPr>
-            <w:tcW w:w="937" w:type="dxa"/>
-            <w:tcBorders>
-              <w:top w:val="single" w:sz="6" w:space="0" w:color="E6E6E6"/>
-              <w:left w:val="single" w:sz="6" w:space="0" w:color="E6E6E6"/>
-              <w:bottom w:val="single" w:sz="6" w:space="0" w:color="E6E6E6"/>
-              <w:right w:val="single" w:sz="6" w:space="0" w:color="E6E6E6"/>
-            </w:tcBorders>
-            <w:tcMar>
-              <w:top w:w="15" w:type="dxa"/>
-              <w:left w:w="15" w:type="dxa"/>
-              <w:bottom w:w="15" w:type="dxa"/>
-              <w:right w:w="15" w:type="dxa"/>
-            </w:tcMar>
-            <w:vAlign w:val="center"/>
-          </w:tcPr>
-          <w:p>
-            <w:pPr>
-              <w:rPr>
-                <w:rFonts w:ascii="Times New Roman" w:eastAsia="Times New Roman" w:hAnsi="Times New Roman" w:cs="Times New Roman"/>
-              </w:rPr>
-            </w:pPr>
+            <w:tcW w:w="1054" w:type="dxa"/>
+            <w:tcBorders>
+              <w:top w:val="single" w:sz="6" w:space="0" w:color="E6E6E6"/>
+              <w:left w:val="single" w:sz="6" w:space="0" w:color="E6E6E6"/>
+              <w:bottom w:val="single" w:sz="6" w:space="0" w:color="E6E6E6"/>
+              <w:right w:val="single" w:sz="6" w:space="0" w:color="E6E6E6"/>
+            </w:tcBorders>
+            <w:tcMar>
+              <w:top w:w="15" w:type="dxa"/>
+              <w:left w:w="15" w:type="dxa"/>
+              <w:bottom w:w="15" w:type="dxa"/>
+              <w:right w:w="15" w:type="dxa"/>
+            </w:tcMar>
+            <w:vAlign w:val="center"/>
+          </w:tcPr>
+          <w:p>
             <w:r>
               <w:rPr>
                 <w:rFonts w:ascii="Times New Roman" w:eastAsia="Times New Roman" w:hAnsi="Times New Roman" w:cs="Times New Roman"/>
@@ -3183,26 +2606,22 @@
         </w:tc>
         <w:tc>
           <w:tcPr>
-            <w:tcW w:w="3620" w:type="dxa"/>
-            <w:tcBorders>
-              <w:top w:val="single" w:sz="6" w:space="0" w:color="E6E6E6"/>
-              <w:left w:val="single" w:sz="6" w:space="0" w:color="E6E6E6"/>
-              <w:bottom w:val="single" w:sz="6" w:space="0" w:color="E6E6E6"/>
-              <w:right w:val="single" w:sz="6" w:space="0" w:color="E6E6E6"/>
-            </w:tcBorders>
-            <w:tcMar>
-              <w:top w:w="15" w:type="dxa"/>
-              <w:left w:w="15" w:type="dxa"/>
-              <w:bottom w:w="15" w:type="dxa"/>
-              <w:right w:w="15" w:type="dxa"/>
-            </w:tcMar>
-            <w:vAlign w:val="center"/>
-          </w:tcPr>
-          <w:p>
-            <w:pPr>
-              <w:pStyle w:val="NormalWeb"/>
-              <w:spacing w:before="0" w:beforeAutospacing="0" w:after="0" w:afterAutospacing="0"/>
-            </w:pPr>
+            <w:tcW w:w="3610" w:type="dxa"/>
+            <w:tcBorders>
+              <w:top w:val="single" w:sz="6" w:space="0" w:color="E6E6E6"/>
+              <w:left w:val="single" w:sz="6" w:space="0" w:color="E6E6E6"/>
+              <w:bottom w:val="single" w:sz="6" w:space="0" w:color="E6E6E6"/>
+              <w:right w:val="single" w:sz="6" w:space="0" w:color="E6E6E6"/>
+            </w:tcBorders>
+            <w:tcMar>
+              <w:top w:w="15" w:type="dxa"/>
+              <w:left w:w="15" w:type="dxa"/>
+              <w:bottom w:w="15" w:type="dxa"/>
+              <w:right w:w="15" w:type="dxa"/>
+            </w:tcMar>
+            <w:vAlign w:val="center"/>
+          </w:tcPr>
+          <w:p>
             <w:r>
               <w:t>This is optional if ‘</w:t>
             </w:r>
@@ -3212,10 +2631,7 @@
             </w:r>
             <w:proofErr w:type="spellEnd"/>
             <w:r>
-              <w:t>’ is set to False.</w:t>
-            </w:r>
-            <w:r>
-              <w:t xml:space="preserve"> Otherwise, it’s a mandatory option and needs to be pointed to the REST URL endpoint for the identity service based on AD Authentication.</w:t>
+              <w:t>’ is set to False. Otherwise, it’s a mandatory option and needs to be pointed to the REST URL endpoint for the identity service based on AD Authentication.</w:t>
             </w:r>
           </w:p>
         </w:tc>
@@ -3227,32 +2643,27 @@
         </w:trPr>
         <w:tc>
           <w:tcPr>
-            <w:tcW w:w="3350" w:type="dxa"/>
-            <w:tcBorders>
-              <w:top w:val="single" w:sz="6" w:space="0" w:color="E6E6E6"/>
-              <w:left w:val="single" w:sz="6" w:space="0" w:color="E6E6E6"/>
-              <w:bottom w:val="single" w:sz="6" w:space="0" w:color="E6E6E6"/>
-              <w:right w:val="single" w:sz="6" w:space="0" w:color="E6E6E6"/>
-            </w:tcBorders>
-            <w:tcMar>
-              <w:top w:w="15" w:type="dxa"/>
-              <w:left w:w="15" w:type="dxa"/>
-              <w:bottom w:w="15" w:type="dxa"/>
-              <w:right w:w="15" w:type="dxa"/>
-            </w:tcMar>
-            <w:vAlign w:val="center"/>
-          </w:tcPr>
-          <w:p>
-            <w:pPr>
-              <w:rPr>
-                <w:rFonts w:ascii="Times New Roman" w:eastAsia="Times New Roman" w:hAnsi="Times New Roman" w:cs="Times New Roman"/>
-              </w:rPr>
+            <w:tcW w:w="2593" w:type="dxa"/>
+            <w:tcBorders>
+              <w:top w:val="single" w:sz="6" w:space="0" w:color="E6E6E6"/>
+              <w:left w:val="single" w:sz="6" w:space="0" w:color="E6E6E6"/>
+              <w:bottom w:val="single" w:sz="6" w:space="0" w:color="E6E6E6"/>
+              <w:right w:val="single" w:sz="6" w:space="0" w:color="E6E6E6"/>
+            </w:tcBorders>
+            <w:tcMar>
+              <w:top w:w="15" w:type="dxa"/>
+              <w:left w:w="15" w:type="dxa"/>
+              <w:bottom w:w="15" w:type="dxa"/>
+              <w:right w:w="15" w:type="dxa"/>
+            </w:tcMar>
+            <w:vAlign w:val="center"/>
+          </w:tcPr>
+          <w:p>
+            <w:pPr>
+              <w:pStyle w:val="code"/>
             </w:pPr>
             <w:proofErr w:type="spellStart"/>
             <w:r>
-              <w:rPr>
-                <w:rFonts w:ascii="Times New Roman" w:eastAsia="Times New Roman" w:hAnsi="Times New Roman" w:cs="Times New Roman"/>
-              </w:rPr>
               <w:t>cert_verify_flag</w:t>
             </w:r>
             <w:proofErr w:type="spellEnd"/>
@@ -3260,27 +2671,22 @@
         </w:tc>
         <w:tc>
           <w:tcPr>
-            <w:tcW w:w="1103" w:type="dxa"/>
-            <w:tcBorders>
-              <w:top w:val="single" w:sz="6" w:space="0" w:color="E6E6E6"/>
-              <w:left w:val="single" w:sz="6" w:space="0" w:color="E6E6E6"/>
-              <w:bottom w:val="single" w:sz="6" w:space="0" w:color="E6E6E6"/>
-              <w:right w:val="single" w:sz="6" w:space="0" w:color="E6E6E6"/>
-            </w:tcBorders>
-            <w:tcMar>
-              <w:top w:w="15" w:type="dxa"/>
-              <w:left w:w="15" w:type="dxa"/>
-              <w:bottom w:w="15" w:type="dxa"/>
-              <w:right w:w="15" w:type="dxa"/>
-            </w:tcMar>
-            <w:vAlign w:val="center"/>
-          </w:tcPr>
-          <w:p>
-            <w:pPr>
-              <w:rPr>
-                <w:rFonts w:ascii="Times New Roman" w:eastAsia="Times New Roman" w:hAnsi="Times New Roman" w:cs="Times New Roman"/>
-              </w:rPr>
-            </w:pPr>
+            <w:tcW w:w="1728" w:type="dxa"/>
+            <w:tcBorders>
+              <w:top w:val="single" w:sz="6" w:space="0" w:color="E6E6E6"/>
+              <w:left w:val="single" w:sz="6" w:space="0" w:color="E6E6E6"/>
+              <w:bottom w:val="single" w:sz="6" w:space="0" w:color="E6E6E6"/>
+              <w:right w:val="single" w:sz="6" w:space="0" w:color="E6E6E6"/>
+            </w:tcBorders>
+            <w:tcMar>
+              <w:top w:w="15" w:type="dxa"/>
+              <w:left w:w="15" w:type="dxa"/>
+              <w:bottom w:w="15" w:type="dxa"/>
+              <w:right w:w="15" w:type="dxa"/>
+            </w:tcMar>
+            <w:vAlign w:val="center"/>
+          </w:tcPr>
+          <w:p>
             <w:r>
               <w:rPr>
                 <w:rFonts w:ascii="Times New Roman" w:eastAsia="Times New Roman" w:hAnsi="Times New Roman" w:cs="Times New Roman"/>
@@ -3291,27 +2697,22 @@
         </w:tc>
         <w:tc>
           <w:tcPr>
-            <w:tcW w:w="937" w:type="dxa"/>
-            <w:tcBorders>
-              <w:top w:val="single" w:sz="6" w:space="0" w:color="E6E6E6"/>
-              <w:left w:val="single" w:sz="6" w:space="0" w:color="E6E6E6"/>
-              <w:bottom w:val="single" w:sz="6" w:space="0" w:color="E6E6E6"/>
-              <w:right w:val="single" w:sz="6" w:space="0" w:color="E6E6E6"/>
-            </w:tcBorders>
-            <w:tcMar>
-              <w:top w:w="15" w:type="dxa"/>
-              <w:left w:w="15" w:type="dxa"/>
-              <w:bottom w:w="15" w:type="dxa"/>
-              <w:right w:w="15" w:type="dxa"/>
-            </w:tcMar>
-            <w:vAlign w:val="center"/>
-          </w:tcPr>
-          <w:p>
-            <w:pPr>
-              <w:rPr>
-                <w:rFonts w:ascii="Times New Roman" w:eastAsia="Times New Roman" w:hAnsi="Times New Roman" w:cs="Times New Roman"/>
-              </w:rPr>
-            </w:pPr>
+            <w:tcW w:w="1054" w:type="dxa"/>
+            <w:tcBorders>
+              <w:top w:val="single" w:sz="6" w:space="0" w:color="E6E6E6"/>
+              <w:left w:val="single" w:sz="6" w:space="0" w:color="E6E6E6"/>
+              <w:bottom w:val="single" w:sz="6" w:space="0" w:color="E6E6E6"/>
+              <w:right w:val="single" w:sz="6" w:space="0" w:color="E6E6E6"/>
+            </w:tcBorders>
+            <w:tcMar>
+              <w:top w:w="15" w:type="dxa"/>
+              <w:left w:w="15" w:type="dxa"/>
+              <w:bottom w:w="15" w:type="dxa"/>
+              <w:right w:w="15" w:type="dxa"/>
+            </w:tcMar>
+            <w:vAlign w:val="center"/>
+          </w:tcPr>
+          <w:p>
             <w:r>
               <w:rPr>
                 <w:rFonts w:ascii="Times New Roman" w:eastAsia="Times New Roman" w:hAnsi="Times New Roman" w:cs="Times New Roman"/>
@@ -3322,26 +2723,22 @@
         </w:tc>
         <w:tc>
           <w:tcPr>
-            <w:tcW w:w="3620" w:type="dxa"/>
-            <w:tcBorders>
-              <w:top w:val="single" w:sz="6" w:space="0" w:color="E6E6E6"/>
-              <w:left w:val="single" w:sz="6" w:space="0" w:color="E6E6E6"/>
-              <w:bottom w:val="single" w:sz="6" w:space="0" w:color="E6E6E6"/>
-              <w:right w:val="single" w:sz="6" w:space="0" w:color="E6E6E6"/>
-            </w:tcBorders>
-            <w:tcMar>
-              <w:top w:w="15" w:type="dxa"/>
-              <w:left w:w="15" w:type="dxa"/>
-              <w:bottom w:w="15" w:type="dxa"/>
-              <w:right w:w="15" w:type="dxa"/>
-            </w:tcMar>
-            <w:vAlign w:val="center"/>
-          </w:tcPr>
-          <w:p>
-            <w:pPr>
-              <w:pStyle w:val="NormalWeb"/>
-              <w:spacing w:before="0" w:beforeAutospacing="0" w:after="0" w:afterAutospacing="0"/>
-            </w:pPr>
+            <w:tcW w:w="3610" w:type="dxa"/>
+            <w:tcBorders>
+              <w:top w:val="single" w:sz="6" w:space="0" w:color="E6E6E6"/>
+              <w:left w:val="single" w:sz="6" w:space="0" w:color="E6E6E6"/>
+              <w:bottom w:val="single" w:sz="6" w:space="0" w:color="E6E6E6"/>
+              <w:right w:val="single" w:sz="6" w:space="0" w:color="E6E6E6"/>
+            </w:tcBorders>
+            <w:tcMar>
+              <w:top w:w="15" w:type="dxa"/>
+              <w:left w:w="15" w:type="dxa"/>
+              <w:bottom w:w="15" w:type="dxa"/>
+              <w:right w:w="15" w:type="dxa"/>
+            </w:tcMar>
+            <w:vAlign w:val="center"/>
+          </w:tcPr>
+          <w:p>
             <w:r>
               <w:t>This is mandatory if the ‘</w:t>
             </w:r>
@@ -3351,13 +2748,7 @@
             </w:r>
             <w:proofErr w:type="spellEnd"/>
             <w:r>
-              <w:t xml:space="preserve">’ REST API requires certificate </w:t>
-            </w:r>
-            <w:r>
-              <w:t>verification</w:t>
-            </w:r>
-            <w:r>
-              <w:t xml:space="preserve"> during POST requests.</w:t>
+              <w:t>’ REST API requires certificate verification during POST requests.</w:t>
             </w:r>
           </w:p>
         </w:tc>
@@ -3369,34 +2760,27 @@
         </w:trPr>
         <w:tc>
           <w:tcPr>
-            <w:tcW w:w="3350" w:type="dxa"/>
-            <w:tcBorders>
-              <w:top w:val="single" w:sz="6" w:space="0" w:color="E6E6E6"/>
-              <w:left w:val="single" w:sz="6" w:space="0" w:color="E6E6E6"/>
-              <w:bottom w:val="single" w:sz="6" w:space="0" w:color="E6E6E6"/>
-              <w:right w:val="single" w:sz="6" w:space="0" w:color="E6E6E6"/>
-            </w:tcBorders>
-            <w:tcMar>
-              <w:top w:w="15" w:type="dxa"/>
-              <w:left w:w="15" w:type="dxa"/>
-              <w:bottom w:w="15" w:type="dxa"/>
-              <w:right w:w="15" w:type="dxa"/>
-            </w:tcMar>
-            <w:vAlign w:val="center"/>
-          </w:tcPr>
-          <w:p>
-            <w:pPr>
-              <w:rPr>
-                <w:rFonts w:ascii="Times New Roman" w:eastAsia="Times New Roman" w:hAnsi="Times New Roman"/>
-              </w:rPr>
+            <w:tcW w:w="2593" w:type="dxa"/>
+            <w:tcBorders>
+              <w:top w:val="single" w:sz="6" w:space="0" w:color="E6E6E6"/>
+              <w:left w:val="single" w:sz="6" w:space="0" w:color="E6E6E6"/>
+              <w:bottom w:val="single" w:sz="6" w:space="0" w:color="E6E6E6"/>
+              <w:right w:val="single" w:sz="6" w:space="0" w:color="E6E6E6"/>
+            </w:tcBorders>
+            <w:tcMar>
+              <w:top w:w="15" w:type="dxa"/>
+              <w:left w:w="15" w:type="dxa"/>
+              <w:bottom w:w="15" w:type="dxa"/>
+              <w:right w:w="15" w:type="dxa"/>
+            </w:tcMar>
+            <w:vAlign w:val="center"/>
+          </w:tcPr>
+          <w:p>
+            <w:pPr>
+              <w:pStyle w:val="code"/>
             </w:pPr>
             <w:proofErr w:type="spellStart"/>
             <w:r>
-              <w:rPr>
-                <w:rFonts w:ascii="Times New Roman" w:eastAsia="Times New Roman" w:hAnsi="Times New Roman" w:cs="Times New Roman"/>
-                <w:color w:val="000000"/>
-                <w:sz w:val="24"/>
-              </w:rPr>
               <w:t>sts_src_role_arn</w:t>
             </w:r>
             <w:proofErr w:type="spellEnd"/>
@@ -3404,108 +2788,92 @@
         </w:tc>
         <w:tc>
           <w:tcPr>
-            <w:tcW w:w="1103" w:type="dxa"/>
-            <w:tcBorders>
-              <w:top w:val="single" w:sz="6" w:space="0" w:color="E6E6E6"/>
-              <w:left w:val="single" w:sz="6" w:space="0" w:color="E6E6E6"/>
-              <w:bottom w:val="single" w:sz="6" w:space="0" w:color="E6E6E6"/>
-              <w:right w:val="single" w:sz="6" w:space="0" w:color="E6E6E6"/>
-            </w:tcBorders>
-            <w:tcMar>
-              <w:top w:w="15" w:type="dxa"/>
-              <w:left w:w="15" w:type="dxa"/>
-              <w:bottom w:w="15" w:type="dxa"/>
-              <w:right w:w="15" w:type="dxa"/>
-            </w:tcMar>
-            <w:vAlign w:val="center"/>
-          </w:tcPr>
-          <w:p>
-            <w:pPr>
-              <w:rPr>
-                <w:rFonts w:ascii="Times New Roman" w:eastAsia="Times New Roman" w:hAnsi="Times New Roman"/>
-              </w:rPr>
-            </w:pPr>
-            <w:r>
-              <w:rPr>
-                <w:rFonts w:ascii="Times New Roman" w:eastAsia="Times New Roman" w:hAnsi="Times New Roman" w:cs="Times New Roman"/>
-              </w:rPr>
+            <w:tcW w:w="1728" w:type="dxa"/>
+            <w:tcBorders>
+              <w:top w:val="single" w:sz="6" w:space="0" w:color="E6E6E6"/>
+              <w:left w:val="single" w:sz="6" w:space="0" w:color="E6E6E6"/>
+              <w:bottom w:val="single" w:sz="6" w:space="0" w:color="E6E6E6"/>
+              <w:right w:val="single" w:sz="6" w:space="0" w:color="E6E6E6"/>
+            </w:tcBorders>
+            <w:tcMar>
+              <w:top w:w="15" w:type="dxa"/>
+              <w:left w:w="15" w:type="dxa"/>
+              <w:bottom w:w="15" w:type="dxa"/>
+              <w:right w:w="15" w:type="dxa"/>
+            </w:tcMar>
+            <w:vAlign w:val="center"/>
+          </w:tcPr>
+          <w:p>
+            <w:r>
               <w:t>ARN</w:t>
             </w:r>
           </w:p>
         </w:tc>
         <w:tc>
           <w:tcPr>
-            <w:tcW w:w="937" w:type="dxa"/>
-            <w:tcBorders>
-              <w:top w:val="single" w:sz="6" w:space="0" w:color="E6E6E6"/>
-              <w:left w:val="single" w:sz="6" w:space="0" w:color="E6E6E6"/>
-              <w:bottom w:val="single" w:sz="6" w:space="0" w:color="E6E6E6"/>
-              <w:right w:val="single" w:sz="6" w:space="0" w:color="E6E6E6"/>
-            </w:tcBorders>
-            <w:tcMar>
-              <w:top w:w="15" w:type="dxa"/>
-              <w:left w:w="15" w:type="dxa"/>
-              <w:bottom w:w="15" w:type="dxa"/>
-              <w:right w:w="15" w:type="dxa"/>
-            </w:tcMar>
-            <w:vAlign w:val="center"/>
-          </w:tcPr>
-          <w:p>
-            <w:pPr>
-              <w:rPr>
-                <w:rFonts w:ascii="Times New Roman" w:eastAsia="Times New Roman" w:hAnsi="Times New Roman"/>
-              </w:rPr>
-            </w:pPr>
-            <w:r>
-              <w:rPr>
-                <w:rFonts w:ascii="Times New Roman" w:eastAsia="Times New Roman" w:hAnsi="Times New Roman" w:cs="Times New Roman"/>
-              </w:rPr>
+            <w:tcW w:w="1054" w:type="dxa"/>
+            <w:tcBorders>
+              <w:top w:val="single" w:sz="6" w:space="0" w:color="E6E6E6"/>
+              <w:left w:val="single" w:sz="6" w:space="0" w:color="E6E6E6"/>
+              <w:bottom w:val="single" w:sz="6" w:space="0" w:color="E6E6E6"/>
+              <w:right w:val="single" w:sz="6" w:space="0" w:color="E6E6E6"/>
+            </w:tcBorders>
+            <w:tcMar>
+              <w:top w:w="15" w:type="dxa"/>
+              <w:left w:w="15" w:type="dxa"/>
+              <w:bottom w:w="15" w:type="dxa"/>
+              <w:right w:w="15" w:type="dxa"/>
+            </w:tcMar>
+            <w:vAlign w:val="center"/>
+          </w:tcPr>
+          <w:p>
+            <w:r>
               <w:t>Yes</w:t>
             </w:r>
           </w:p>
         </w:tc>
         <w:tc>
           <w:tcPr>
-            <w:tcW w:w="3620" w:type="dxa"/>
-            <w:tcBorders>
-              <w:top w:val="single" w:sz="6" w:space="0" w:color="E6E6E6"/>
-              <w:left w:val="single" w:sz="6" w:space="0" w:color="E6E6E6"/>
-              <w:bottom w:val="single" w:sz="6" w:space="0" w:color="E6E6E6"/>
-              <w:right w:val="single" w:sz="6" w:space="0" w:color="E6E6E6"/>
-            </w:tcBorders>
-            <w:tcMar>
-              <w:top w:w="15" w:type="dxa"/>
-              <w:left w:w="15" w:type="dxa"/>
-              <w:bottom w:w="15" w:type="dxa"/>
-              <w:right w:w="15" w:type="dxa"/>
-            </w:tcMar>
-            <w:vAlign w:val="center"/>
-          </w:tcPr>
-          <w:p>
-            <w:pPr>
-              <w:rPr>
-                <w:rFonts w:ascii="Times New Roman" w:eastAsia="Times New Roman" w:hAnsi="Times New Roman"/>
-              </w:rPr>
-            </w:pPr>
-            <w:r>
-              <w:rPr>
-                <w:rFonts w:ascii="Times New Roman" w:eastAsia="Times New Roman" w:hAnsi="Times New Roman" w:cs="Times New Roman"/>
-              </w:rPr>
-              <w:t xml:space="preserve">IAM role ARN from source account. Required only when </w:t>
+            <w:tcW w:w="3610" w:type="dxa"/>
+            <w:tcBorders>
+              <w:top w:val="single" w:sz="6" w:space="0" w:color="E6E6E6"/>
+              <w:left w:val="single" w:sz="6" w:space="0" w:color="E6E6E6"/>
+              <w:bottom w:val="single" w:sz="6" w:space="0" w:color="E6E6E6"/>
+              <w:right w:val="single" w:sz="6" w:space="0" w:color="E6E6E6"/>
+            </w:tcBorders>
+            <w:tcMar>
+              <w:top w:w="15" w:type="dxa"/>
+              <w:left w:w="15" w:type="dxa"/>
+              <w:bottom w:w="15" w:type="dxa"/>
+              <w:right w:w="15" w:type="dxa"/>
+            </w:tcMar>
+            <w:vAlign w:val="center"/>
+          </w:tcPr>
+          <w:p>
+            <w:r>
+              <w:t xml:space="preserve">IAM role ARN from the source account. Required only when </w:t>
             </w:r>
             <w:proofErr w:type="spellStart"/>
             <w:r>
               <w:rPr>
-                <w:rFonts w:ascii="Times New Roman" w:eastAsia="Times New Roman" w:hAnsi="Times New Roman" w:cs="Times New Roman"/>
+                <w:rStyle w:val="codeChar"/>
+                <w:rFonts w:eastAsiaTheme="minorHAnsi"/>
               </w:rPr>
               <w:t>ad_authentication</w:t>
             </w:r>
             <w:proofErr w:type="spellEnd"/>
             <w:r>
-              <w:rPr>
-                <w:rFonts w:ascii="Times New Roman" w:eastAsia="Times New Roman" w:hAnsi="Times New Roman" w:cs="Times New Roman"/>
-              </w:rPr>
-              <w:t xml:space="preserve"> is set to False.</w:t>
+              <w:t xml:space="preserve"> is set to </w:t>
+            </w:r>
+            <w:r>
+              <w:rPr>
+                <w:rStyle w:val="codeChar"/>
+                <w:rFonts w:eastAsiaTheme="minorHAnsi"/>
+              </w:rPr>
+              <w:t>False</w:t>
+            </w:r>
+            <w:r>
+              <w:t>.</w:t>
             </w:r>
           </w:p>
         </w:tc>
@@ -3517,35 +2885,27 @@
         </w:trPr>
         <w:tc>
           <w:tcPr>
-            <w:tcW w:w="3350" w:type="dxa"/>
-            <w:tcBorders>
-              <w:top w:val="single" w:sz="6" w:space="0" w:color="E6E6E6"/>
-              <w:left w:val="single" w:sz="6" w:space="0" w:color="E6E6E6"/>
-              <w:bottom w:val="single" w:sz="6" w:space="0" w:color="E6E6E6"/>
-              <w:right w:val="single" w:sz="6" w:space="0" w:color="E6E6E6"/>
-            </w:tcBorders>
-            <w:tcMar>
-              <w:top w:w="15" w:type="dxa"/>
-              <w:left w:w="15" w:type="dxa"/>
-              <w:bottom w:w="15" w:type="dxa"/>
-              <w:right w:w="15" w:type="dxa"/>
-            </w:tcMar>
-            <w:vAlign w:val="center"/>
-          </w:tcPr>
-          <w:p>
-            <w:pPr>
-              <w:rPr>
-                <w:rFonts w:ascii="Times New Roman" w:eastAsia="Times New Roman" w:hAnsi="Times New Roman"/>
-                <w:color w:val="000000"/>
-              </w:rPr>
+            <w:tcW w:w="2593" w:type="dxa"/>
+            <w:tcBorders>
+              <w:top w:val="single" w:sz="6" w:space="0" w:color="E6E6E6"/>
+              <w:left w:val="single" w:sz="6" w:space="0" w:color="E6E6E6"/>
+              <w:bottom w:val="single" w:sz="6" w:space="0" w:color="E6E6E6"/>
+              <w:right w:val="single" w:sz="6" w:space="0" w:color="E6E6E6"/>
+            </w:tcBorders>
+            <w:tcMar>
+              <w:top w:w="15" w:type="dxa"/>
+              <w:left w:w="15" w:type="dxa"/>
+              <w:bottom w:w="15" w:type="dxa"/>
+              <w:right w:w="15" w:type="dxa"/>
+            </w:tcMar>
+            <w:vAlign w:val="center"/>
+          </w:tcPr>
+          <w:p>
+            <w:pPr>
+              <w:pStyle w:val="code"/>
             </w:pPr>
             <w:proofErr w:type="spellStart"/>
             <w:r>
-              <w:rPr>
-                <w:rFonts w:ascii="Times New Roman" w:eastAsia="Times New Roman" w:hAnsi="Times New Roman" w:cs="Times New Roman"/>
-                <w:color w:val="000000"/>
-                <w:sz w:val="24"/>
-              </w:rPr>
               <w:t>sts_tgt_role_arn</w:t>
             </w:r>
             <w:proofErr w:type="spellEnd"/>
@@ -3553,108 +2913,92 @@
         </w:tc>
         <w:tc>
           <w:tcPr>
-            <w:tcW w:w="1103" w:type="dxa"/>
-            <w:tcBorders>
-              <w:top w:val="single" w:sz="6" w:space="0" w:color="E6E6E6"/>
-              <w:left w:val="single" w:sz="6" w:space="0" w:color="E6E6E6"/>
-              <w:bottom w:val="single" w:sz="6" w:space="0" w:color="E6E6E6"/>
-              <w:right w:val="single" w:sz="6" w:space="0" w:color="E6E6E6"/>
-            </w:tcBorders>
-            <w:tcMar>
-              <w:top w:w="15" w:type="dxa"/>
-              <w:left w:w="15" w:type="dxa"/>
-              <w:bottom w:w="15" w:type="dxa"/>
-              <w:right w:w="15" w:type="dxa"/>
-            </w:tcMar>
-            <w:vAlign w:val="center"/>
-          </w:tcPr>
-          <w:p>
-            <w:pPr>
-              <w:rPr>
-                <w:rFonts w:ascii="Times New Roman" w:eastAsia="Times New Roman" w:hAnsi="Times New Roman"/>
-              </w:rPr>
-            </w:pPr>
-            <w:r>
-              <w:rPr>
-                <w:rFonts w:ascii="Times New Roman" w:eastAsia="Times New Roman" w:hAnsi="Times New Roman" w:cs="Times New Roman"/>
-              </w:rPr>
+            <w:tcW w:w="1728" w:type="dxa"/>
+            <w:tcBorders>
+              <w:top w:val="single" w:sz="6" w:space="0" w:color="E6E6E6"/>
+              <w:left w:val="single" w:sz="6" w:space="0" w:color="E6E6E6"/>
+              <w:bottom w:val="single" w:sz="6" w:space="0" w:color="E6E6E6"/>
+              <w:right w:val="single" w:sz="6" w:space="0" w:color="E6E6E6"/>
+            </w:tcBorders>
+            <w:tcMar>
+              <w:top w:w="15" w:type="dxa"/>
+              <w:left w:w="15" w:type="dxa"/>
+              <w:bottom w:w="15" w:type="dxa"/>
+              <w:right w:w="15" w:type="dxa"/>
+            </w:tcMar>
+            <w:vAlign w:val="center"/>
+          </w:tcPr>
+          <w:p>
+            <w:r>
               <w:t>ARN</w:t>
             </w:r>
           </w:p>
         </w:tc>
         <w:tc>
           <w:tcPr>
-            <w:tcW w:w="937" w:type="dxa"/>
-            <w:tcBorders>
-              <w:top w:val="single" w:sz="6" w:space="0" w:color="E6E6E6"/>
-              <w:left w:val="single" w:sz="6" w:space="0" w:color="E6E6E6"/>
-              <w:bottom w:val="single" w:sz="6" w:space="0" w:color="E6E6E6"/>
-              <w:right w:val="single" w:sz="6" w:space="0" w:color="E6E6E6"/>
-            </w:tcBorders>
-            <w:tcMar>
-              <w:top w:w="15" w:type="dxa"/>
-              <w:left w:w="15" w:type="dxa"/>
-              <w:bottom w:w="15" w:type="dxa"/>
-              <w:right w:w="15" w:type="dxa"/>
-            </w:tcMar>
-            <w:vAlign w:val="center"/>
-          </w:tcPr>
-          <w:p>
-            <w:pPr>
-              <w:rPr>
-                <w:rFonts w:ascii="Times New Roman" w:eastAsia="Times New Roman" w:hAnsi="Times New Roman"/>
-              </w:rPr>
-            </w:pPr>
-            <w:r>
-              <w:rPr>
-                <w:rFonts w:ascii="Times New Roman" w:eastAsia="Times New Roman" w:hAnsi="Times New Roman" w:cs="Times New Roman"/>
-              </w:rPr>
+            <w:tcW w:w="1054" w:type="dxa"/>
+            <w:tcBorders>
+              <w:top w:val="single" w:sz="6" w:space="0" w:color="E6E6E6"/>
+              <w:left w:val="single" w:sz="6" w:space="0" w:color="E6E6E6"/>
+              <w:bottom w:val="single" w:sz="6" w:space="0" w:color="E6E6E6"/>
+              <w:right w:val="single" w:sz="6" w:space="0" w:color="E6E6E6"/>
+            </w:tcBorders>
+            <w:tcMar>
+              <w:top w:w="15" w:type="dxa"/>
+              <w:left w:w="15" w:type="dxa"/>
+              <w:bottom w:w="15" w:type="dxa"/>
+              <w:right w:w="15" w:type="dxa"/>
+            </w:tcMar>
+            <w:vAlign w:val="center"/>
+          </w:tcPr>
+          <w:p>
+            <w:r>
               <w:t>Yes</w:t>
             </w:r>
           </w:p>
         </w:tc>
         <w:tc>
           <w:tcPr>
-            <w:tcW w:w="3620" w:type="dxa"/>
-            <w:tcBorders>
-              <w:top w:val="single" w:sz="6" w:space="0" w:color="E6E6E6"/>
-              <w:left w:val="single" w:sz="6" w:space="0" w:color="E6E6E6"/>
-              <w:bottom w:val="single" w:sz="6" w:space="0" w:color="E6E6E6"/>
-              <w:right w:val="single" w:sz="6" w:space="0" w:color="E6E6E6"/>
-            </w:tcBorders>
-            <w:tcMar>
-              <w:top w:w="15" w:type="dxa"/>
-              <w:left w:w="15" w:type="dxa"/>
-              <w:bottom w:w="15" w:type="dxa"/>
-              <w:right w:w="15" w:type="dxa"/>
-            </w:tcMar>
-            <w:vAlign w:val="center"/>
-          </w:tcPr>
-          <w:p>
-            <w:pPr>
-              <w:rPr>
-                <w:rFonts w:ascii="Times New Roman" w:eastAsia="Times New Roman" w:hAnsi="Times New Roman"/>
-              </w:rPr>
-            </w:pPr>
-            <w:r>
-              <w:rPr>
-                <w:rFonts w:ascii="Times New Roman" w:eastAsia="Times New Roman" w:hAnsi="Times New Roman" w:cs="Times New Roman"/>
-              </w:rPr>
-              <w:t xml:space="preserve">IAM role ARN from target account. Required only when </w:t>
+            <w:tcW w:w="3610" w:type="dxa"/>
+            <w:tcBorders>
+              <w:top w:val="single" w:sz="6" w:space="0" w:color="E6E6E6"/>
+              <w:left w:val="single" w:sz="6" w:space="0" w:color="E6E6E6"/>
+              <w:bottom w:val="single" w:sz="6" w:space="0" w:color="E6E6E6"/>
+              <w:right w:val="single" w:sz="6" w:space="0" w:color="E6E6E6"/>
+            </w:tcBorders>
+            <w:tcMar>
+              <w:top w:w="15" w:type="dxa"/>
+              <w:left w:w="15" w:type="dxa"/>
+              <w:bottom w:w="15" w:type="dxa"/>
+              <w:right w:w="15" w:type="dxa"/>
+            </w:tcMar>
+            <w:vAlign w:val="center"/>
+          </w:tcPr>
+          <w:p>
+            <w:r>
+              <w:t xml:space="preserve">IAM role ARN from the target account. Required only when </w:t>
             </w:r>
             <w:proofErr w:type="spellStart"/>
             <w:r>
               <w:rPr>
-                <w:rFonts w:ascii="Times New Roman" w:eastAsia="Times New Roman" w:hAnsi="Times New Roman" w:cs="Times New Roman"/>
+                <w:rStyle w:val="codeChar"/>
+                <w:rFonts w:eastAsiaTheme="minorHAnsi"/>
               </w:rPr>
               <w:t>ad_authentication</w:t>
             </w:r>
             <w:proofErr w:type="spellEnd"/>
             <w:r>
-              <w:rPr>
-                <w:rFonts w:ascii="Times New Roman" w:eastAsia="Times New Roman" w:hAnsi="Times New Roman" w:cs="Times New Roman"/>
-              </w:rPr>
-              <w:t xml:space="preserve"> is set to False.</w:t>
+              <w:t xml:space="preserve"> is set to </w:t>
+            </w:r>
+            <w:r>
+              <w:rPr>
+                <w:rStyle w:val="codeChar"/>
+                <w:rFonts w:eastAsiaTheme="minorHAnsi"/>
+              </w:rPr>
+              <w:t>False</w:t>
+            </w:r>
+            <w:r>
+              <w:t>.</w:t>
             </w:r>
           </w:p>
         </w:tc>
@@ -3712,7 +3056,7 @@
       <w:tr>
         <w:tc>
           <w:tcPr>
-            <w:tcW w:w="4231" w:type="dxa"/>
+            <w:tcW w:w="4317" w:type="dxa"/>
             <w:tcBorders>
               <w:top w:val="single" w:sz="6" w:space="0" w:color="E6E6E6"/>
               <w:left w:val="single" w:sz="6" w:space="0" w:color="E6E6E6"/>
@@ -3749,7 +3093,7 @@
         </w:tc>
         <w:tc>
           <w:tcPr>
-            <w:tcW w:w="682" w:type="dxa"/>
+            <w:tcW w:w="696" w:type="dxa"/>
             <w:tcBorders>
               <w:top w:val="single" w:sz="6" w:space="0" w:color="E6E6E6"/>
               <w:left w:val="single" w:sz="6" w:space="0" w:color="E6E6E6"/>
@@ -3786,7 +3130,7 @@
         </w:tc>
         <w:tc>
           <w:tcPr>
-            <w:tcW w:w="892" w:type="dxa"/>
+            <w:tcW w:w="910" w:type="dxa"/>
             <w:tcBorders>
               <w:top w:val="single" w:sz="6" w:space="0" w:color="E6E6E6"/>
               <w:left w:val="single" w:sz="6" w:space="0" w:color="E6E6E6"/>
@@ -3823,7 +3167,7 @@
         </w:tc>
         <w:tc>
           <w:tcPr>
-            <w:tcW w:w="3025" w:type="dxa"/>
+            <w:tcW w:w="3087" w:type="dxa"/>
             <w:tcBorders>
               <w:top w:val="single" w:sz="6" w:space="0" w:color="E6E6E6"/>
               <w:left w:val="single" w:sz="6" w:space="0" w:color="E6E6E6"/>
@@ -3862,7 +3206,7 @@
       <w:tr>
         <w:tc>
           <w:tcPr>
-            <w:tcW w:w="4231" w:type="dxa"/>
+            <w:tcW w:w="4317" w:type="dxa"/>
             <w:tcBorders>
               <w:top w:val="single" w:sz="6" w:space="0" w:color="E6E6E6"/>
               <w:left w:val="single" w:sz="6" w:space="0" w:color="E6E6E6"/>
@@ -3896,7 +3240,7 @@
         </w:tc>
         <w:tc>
           <w:tcPr>
-            <w:tcW w:w="682" w:type="dxa"/>
+            <w:tcW w:w="696" w:type="dxa"/>
             <w:tcBorders>
               <w:top w:val="single" w:sz="6" w:space="0" w:color="E6E6E6"/>
               <w:left w:val="single" w:sz="6" w:space="0" w:color="E6E6E6"/>
@@ -3930,7 +3274,7 @@
         </w:tc>
         <w:tc>
           <w:tcPr>
-            <w:tcW w:w="892" w:type="dxa"/>
+            <w:tcW w:w="910" w:type="dxa"/>
             <w:tcBorders>
               <w:top w:val="single" w:sz="6" w:space="0" w:color="E6E6E6"/>
               <w:left w:val="single" w:sz="6" w:space="0" w:color="E6E6E6"/>
@@ -3964,7 +3308,7 @@
         </w:tc>
         <w:tc>
           <w:tcPr>
-            <w:tcW w:w="3025" w:type="dxa"/>
+            <w:tcW w:w="3087" w:type="dxa"/>
             <w:tcBorders>
               <w:top w:val="single" w:sz="6" w:space="0" w:color="E6E6E6"/>
               <w:left w:val="single" w:sz="6" w:space="0" w:color="E6E6E6"/>
@@ -4000,7 +3344,7 @@
       <w:tr>
         <w:tc>
           <w:tcPr>
-            <w:tcW w:w="4231" w:type="dxa"/>
+            <w:tcW w:w="4317" w:type="dxa"/>
             <w:tcBorders>
               <w:top w:val="single" w:sz="6" w:space="0" w:color="E6E6E6"/>
               <w:left w:val="single" w:sz="6" w:space="0" w:color="E6E6E6"/>
@@ -4045,7 +3389,7 @@
         </w:tc>
         <w:tc>
           <w:tcPr>
-            <w:tcW w:w="682" w:type="dxa"/>
+            <w:tcW w:w="696" w:type="dxa"/>
             <w:tcBorders>
               <w:top w:val="single" w:sz="6" w:space="0" w:color="E6E6E6"/>
               <w:left w:val="single" w:sz="6" w:space="0" w:color="E6E6E6"/>
@@ -4079,7 +3423,7 @@
         </w:tc>
         <w:tc>
           <w:tcPr>
-            <w:tcW w:w="892" w:type="dxa"/>
+            <w:tcW w:w="910" w:type="dxa"/>
             <w:tcBorders>
               <w:top w:val="single" w:sz="6" w:space="0" w:color="E6E6E6"/>
               <w:left w:val="single" w:sz="6" w:space="0" w:color="E6E6E6"/>
@@ -4113,7 +3457,7 @@
         </w:tc>
         <w:tc>
           <w:tcPr>
-            <w:tcW w:w="3025" w:type="dxa"/>
+            <w:tcW w:w="3087" w:type="dxa"/>
             <w:tcBorders>
               <w:top w:val="single" w:sz="6" w:space="0" w:color="E6E6E6"/>
               <w:left w:val="single" w:sz="6" w:space="0" w:color="E6E6E6"/>
@@ -4165,7 +3509,7 @@
       <w:tr>
         <w:tc>
           <w:tcPr>
-            <w:tcW w:w="4231" w:type="dxa"/>
+            <w:tcW w:w="4317" w:type="dxa"/>
             <w:tcBorders>
               <w:top w:val="single" w:sz="6" w:space="0" w:color="E6E6E6"/>
               <w:left w:val="single" w:sz="6" w:space="0" w:color="E6E6E6"/>
@@ -4210,7 +3554,7 @@
         </w:tc>
         <w:tc>
           <w:tcPr>
-            <w:tcW w:w="682" w:type="dxa"/>
+            <w:tcW w:w="696" w:type="dxa"/>
             <w:tcBorders>
               <w:top w:val="single" w:sz="6" w:space="0" w:color="E6E6E6"/>
               <w:left w:val="single" w:sz="6" w:space="0" w:color="E6E6E6"/>
@@ -4244,7 +3588,7 @@
         </w:tc>
         <w:tc>
           <w:tcPr>
-            <w:tcW w:w="892" w:type="dxa"/>
+            <w:tcW w:w="910" w:type="dxa"/>
             <w:tcBorders>
               <w:top w:val="single" w:sz="6" w:space="0" w:color="E6E6E6"/>
               <w:left w:val="single" w:sz="6" w:space="0" w:color="E6E6E6"/>
@@ -4278,7 +3622,7 @@
         </w:tc>
         <w:tc>
           <w:tcPr>
-            <w:tcW w:w="3025" w:type="dxa"/>
+            <w:tcW w:w="3087" w:type="dxa"/>
             <w:tcBorders>
               <w:top w:val="single" w:sz="6" w:space="0" w:color="E6E6E6"/>
               <w:left w:val="single" w:sz="6" w:space="0" w:color="E6E6E6"/>
@@ -4346,6 +3690,13 @@
                 <w:lang w:eastAsia="en-GB"/>
               </w:rPr>
               <w:br/>
+            </w:r>
+            <w:r>
+              <w:rPr>
+                <w:rFonts w:ascii="Times New Roman" w:eastAsia="Times New Roman" w:hAnsi="Times New Roman" w:cs="Times New Roman"/>
+                <w:lang w:eastAsia="en-GB"/>
+              </w:rPr>
+              <w:lastRenderedPageBreak/>
               <w:t>&lt;</w:t>
             </w:r>
             <w:proofErr w:type="spellStart"/>
@@ -4386,7 +3737,7 @@
       <w:tr>
         <w:tc>
           <w:tcPr>
-            <w:tcW w:w="4231" w:type="dxa"/>
+            <w:tcW w:w="4317" w:type="dxa"/>
             <w:tcBorders>
               <w:top w:val="single" w:sz="6" w:space="0" w:color="E6E6E6"/>
               <w:left w:val="single" w:sz="6" w:space="0" w:color="E6E6E6"/>
@@ -4432,7 +3783,7 @@
         </w:tc>
         <w:tc>
           <w:tcPr>
-            <w:tcW w:w="682" w:type="dxa"/>
+            <w:tcW w:w="696" w:type="dxa"/>
             <w:tcBorders>
               <w:top w:val="single" w:sz="6" w:space="0" w:color="E6E6E6"/>
               <w:left w:val="single" w:sz="6" w:space="0" w:color="E6E6E6"/>
@@ -4466,7 +3817,7 @@
         </w:tc>
         <w:tc>
           <w:tcPr>
-            <w:tcW w:w="892" w:type="dxa"/>
+            <w:tcW w:w="910" w:type="dxa"/>
             <w:tcBorders>
               <w:top w:val="single" w:sz="6" w:space="0" w:color="E6E6E6"/>
               <w:left w:val="single" w:sz="6" w:space="0" w:color="E6E6E6"/>
@@ -4500,7 +3851,7 @@
         </w:tc>
         <w:tc>
           <w:tcPr>
-            <w:tcW w:w="3025" w:type="dxa"/>
+            <w:tcW w:w="3087" w:type="dxa"/>
             <w:tcBorders>
               <w:top w:val="single" w:sz="6" w:space="0" w:color="E6E6E6"/>
               <w:left w:val="single" w:sz="6" w:space="0" w:color="E6E6E6"/>
@@ -4552,7 +3903,7 @@
       <w:tr>
         <w:tc>
           <w:tcPr>
-            <w:tcW w:w="4231" w:type="dxa"/>
+            <w:tcW w:w="4317" w:type="dxa"/>
             <w:tcBorders>
               <w:top w:val="single" w:sz="6" w:space="0" w:color="E6E6E6"/>
               <w:left w:val="single" w:sz="6" w:space="0" w:color="E6E6E6"/>
@@ -4597,7 +3948,7 @@
         </w:tc>
         <w:tc>
           <w:tcPr>
-            <w:tcW w:w="682" w:type="dxa"/>
+            <w:tcW w:w="696" w:type="dxa"/>
             <w:tcBorders>
               <w:top w:val="single" w:sz="6" w:space="0" w:color="E6E6E6"/>
               <w:left w:val="single" w:sz="6" w:space="0" w:color="E6E6E6"/>
@@ -4631,7 +3982,7 @@
         </w:tc>
         <w:tc>
           <w:tcPr>
-            <w:tcW w:w="892" w:type="dxa"/>
+            <w:tcW w:w="910" w:type="dxa"/>
             <w:tcBorders>
               <w:top w:val="single" w:sz="6" w:space="0" w:color="E6E6E6"/>
               <w:left w:val="single" w:sz="6" w:space="0" w:color="E6E6E6"/>
@@ -4665,7 +4016,7 @@
         </w:tc>
         <w:tc>
           <w:tcPr>
-            <w:tcW w:w="3025" w:type="dxa"/>
+            <w:tcW w:w="3087" w:type="dxa"/>
             <w:tcBorders>
               <w:top w:val="single" w:sz="6" w:space="0" w:color="E6E6E6"/>
               <w:left w:val="single" w:sz="6" w:space="0" w:color="E6E6E6"/>
@@ -4717,7 +4068,7 @@
       <w:tr>
         <w:tc>
           <w:tcPr>
-            <w:tcW w:w="4231" w:type="dxa"/>
+            <w:tcW w:w="4317" w:type="dxa"/>
             <w:tcBorders>
               <w:top w:val="single" w:sz="6" w:space="0" w:color="E6E6E6"/>
               <w:left w:val="single" w:sz="6" w:space="0" w:color="E6E6E6"/>
@@ -4762,7 +4113,7 @@
         </w:tc>
         <w:tc>
           <w:tcPr>
-            <w:tcW w:w="682" w:type="dxa"/>
+            <w:tcW w:w="696" w:type="dxa"/>
             <w:tcBorders>
               <w:top w:val="single" w:sz="6" w:space="0" w:color="E6E6E6"/>
               <w:left w:val="single" w:sz="6" w:space="0" w:color="E6E6E6"/>
@@ -4796,7 +4147,7 @@
         </w:tc>
         <w:tc>
           <w:tcPr>
-            <w:tcW w:w="892" w:type="dxa"/>
+            <w:tcW w:w="910" w:type="dxa"/>
             <w:tcBorders>
               <w:top w:val="single" w:sz="6" w:space="0" w:color="E6E6E6"/>
               <w:left w:val="single" w:sz="6" w:space="0" w:color="E6E6E6"/>
@@ -4830,7 +4181,7 @@
         </w:tc>
         <w:tc>
           <w:tcPr>
-            <w:tcW w:w="3025" w:type="dxa"/>
+            <w:tcW w:w="3087" w:type="dxa"/>
             <w:tcBorders>
               <w:top w:val="single" w:sz="6" w:space="0" w:color="E6E6E6"/>
               <w:left w:val="single" w:sz="6" w:space="0" w:color="E6E6E6"/>
@@ -4866,7 +4217,7 @@
       <w:tr>
         <w:tc>
           <w:tcPr>
-            <w:tcW w:w="4231" w:type="dxa"/>
+            <w:tcW w:w="4317" w:type="dxa"/>
             <w:tcBorders>
               <w:top w:val="single" w:sz="6" w:space="0" w:color="E6E6E6"/>
               <w:left w:val="single" w:sz="6" w:space="0" w:color="E6E6E6"/>
@@ -4911,7 +4262,7 @@
         </w:tc>
         <w:tc>
           <w:tcPr>
-            <w:tcW w:w="682" w:type="dxa"/>
+            <w:tcW w:w="696" w:type="dxa"/>
             <w:tcBorders>
               <w:top w:val="single" w:sz="6" w:space="0" w:color="E6E6E6"/>
               <w:left w:val="single" w:sz="6" w:space="0" w:color="E6E6E6"/>
@@ -4945,7 +4296,7 @@
         </w:tc>
         <w:tc>
           <w:tcPr>
-            <w:tcW w:w="892" w:type="dxa"/>
+            <w:tcW w:w="910" w:type="dxa"/>
             <w:tcBorders>
               <w:top w:val="single" w:sz="6" w:space="0" w:color="E6E6E6"/>
               <w:left w:val="single" w:sz="6" w:space="0" w:color="E6E6E6"/>
@@ -4979,7 +4330,7 @@
         </w:tc>
         <w:tc>
           <w:tcPr>
-            <w:tcW w:w="3025" w:type="dxa"/>
+            <w:tcW w:w="3087" w:type="dxa"/>
             <w:tcBorders>
               <w:top w:val="single" w:sz="6" w:space="0" w:color="E6E6E6"/>
               <w:left w:val="single" w:sz="6" w:space="0" w:color="E6E6E6"/>
@@ -5047,7 +4398,7 @@
       <w:tr>
         <w:tc>
           <w:tcPr>
-            <w:tcW w:w="4231" w:type="dxa"/>
+            <w:tcW w:w="4317" w:type="dxa"/>
             <w:tcBorders>
               <w:top w:val="single" w:sz="6" w:space="0" w:color="E6E6E6"/>
               <w:left w:val="single" w:sz="6" w:space="0" w:color="E6E6E6"/>
@@ -5083,7 +4434,7 @@
         </w:tc>
         <w:tc>
           <w:tcPr>
-            <w:tcW w:w="682" w:type="dxa"/>
+            <w:tcW w:w="696" w:type="dxa"/>
             <w:tcBorders>
               <w:top w:val="single" w:sz="6" w:space="0" w:color="E6E6E6"/>
               <w:left w:val="single" w:sz="6" w:space="0" w:color="E6E6E6"/>
@@ -5117,7 +4468,7 @@
         </w:tc>
         <w:tc>
           <w:tcPr>
-            <w:tcW w:w="892" w:type="dxa"/>
+            <w:tcW w:w="910" w:type="dxa"/>
             <w:tcBorders>
               <w:top w:val="single" w:sz="6" w:space="0" w:color="E6E6E6"/>
               <w:left w:val="single" w:sz="6" w:space="0" w:color="E6E6E6"/>
@@ -5151,7 +4502,7 @@
         </w:tc>
         <w:tc>
           <w:tcPr>
-            <w:tcW w:w="3025" w:type="dxa"/>
+            <w:tcW w:w="3087" w:type="dxa"/>
             <w:tcBorders>
               <w:top w:val="single" w:sz="6" w:space="0" w:color="E6E6E6"/>
               <w:left w:val="single" w:sz="6" w:space="0" w:color="E6E6E6"/>
@@ -5187,7 +4538,7 @@
       <w:tr>
         <w:tc>
           <w:tcPr>
-            <w:tcW w:w="4231" w:type="dxa"/>
+            <w:tcW w:w="4317" w:type="dxa"/>
             <w:tcBorders>
               <w:top w:val="single" w:sz="6" w:space="0" w:color="E6E6E6"/>
               <w:left w:val="single" w:sz="6" w:space="0" w:color="E6E6E6"/>
@@ -5225,7 +4576,7 @@
         </w:tc>
         <w:tc>
           <w:tcPr>
-            <w:tcW w:w="682" w:type="dxa"/>
+            <w:tcW w:w="696" w:type="dxa"/>
             <w:tcBorders>
               <w:top w:val="single" w:sz="6" w:space="0" w:color="E6E6E6"/>
               <w:left w:val="single" w:sz="6" w:space="0" w:color="E6E6E6"/>
@@ -5259,7 +4610,7 @@
         </w:tc>
         <w:tc>
           <w:tcPr>
-            <w:tcW w:w="892" w:type="dxa"/>
+            <w:tcW w:w="910" w:type="dxa"/>
             <w:tcBorders>
               <w:top w:val="single" w:sz="6" w:space="0" w:color="E6E6E6"/>
               <w:left w:val="single" w:sz="6" w:space="0" w:color="E6E6E6"/>
@@ -5293,7 +4644,7 @@
         </w:tc>
         <w:tc>
           <w:tcPr>
-            <w:tcW w:w="3025" w:type="dxa"/>
+            <w:tcW w:w="3087" w:type="dxa"/>
             <w:tcBorders>
               <w:top w:val="single" w:sz="6" w:space="0" w:color="E6E6E6"/>
               <w:left w:val="single" w:sz="6" w:space="0" w:color="E6E6E6"/>
@@ -5336,7 +4687,7 @@
       <w:tr>
         <w:tc>
           <w:tcPr>
-            <w:tcW w:w="4231" w:type="dxa"/>
+            <w:tcW w:w="4317" w:type="dxa"/>
             <w:tcBorders>
               <w:top w:val="single" w:sz="6" w:space="0" w:color="E6E6E6"/>
               <w:left w:val="single" w:sz="6" w:space="0" w:color="E6E6E6"/>
@@ -5381,7 +4732,7 @@
         </w:tc>
         <w:tc>
           <w:tcPr>
-            <w:tcW w:w="682" w:type="dxa"/>
+            <w:tcW w:w="696" w:type="dxa"/>
             <w:tcBorders>
               <w:top w:val="single" w:sz="6" w:space="0" w:color="E6E6E6"/>
               <w:left w:val="single" w:sz="6" w:space="0" w:color="E6E6E6"/>
@@ -5415,7 +4766,7 @@
         </w:tc>
         <w:tc>
           <w:tcPr>
-            <w:tcW w:w="892" w:type="dxa"/>
+            <w:tcW w:w="910" w:type="dxa"/>
             <w:tcBorders>
               <w:top w:val="single" w:sz="6" w:space="0" w:color="E6E6E6"/>
               <w:left w:val="single" w:sz="6" w:space="0" w:color="E6E6E6"/>
@@ -5449,7 +4800,7 @@
         </w:tc>
         <w:tc>
           <w:tcPr>
-            <w:tcW w:w="3025" w:type="dxa"/>
+            <w:tcW w:w="3087" w:type="dxa"/>
             <w:tcBorders>
               <w:top w:val="single" w:sz="6" w:space="0" w:color="E6E6E6"/>
               <w:left w:val="single" w:sz="6" w:space="0" w:color="E6E6E6"/>
@@ -5485,7 +4836,7 @@
       <w:tr>
         <w:tc>
           <w:tcPr>
-            <w:tcW w:w="4231" w:type="dxa"/>
+            <w:tcW w:w="4317" w:type="dxa"/>
             <w:tcBorders>
               <w:top w:val="single" w:sz="6" w:space="0" w:color="E6E6E6"/>
               <w:left w:val="single" w:sz="6" w:space="0" w:color="E6E6E6"/>
@@ -5530,7 +4881,7 @@
         </w:tc>
         <w:tc>
           <w:tcPr>
-            <w:tcW w:w="682" w:type="dxa"/>
+            <w:tcW w:w="696" w:type="dxa"/>
             <w:tcBorders>
               <w:top w:val="single" w:sz="6" w:space="0" w:color="E6E6E6"/>
               <w:left w:val="single" w:sz="6" w:space="0" w:color="E6E6E6"/>
@@ -5564,7 +4915,7 @@
         </w:tc>
         <w:tc>
           <w:tcPr>
-            <w:tcW w:w="892" w:type="dxa"/>
+            <w:tcW w:w="910" w:type="dxa"/>
             <w:tcBorders>
               <w:top w:val="single" w:sz="6" w:space="0" w:color="E6E6E6"/>
               <w:left w:val="single" w:sz="6" w:space="0" w:color="E6E6E6"/>
@@ -5598,7 +4949,7 @@
         </w:tc>
         <w:tc>
           <w:tcPr>
-            <w:tcW w:w="3025" w:type="dxa"/>
+            <w:tcW w:w="3087" w:type="dxa"/>
             <w:tcBorders>
               <w:top w:val="single" w:sz="6" w:space="0" w:color="E6E6E6"/>
               <w:left w:val="single" w:sz="6" w:space="0" w:color="E6E6E6"/>
@@ -5634,7 +4985,7 @@
       <w:tr>
         <w:tc>
           <w:tcPr>
-            <w:tcW w:w="4231" w:type="dxa"/>
+            <w:tcW w:w="4317" w:type="dxa"/>
             <w:tcBorders>
               <w:top w:val="single" w:sz="6" w:space="0" w:color="E6E6E6"/>
               <w:left w:val="single" w:sz="6" w:space="0" w:color="E6E6E6"/>
@@ -5679,7 +5030,7 @@
         </w:tc>
         <w:tc>
           <w:tcPr>
-            <w:tcW w:w="682" w:type="dxa"/>
+            <w:tcW w:w="696" w:type="dxa"/>
             <w:tcBorders>
               <w:top w:val="single" w:sz="6" w:space="0" w:color="E6E6E6"/>
               <w:left w:val="single" w:sz="6" w:space="0" w:color="E6E6E6"/>
@@ -5713,7 +5064,7 @@
         </w:tc>
         <w:tc>
           <w:tcPr>
-            <w:tcW w:w="892" w:type="dxa"/>
+            <w:tcW w:w="910" w:type="dxa"/>
             <w:tcBorders>
               <w:top w:val="single" w:sz="6" w:space="0" w:color="E6E6E6"/>
               <w:left w:val="single" w:sz="6" w:space="0" w:color="E6E6E6"/>
@@ -5747,7 +5098,7 @@
         </w:tc>
         <w:tc>
           <w:tcPr>
-            <w:tcW w:w="3025" w:type="dxa"/>
+            <w:tcW w:w="3087" w:type="dxa"/>
             <w:tcBorders>
               <w:top w:val="single" w:sz="6" w:space="0" w:color="E6E6E6"/>
               <w:left w:val="single" w:sz="6" w:space="0" w:color="E6E6E6"/>
@@ -5783,7 +5134,7 @@
       <w:tr>
         <w:tc>
           <w:tcPr>
-            <w:tcW w:w="4231" w:type="dxa"/>
+            <w:tcW w:w="4317" w:type="dxa"/>
             <w:tcBorders>
               <w:top w:val="single" w:sz="6" w:space="0" w:color="E6E6E6"/>
               <w:left w:val="single" w:sz="6" w:space="0" w:color="E6E6E6"/>
@@ -5828,7 +5179,7 @@
         </w:tc>
         <w:tc>
           <w:tcPr>
-            <w:tcW w:w="682" w:type="dxa"/>
+            <w:tcW w:w="696" w:type="dxa"/>
             <w:tcBorders>
               <w:top w:val="single" w:sz="6" w:space="0" w:color="E6E6E6"/>
               <w:left w:val="single" w:sz="6" w:space="0" w:color="E6E6E6"/>
@@ -5862,7 +5213,7 @@
         </w:tc>
         <w:tc>
           <w:tcPr>
-            <w:tcW w:w="892" w:type="dxa"/>
+            <w:tcW w:w="910" w:type="dxa"/>
             <w:tcBorders>
               <w:top w:val="single" w:sz="6" w:space="0" w:color="E6E6E6"/>
               <w:left w:val="single" w:sz="6" w:space="0" w:color="E6E6E6"/>
@@ -5896,7 +5247,7 @@
         </w:tc>
         <w:tc>
           <w:tcPr>
-            <w:tcW w:w="3025" w:type="dxa"/>
+            <w:tcW w:w="3087" w:type="dxa"/>
             <w:tcBorders>
               <w:top w:val="single" w:sz="6" w:space="0" w:color="E6E6E6"/>
               <w:left w:val="single" w:sz="6" w:space="0" w:color="E6E6E6"/>
@@ -5926,120 +5277,6 @@
               </w:rPr>
               <w:t>The extra connection attributes for endpoint. All values as defined in AWS documentation are acceptable.</w:t>
             </w:r>
-          </w:p>
-        </w:tc>
-      </w:tr>
-      <w:tr>
-        <w:tc>
-          <w:tcPr>
-            <w:tcW w:w="4231" w:type="dxa"/>
-            <w:tcBorders>
-              <w:top w:val="single" w:sz="6" w:space="0" w:color="E6E6E6"/>
-              <w:left w:val="single" w:sz="6" w:space="0" w:color="E6E6E6"/>
-              <w:bottom w:val="single" w:sz="6" w:space="0" w:color="E6E6E6"/>
-              <w:right w:val="single" w:sz="6" w:space="0" w:color="E6E6E6"/>
-            </w:tcBorders>
-            <w:tcMar>
-              <w:top w:w="15" w:type="dxa"/>
-              <w:left w:w="15" w:type="dxa"/>
-              <w:bottom w:w="15" w:type="dxa"/>
-              <w:right w:w="15" w:type="dxa"/>
-            </w:tcMar>
-            <w:vAlign w:val="center"/>
-          </w:tcPr>
-          <w:p>
-            <w:pPr>
-              <w:rPr>
-                <w:rFonts w:ascii="Times New Roman" w:eastAsia="Times New Roman" w:hAnsi="Times New Roman" w:cs="Times New Roman"/>
-                <w:lang w:eastAsia="en-GB"/>
-              </w:rPr>
-            </w:pPr>
-          </w:p>
-          <w:p>
-            <w:pPr>
-              <w:rPr>
-                <w:rFonts w:ascii="Times New Roman" w:eastAsia="Times New Roman" w:hAnsi="Times New Roman" w:cs="Times New Roman"/>
-                <w:lang w:eastAsia="en-GB"/>
-              </w:rPr>
-            </w:pPr>
-          </w:p>
-        </w:tc>
-        <w:tc>
-          <w:tcPr>
-            <w:tcW w:w="682" w:type="dxa"/>
-            <w:tcBorders>
-              <w:top w:val="single" w:sz="6" w:space="0" w:color="E6E6E6"/>
-              <w:left w:val="single" w:sz="6" w:space="0" w:color="E6E6E6"/>
-              <w:bottom w:val="single" w:sz="6" w:space="0" w:color="E6E6E6"/>
-              <w:right w:val="single" w:sz="6" w:space="0" w:color="E6E6E6"/>
-            </w:tcBorders>
-            <w:tcMar>
-              <w:top w:w="15" w:type="dxa"/>
-              <w:left w:w="15" w:type="dxa"/>
-              <w:bottom w:w="15" w:type="dxa"/>
-              <w:right w:w="15" w:type="dxa"/>
-            </w:tcMar>
-            <w:vAlign w:val="center"/>
-          </w:tcPr>
-          <w:p>
-            <w:pPr>
-              <w:rPr>
-                <w:rFonts w:ascii="Times New Roman" w:eastAsia="Times New Roman" w:hAnsi="Times New Roman" w:cs="Times New Roman"/>
-                <w:lang w:eastAsia="en-GB"/>
-              </w:rPr>
-            </w:pPr>
-          </w:p>
-        </w:tc>
-        <w:tc>
-          <w:tcPr>
-            <w:tcW w:w="892" w:type="dxa"/>
-            <w:tcBorders>
-              <w:top w:val="single" w:sz="6" w:space="0" w:color="E6E6E6"/>
-              <w:left w:val="single" w:sz="6" w:space="0" w:color="E6E6E6"/>
-              <w:bottom w:val="single" w:sz="6" w:space="0" w:color="E6E6E6"/>
-              <w:right w:val="single" w:sz="6" w:space="0" w:color="E6E6E6"/>
-            </w:tcBorders>
-            <w:tcMar>
-              <w:top w:w="15" w:type="dxa"/>
-              <w:left w:w="15" w:type="dxa"/>
-              <w:bottom w:w="15" w:type="dxa"/>
-              <w:right w:w="15" w:type="dxa"/>
-            </w:tcMar>
-            <w:vAlign w:val="center"/>
-          </w:tcPr>
-          <w:p>
-            <w:pPr>
-              <w:rPr>
-                <w:rFonts w:ascii="Times New Roman" w:eastAsia="Times New Roman" w:hAnsi="Times New Roman" w:cs="Times New Roman"/>
-                <w:lang w:eastAsia="en-GB"/>
-              </w:rPr>
-            </w:pPr>
-          </w:p>
-        </w:tc>
-        <w:tc>
-          <w:tcPr>
-            <w:tcW w:w="3025" w:type="dxa"/>
-            <w:tcBorders>
-              <w:top w:val="single" w:sz="6" w:space="0" w:color="E6E6E6"/>
-              <w:left w:val="single" w:sz="6" w:space="0" w:color="E6E6E6"/>
-              <w:bottom w:val="single" w:sz="6" w:space="0" w:color="E6E6E6"/>
-              <w:right w:val="single" w:sz="6" w:space="0" w:color="E6E6E6"/>
-            </w:tcBorders>
-            <w:tcMar>
-              <w:top w:w="15" w:type="dxa"/>
-              <w:left w:w="15" w:type="dxa"/>
-              <w:bottom w:w="15" w:type="dxa"/>
-              <w:right w:w="15" w:type="dxa"/>
-            </w:tcMar>
-            <w:vAlign w:val="center"/>
-          </w:tcPr>
-          <w:p>
-            <w:pPr>
-              <w:rPr>
-                <w:rFonts w:ascii="Times New Roman" w:eastAsia="Times New Roman" w:hAnsi="Times New Roman" w:cs="Times New Roman"/>
-                <w:lang w:eastAsia="en-GB"/>
-              </w:rPr>
-            </w:pPr>
           </w:p>
         </w:tc>
       </w:tr>
@@ -6064,6 +5301,7 @@
           <w:szCs w:val="27"/>
           <w:lang w:eastAsia="en-GB"/>
         </w:rPr>
+        <w:lastRenderedPageBreak/>
         <w:t>Replication Instance Settings</w:t>
       </w:r>
     </w:p>
@@ -8047,7 +7285,6 @@
                 <w:rFonts w:ascii="Times New Roman" w:eastAsia="Times New Roman" w:hAnsi="Times New Roman" w:cs="Times New Roman"/>
                 <w:lang w:eastAsia="en-GB"/>
               </w:rPr>
-              <w:lastRenderedPageBreak/>
               <w:t>rep_</w:t>
             </w:r>
             <w:proofErr w:type="gramStart"/>
@@ -8862,7 +8099,6 @@
         <w:ind w:left="720"/>
       </w:pPr>
       <w:r>
-        <w:lastRenderedPageBreak/>
         <w:t xml:space="preserve">  "</w:t>
       </w:r>
       <w:proofErr w:type="spellStart"/>
@@ -8972,6 +8208,7 @@
         <w:ind w:left="720"/>
       </w:pPr>
       <w:r>
+        <w:lastRenderedPageBreak/>
         <w:t xml:space="preserve">  "</w:t>
       </w:r>
       <w:proofErr w:type="spellStart"/>
@@ -9496,43 +8733,43 @@
         <w:pStyle w:val="ListParagraph"/>
       </w:pPr>
       <w:r>
+        <w:t xml:space="preserve">    {</w:t>
+      </w:r>
+    </w:p>
+    <w:p>
+      <w:pPr>
+        <w:pStyle w:val="ListParagraph"/>
+        <w:rPr>
+          <w:rStyle w:val="IntenseEmphasis"/>
+        </w:rPr>
+      </w:pPr>
+      <w:r>
+        <w:rPr>
+          <w:rStyle w:val="IntenseEmphasis"/>
+        </w:rPr>
+        <w:t xml:space="preserve"># The </w:t>
+      </w:r>
+      <w:proofErr w:type="spellStart"/>
+      <w:r>
+        <w:rPr>
+          <w:rStyle w:val="IntenseEmphasis"/>
+        </w:rPr>
+        <w:t>endpoint_arn</w:t>
+      </w:r>
+      <w:proofErr w:type="spellEnd"/>
+      <w:r>
+        <w:rPr>
+          <w:rStyle w:val="IntenseEmphasis"/>
+        </w:rPr>
+        <w:t xml:space="preserve"> of an existing endpoint in target account. Optional field. If left blank, the remaining fields are used to create a new endpoint on the target account.</w:t>
+      </w:r>
+    </w:p>
+    <w:p>
+      <w:pPr>
+        <w:pStyle w:val="ListParagraph"/>
+      </w:pPr>
+      <w:r>
         <w:lastRenderedPageBreak/>
-        <w:t xml:space="preserve">    {</w:t>
-      </w:r>
-    </w:p>
-    <w:p>
-      <w:pPr>
-        <w:pStyle w:val="ListParagraph"/>
-        <w:rPr>
-          <w:rStyle w:val="IntenseEmphasis"/>
-        </w:rPr>
-      </w:pPr>
-      <w:r>
-        <w:rPr>
-          <w:rStyle w:val="IntenseEmphasis"/>
-        </w:rPr>
-        <w:t xml:space="preserve"># The </w:t>
-      </w:r>
-      <w:proofErr w:type="spellStart"/>
-      <w:r>
-        <w:rPr>
-          <w:rStyle w:val="IntenseEmphasis"/>
-        </w:rPr>
-        <w:t>endpoint_arn</w:t>
-      </w:r>
-      <w:proofErr w:type="spellEnd"/>
-      <w:r>
-        <w:rPr>
-          <w:rStyle w:val="IntenseEmphasis"/>
-        </w:rPr>
-        <w:t xml:space="preserve"> of an existing endpoint in target account. Optional field. If left blank, the remaining fields are used to create a new endpoint on the target account.</w:t>
-      </w:r>
-    </w:p>
-    <w:p>
-      <w:pPr>
-        <w:pStyle w:val="ListParagraph"/>
-      </w:pPr>
-      <w:r>
         <w:t xml:space="preserve">      "</w:t>
       </w:r>
       <w:proofErr w:type="spellStart"/>
@@ -10395,7 +9632,6 @@
         <w:rPr>
           <w:rStyle w:val="IntenseEmphasis"/>
         </w:rPr>
-        <w:lastRenderedPageBreak/>
         <w:t xml:space="preserve">#The </w:t>
       </w:r>
       <w:r>
@@ -10460,6 +9696,7 @@
         <w:rPr>
           <w:rStyle w:val="IntenseEmphasis"/>
         </w:rPr>
+        <w:lastRenderedPageBreak/>
         <w:t xml:space="preserve">#The </w:t>
       </w:r>
       <w:r>
@@ -11279,7 +10516,6 @@
         <w:pStyle w:val="ListParagraph"/>
       </w:pPr>
       <w:r>
-        <w:lastRenderedPageBreak/>
         <w:t xml:space="preserve">      "</w:t>
       </w:r>
       <w:proofErr w:type="spellStart"/>
@@ -11347,6 +10583,7 @@
         <w:rPr>
           <w:rStyle w:val="IntenseEmphasis"/>
         </w:rPr>
+        <w:lastRenderedPageBreak/>
         <w:t xml:space="preserve">#The replication instance </w:t>
       </w:r>
       <w:r>
@@ -12527,6 +11764,54 @@
       <w:lang w:val="en-IN" w:eastAsia="en-GB"/>
     </w:rPr>
   </w:style>
+  <w:style w:type="paragraph" w:customStyle="1" w:styleId="code">
+    <w:name w:val="code"/>
+    <w:basedOn w:val="Normal"/>
+    <w:link w:val="codeChar"/>
+    <w:qFormat/>
+    <w:rsid w:val="00B43312"/>
+    <w:pPr>
+      <w:tabs>
+        <w:tab w:val="left" w:pos="916"/>
+        <w:tab w:val="left" w:pos="1832"/>
+        <w:tab w:val="left" w:pos="2748"/>
+        <w:tab w:val="left" w:pos="3664"/>
+        <w:tab w:val="left" w:pos="4580"/>
+        <w:tab w:val="left" w:pos="5496"/>
+        <w:tab w:val="left" w:pos="6412"/>
+        <w:tab w:val="left" w:pos="7328"/>
+        <w:tab w:val="left" w:pos="8244"/>
+        <w:tab w:val="left" w:pos="9160"/>
+        <w:tab w:val="left" w:pos="10076"/>
+        <w:tab w:val="left" w:pos="10992"/>
+        <w:tab w:val="left" w:pos="11908"/>
+        <w:tab w:val="left" w:pos="12824"/>
+        <w:tab w:val="left" w:pos="13740"/>
+        <w:tab w:val="left" w:pos="14656"/>
+      </w:tabs>
+      <w:spacing w:after="0" w:line="240" w:lineRule="auto"/>
+    </w:pPr>
+    <w:rPr>
+      <w:rFonts w:ascii="Courier New" w:eastAsia="Times New Roman" w:hAnsi="Courier New" w:cs="Courier New"/>
+      <w:color w:val="222222"/>
+      <w:sz w:val="20"/>
+      <w:szCs w:val="20"/>
+      <w:lang w:eastAsia="en-GB"/>
+    </w:rPr>
+  </w:style>
+  <w:style w:type="character" w:customStyle="1" w:styleId="codeChar">
+    <w:name w:val="code Char"/>
+    <w:basedOn w:val="DefaultParagraphFont"/>
+    <w:link w:val="code"/>
+    <w:rsid w:val="00B43312"/>
+    <w:rPr>
+      <w:rFonts w:ascii="Courier New" w:eastAsia="Times New Roman" w:hAnsi="Courier New" w:cs="Courier New"/>
+      <w:color w:val="222222"/>
+      <w:sz w:val="20"/>
+      <w:szCs w:val="20"/>
+      <w:lang w:eastAsia="en-GB"/>
+    </w:rPr>
+  </w:style>
 </w:styles>
 </file>
 

</xml_diff>

<commit_message>
Updated README and config to set sec group
</commit_message>
<xml_diff>
--- a/DMSTaskCopy_README.docx
+++ b/DMSTaskCopy_README.docx
@@ -818,7 +818,46 @@
         </w:numPr>
       </w:pPr>
       <w:r>
-        <w:t>Configure AWS CLI for target account. Get the access key and id for target account and configure.</w:t>
+        <w:t xml:space="preserve">Configure AWS CLI for </w:t>
+      </w:r>
+      <w:r>
+        <w:t xml:space="preserve">source and </w:t>
+      </w:r>
+      <w:r>
+        <w:t>target account</w:t>
+      </w:r>
+      <w:r>
+        <w:t xml:space="preserve"> as shown below</w:t>
+      </w:r>
+      <w:r>
+        <w:t xml:space="preserve">. Get the access key and id for </w:t>
+      </w:r>
+      <w:r>
+        <w:t xml:space="preserve">source and </w:t>
+      </w:r>
+      <w:r>
+        <w:t xml:space="preserve">target </w:t>
+      </w:r>
+      <w:r>
+        <w:t xml:space="preserve">user </w:t>
+      </w:r>
+      <w:r>
+        <w:t xml:space="preserve">account </w:t>
+      </w:r>
+      <w:r>
+        <w:t>to</w:t>
+      </w:r>
+      <w:r>
+        <w:t xml:space="preserve"> configure</w:t>
+      </w:r>
+      <w:r>
+        <w:t xml:space="preserve"> the CLI</w:t>
+      </w:r>
+      <w:r>
+        <w:t>.</w:t>
+      </w:r>
+      <w:r>
+        <w:t xml:space="preserve"> You can setup a profile with a name like ‘source’ and ‘target’ to keep them separate.</w:t>
       </w:r>
     </w:p>
     <w:p>
@@ -831,19 +870,16 @@
       <w:pPr>
         <w:pStyle w:val="ListParagraph"/>
         <w:ind w:left="1440"/>
-        <w:rPr>
-          <w:highlight w:val="yellow"/>
-        </w:rPr>
       </w:pPr>
       <w:r>
         <w:rPr>
           <w:noProof/>
         </w:rPr>
         <w:drawing>
-          <wp:inline distT="0" distB="0" distL="0" distR="0" wp14:anchorId="3AF5989E" wp14:editId="7AECA755">
-            <wp:extent cx="4914900" cy="533400"/>
-            <wp:effectExtent l="0" t="0" r="0" b="0"/>
-            <wp:docPr id="12" name="Picture 12"/>
+          <wp:inline distT="0" distB="0" distL="0" distR="0" wp14:anchorId="59C4F8C6" wp14:editId="4E57FECA">
+            <wp:extent cx="4966725" cy="1024890"/>
+            <wp:effectExtent l="0" t="0" r="0" b="3810"/>
+            <wp:docPr id="4" name="Picture 4"/>
             <wp:cNvGraphicFramePr>
               <a:graphicFrameLocks xmlns:a="http://schemas.openxmlformats.org/drawingml/2006/main" noChangeAspect="1"/>
             </wp:cNvGraphicFramePr>
@@ -851,11 +887,17 @@
               <a:graphicData uri="http://schemas.openxmlformats.org/drawingml/2006/picture">
                 <pic:pic xmlns:pic="http://schemas.openxmlformats.org/drawingml/2006/picture">
                   <pic:nvPicPr>
-                    <pic:cNvPr id="1" name=""/>
+                    <pic:cNvPr id="4" name="Picture 4"/>
                     <pic:cNvPicPr/>
                   </pic:nvPicPr>
                   <pic:blipFill>
-                    <a:blip r:embed="rId7"/>
+                    <a:blip r:embed="rId11" cstate="print">
+                      <a:extLst>
+                        <a:ext uri="{28A0092B-C50C-407E-A947-70E740481C1C}">
+                          <a14:useLocalDpi xmlns:a14="http://schemas.microsoft.com/office/drawing/2010/main" val="0"/>
+                        </a:ext>
+                      </a:extLst>
+                    </a:blip>
                     <a:stretch>
                       <a:fillRect/>
                     </a:stretch>
@@ -863,7 +905,7 @@
                   <pic:spPr>
                     <a:xfrm>
                       <a:off x="0" y="0"/>
-                      <a:ext cx="4914900" cy="533400"/>
+                      <a:ext cx="4971832" cy="1025944"/>
                     </a:xfrm>
                     <a:prstGeom prst="rect">
                       <a:avLst/>
@@ -879,56 +921,6 @@
     <w:p>
       <w:pPr>
         <w:pStyle w:val="ListParagraph"/>
-        <w:numPr>
-          <w:ilvl w:val="1"/>
-          <w:numId w:val="1"/>
-        </w:numPr>
-      </w:pPr>
-      <w:r>
-        <w:t xml:space="preserve">Run the script to import </w:t>
-      </w:r>
-      <w:proofErr w:type="spellStart"/>
-      <w:r>
-        <w:t>dms</w:t>
-      </w:r>
-      <w:proofErr w:type="spellEnd"/>
-      <w:r>
-        <w:t xml:space="preserve"> tasks, replication instances and endpoints into target account. Import uses the downloaded table mappings and replication task settings json files from the </w:t>
-      </w:r>
-      <w:r>
-        <w:t xml:space="preserve">sub directory </w:t>
-      </w:r>
-      <w:r>
-        <w:t>‘</w:t>
-      </w:r>
-      <w:proofErr w:type="spellStart"/>
-      <w:r>
-        <w:t>dms_task_import_export_subdir</w:t>
-      </w:r>
-      <w:proofErr w:type="spellEnd"/>
-      <w:r>
-        <w:t xml:space="preserve">’ </w:t>
-      </w:r>
-      <w:r>
-        <w:t xml:space="preserve">configured in </w:t>
-      </w:r>
-      <w:proofErr w:type="spellStart"/>
-      <w:r>
-        <w:t>dms_</w:t>
-      </w:r>
-      <w:proofErr w:type="gramStart"/>
-      <w:r>
-        <w:t>config.json</w:t>
-      </w:r>
-      <w:proofErr w:type="spellEnd"/>
-      <w:proofErr w:type="gramEnd"/>
-      <w:r>
-        <w:t>. Please refer additional comments in Appendix section.</w:t>
-      </w:r>
-    </w:p>
-    <w:p>
-      <w:pPr>
-        <w:pStyle w:val="ListParagraph"/>
         <w:ind w:left="1440"/>
         <w:rPr>
           <w:highlight w:val="yellow"/>
@@ -938,48 +930,44 @@
     <w:p>
       <w:pPr>
         <w:pStyle w:val="ListParagraph"/>
-        <w:ind w:left="1440" w:firstLine="720"/>
-        <w:rPr>
-          <w:strike/>
-        </w:rPr>
-      </w:pPr>
-      <w:r>
-        <w:t>python DMSTaskCopy.py -m &lt;option&gt; [-</w:t>
-      </w:r>
-      <w:proofErr w:type="spellStart"/>
-      <w:r>
-        <w:t>src_ep_passwd</w:t>
-      </w:r>
-      <w:proofErr w:type="spellEnd"/>
-      <w:r>
-        <w:t xml:space="preserve"> &lt;password&gt;] [-</w:t>
-      </w:r>
-      <w:proofErr w:type="spellStart"/>
-      <w:r>
-        <w:t>tgt_ep_passwd</w:t>
-      </w:r>
-      <w:proofErr w:type="spellEnd"/>
-      <w:r>
-        <w:t xml:space="preserve"> &lt;password&gt;]</w:t>
-      </w:r>
-    </w:p>
-    <w:p>
-      <w:pPr>
-        <w:pStyle w:val="ListParagraph"/>
-        <w:ind w:left="2160"/>
-      </w:pPr>
-      <w:r>
-        <w:t xml:space="preserve"> </w:t>
-      </w:r>
+        <w:ind w:left="1440"/>
+        <w:rPr>
+          <w:highlight w:val="yellow"/>
+        </w:rPr>
+      </w:pPr>
+    </w:p>
+    <w:p>
+      <w:pPr>
+        <w:pStyle w:val="ListParagraph"/>
+        <w:ind w:left="1440"/>
+      </w:pPr>
+      <w:r>
+        <w:t xml:space="preserve">The </w:t>
+      </w:r>
+      <w:r>
+        <w:t>user can switch between AWS CLI profiles to connect with source and target AWS accounts as shown below:</w:t>
+      </w:r>
+    </w:p>
+    <w:p>
+      <w:pPr>
+        <w:pStyle w:val="ListParagraph"/>
+        <w:ind w:left="1440"/>
+      </w:pPr>
+    </w:p>
+    <w:p>
+      <w:pPr>
+        <w:pStyle w:val="ListParagraph"/>
+        <w:ind w:left="1440"/>
+      </w:pPr>
       <w:r>
         <w:rPr>
           <w:noProof/>
         </w:rPr>
         <w:drawing>
-          <wp:inline distT="0" distB="0" distL="0" distR="0" wp14:anchorId="633B40C1" wp14:editId="0D526642">
-            <wp:extent cx="4769963" cy="249555"/>
-            <wp:effectExtent l="0" t="0" r="5715" b="4445"/>
-            <wp:docPr id="16" name="Picture 16"/>
+          <wp:inline distT="0" distB="0" distL="0" distR="0" wp14:anchorId="754177A6" wp14:editId="58D3FAC3">
+            <wp:extent cx="4966725" cy="436245"/>
+            <wp:effectExtent l="0" t="0" r="0" b="0"/>
+            <wp:docPr id="5" name="Picture 5"/>
             <wp:cNvGraphicFramePr>
               <a:graphicFrameLocks xmlns:a="http://schemas.openxmlformats.org/drawingml/2006/main" noChangeAspect="1"/>
             </wp:cNvGraphicFramePr>
@@ -987,11 +975,17 @@
               <a:graphicData uri="http://schemas.openxmlformats.org/drawingml/2006/picture">
                 <pic:pic xmlns:pic="http://schemas.openxmlformats.org/drawingml/2006/picture">
                   <pic:nvPicPr>
-                    <pic:cNvPr id="1" name=""/>
+                    <pic:cNvPr id="5" name="Picture 5"/>
                     <pic:cNvPicPr/>
                   </pic:nvPicPr>
                   <pic:blipFill>
-                    <a:blip r:embed="rId11"/>
+                    <a:blip r:embed="rId12" cstate="print">
+                      <a:extLst>
+                        <a:ext uri="{28A0092B-C50C-407E-A947-70E740481C1C}">
+                          <a14:useLocalDpi xmlns:a14="http://schemas.microsoft.com/office/drawing/2010/main" val="0"/>
+                        </a:ext>
+                      </a:extLst>
+                    </a:blip>
                     <a:stretch>
                       <a:fillRect/>
                     </a:stretch>
@@ -999,7 +993,7 @@
                   <pic:spPr>
                     <a:xfrm>
                       <a:off x="0" y="0"/>
-                      <a:ext cx="4941301" cy="258519"/>
+                      <a:ext cx="4975436" cy="437010"/>
                     </a:xfrm>
                     <a:prstGeom prst="rect">
                       <a:avLst/>
@@ -1014,126 +1008,123 @@
     </w:p>
     <w:p>
       <w:pPr>
+        <w:pStyle w:val="ListParagraph"/>
         <w:ind w:left="1440"/>
       </w:pPr>
-      <w:r>
-        <w:t>Import command with input arguments as passwords to create end points</w:t>
-      </w:r>
-      <w:r>
-        <w:t>(optional) if not specified in config file.</w:t>
-      </w:r>
-    </w:p>
-    <w:p>
-      <w:r>
-        <w:tab/>
-      </w:r>
-      <w:r>
-        <w:tab/>
-      </w:r>
-      <w:r>
-        <w:tab/>
+    </w:p>
+    <w:p>
+      <w:pPr>
+        <w:pStyle w:val="ListParagraph"/>
+        <w:ind w:left="1440"/>
+        <w:rPr>
+          <w:highlight w:val="yellow"/>
+        </w:rPr>
+      </w:pPr>
+    </w:p>
+    <w:p>
+      <w:pPr>
+        <w:pStyle w:val="ListParagraph"/>
+        <w:numPr>
+          <w:ilvl w:val="1"/>
+          <w:numId w:val="1"/>
+        </w:numPr>
+      </w:pPr>
+      <w:r>
+        <w:t xml:space="preserve">Run the script to import </w:t>
+      </w:r>
+      <w:proofErr w:type="spellStart"/>
+      <w:r>
+        <w:t>dms</w:t>
+      </w:r>
+      <w:proofErr w:type="spellEnd"/>
+      <w:r>
+        <w:t xml:space="preserve"> tasks, replication instances and endpoints into target account. Import uses the downloaded table mappings and replication task settings json files from the </w:t>
+      </w:r>
+      <w:r>
+        <w:t xml:space="preserve">sub directory </w:t>
+      </w:r>
+      <w:r>
+        <w:t>‘</w:t>
+      </w:r>
+      <w:proofErr w:type="spellStart"/>
+      <w:r>
+        <w:t>dms_task_import_export_subdir</w:t>
+      </w:r>
+      <w:proofErr w:type="spellEnd"/>
+      <w:r>
+        <w:t xml:space="preserve">’ </w:t>
+      </w:r>
+      <w:r>
+        <w:t xml:space="preserve">configured in </w:t>
+      </w:r>
+      <w:proofErr w:type="spellStart"/>
+      <w:r>
+        <w:t>dms_</w:t>
+      </w:r>
+      <w:proofErr w:type="gramStart"/>
+      <w:r>
+        <w:t>config.json</w:t>
+      </w:r>
+      <w:proofErr w:type="spellEnd"/>
+      <w:proofErr w:type="gramEnd"/>
+      <w:r>
+        <w:t>. Please refer additional comments in Appendix section.</w:t>
+      </w:r>
+    </w:p>
+    <w:p>
+      <w:pPr>
+        <w:pStyle w:val="ListParagraph"/>
+        <w:ind w:left="1440"/>
+        <w:rPr>
+          <w:highlight w:val="yellow"/>
+        </w:rPr>
+      </w:pPr>
+    </w:p>
+    <w:p>
+      <w:pPr>
+        <w:pStyle w:val="ListParagraph"/>
+        <w:ind w:left="1440" w:firstLine="720"/>
+        <w:rPr>
+          <w:strike/>
+        </w:rPr>
+      </w:pPr>
+      <w:r>
+        <w:t>python DMSTaskCopy.py -m &lt;option&gt; [-</w:t>
+      </w:r>
+      <w:proofErr w:type="spellStart"/>
+      <w:r>
+        <w:t>src_ep_passwd</w:t>
+      </w:r>
+      <w:proofErr w:type="spellEnd"/>
+      <w:r>
+        <w:t xml:space="preserve"> &lt;password&gt;] [-</w:t>
+      </w:r>
+      <w:proofErr w:type="spellStart"/>
+      <w:r>
+        <w:t>tgt_ep_passwd</w:t>
+      </w:r>
+      <w:proofErr w:type="spellEnd"/>
+      <w:r>
+        <w:t xml:space="preserve"> &lt;password&gt;]</w:t>
+      </w:r>
+    </w:p>
+    <w:p>
+      <w:pPr>
+        <w:pStyle w:val="ListParagraph"/>
+        <w:ind w:left="2160"/>
+      </w:pPr>
+      <w:r>
+        <w:t xml:space="preserve"> </w:t>
       </w:r>
       <w:r>
         <w:rPr>
           <w:noProof/>
         </w:rPr>
         <w:drawing>
-          <wp:inline distT="0" distB="0" distL="0" distR="0" wp14:anchorId="23E703F4" wp14:editId="7A1E772E">
-            <wp:extent cx="4204355" cy="195580"/>
-            <wp:effectExtent l="0" t="0" r="0" b="0"/>
-            <wp:docPr id="2" name="Picture 2"/>
-            <wp:cNvGraphicFramePr>
-              <a:graphicFrameLocks xmlns:a="http://schemas.openxmlformats.org/drawingml/2006/main" noChangeAspect="1"/>
-            </wp:cNvGraphicFramePr>
-            <a:graphic xmlns:a="http://schemas.openxmlformats.org/drawingml/2006/main">
-              <a:graphicData uri="http://schemas.openxmlformats.org/drawingml/2006/picture">
-                <pic:pic xmlns:pic="http://schemas.openxmlformats.org/drawingml/2006/picture">
-                  <pic:nvPicPr>
-                    <pic:cNvPr id="1" name=""/>
-                    <pic:cNvPicPr/>
-                  </pic:nvPicPr>
-                  <pic:blipFill>
-                    <a:blip r:embed="rId12"/>
-                    <a:stretch>
-                      <a:fillRect/>
-                    </a:stretch>
-                  </pic:blipFill>
-                  <pic:spPr>
-                    <a:xfrm>
-                      <a:off x="0" y="0"/>
-                      <a:ext cx="4204355" cy="195580"/>
-                    </a:xfrm>
-                    <a:prstGeom prst="rect">
-                      <a:avLst/>
-                    </a:prstGeom>
-                  </pic:spPr>
-                </pic:pic>
-              </a:graphicData>
-            </a:graphic>
-          </wp:inline>
-        </w:drawing>
-      </w:r>
-    </w:p>
-    <w:p>
-      <w:pPr>
-        <w:pStyle w:val="ListParagraph"/>
-        <w:numPr>
-          <w:ilvl w:val="0"/>
-          <w:numId w:val="6"/>
-        </w:numPr>
-        <w:autoSpaceDE w:val="0"/>
-        <w:autoSpaceDN w:val="0"/>
-        <w:adjustRightInd w:val="0"/>
-        <w:spacing w:line="259" w:lineRule="atLeast"/>
-        <w:rPr>
-          <w:rFonts w:ascii="Calibri" w:hAnsi="Calibri" w:cs="Calibri"/>
-          <w:lang w:val="en"/>
-        </w:rPr>
-      </w:pPr>
-      <w:r>
-        <w:rPr>
-          <w:rFonts w:ascii="Calibri" w:hAnsi="Calibri" w:cs="Calibri"/>
-          <w:lang w:val="en"/>
-        </w:rPr>
-        <w:t xml:space="preserve">The script will prompt the user if a cleanup of resources is required. It will </w:t>
-      </w:r>
-      <w:proofErr w:type="spellStart"/>
-      <w:r>
-        <w:rPr>
-          <w:rFonts w:ascii="Calibri" w:hAnsi="Calibri" w:cs="Calibri"/>
-          <w:lang w:val="en"/>
-        </w:rPr>
-        <w:t>cleanup</w:t>
-      </w:r>
-      <w:proofErr w:type="spellEnd"/>
-      <w:r>
-        <w:rPr>
-          <w:rFonts w:ascii="Calibri" w:hAnsi="Calibri" w:cs="Calibri"/>
-          <w:lang w:val="en"/>
-        </w:rPr>
-        <w:t xml:space="preserve"> the resources created by it based on the replication tasks in the target account.</w:t>
-      </w:r>
-    </w:p>
-    <w:p>
-      <w:pPr>
-        <w:pStyle w:val="ListParagraph"/>
-        <w:ind w:left="1440" w:firstLine="720"/>
-      </w:pPr>
-    </w:p>
-    <w:p>
-      <w:pPr>
-        <w:pStyle w:val="ListParagraph"/>
-        <w:ind w:left="1440" w:firstLine="720"/>
-      </w:pPr>
-      <w:r>
-        <w:rPr>
-          <w:noProof/>
-        </w:rPr>
-        <w:drawing>
-          <wp:inline distT="0" distB="0" distL="0" distR="0" wp14:anchorId="32CBFF7F" wp14:editId="24A01358">
-            <wp:extent cx="3708400" cy="174396"/>
-            <wp:effectExtent l="0" t="0" r="0" b="3810"/>
-            <wp:docPr id="17" name="Picture 17"/>
+          <wp:inline distT="0" distB="0" distL="0" distR="0" wp14:anchorId="633B40C1" wp14:editId="0D526642">
+            <wp:extent cx="4769963" cy="249555"/>
+            <wp:effectExtent l="0" t="0" r="5715" b="4445"/>
+            <wp:docPr id="16" name="Picture 16"/>
             <wp:cNvGraphicFramePr>
               <a:graphicFrameLocks xmlns:a="http://schemas.openxmlformats.org/drawingml/2006/main" noChangeAspect="1"/>
             </wp:cNvGraphicFramePr>
@@ -1153,6 +1144,161 @@
                   <pic:spPr>
                     <a:xfrm>
                       <a:off x="0" y="0"/>
+                      <a:ext cx="4941301" cy="258519"/>
+                    </a:xfrm>
+                    <a:prstGeom prst="rect">
+                      <a:avLst/>
+                    </a:prstGeom>
+                  </pic:spPr>
+                </pic:pic>
+              </a:graphicData>
+            </a:graphic>
+          </wp:inline>
+        </w:drawing>
+      </w:r>
+    </w:p>
+    <w:p>
+      <w:pPr>
+        <w:ind w:left="1440"/>
+      </w:pPr>
+      <w:r>
+        <w:t>Import command with input arguments as passwords to create end points</w:t>
+      </w:r>
+      <w:r>
+        <w:t>(optional) if not specified in config file.</w:t>
+      </w:r>
+    </w:p>
+    <w:p>
+      <w:r>
+        <w:lastRenderedPageBreak/>
+        <w:tab/>
+      </w:r>
+      <w:r>
+        <w:tab/>
+      </w:r>
+      <w:r>
+        <w:tab/>
+      </w:r>
+      <w:r>
+        <w:rPr>
+          <w:noProof/>
+        </w:rPr>
+        <w:drawing>
+          <wp:inline distT="0" distB="0" distL="0" distR="0" wp14:anchorId="23E703F4" wp14:editId="7A1E772E">
+            <wp:extent cx="4204355" cy="195580"/>
+            <wp:effectExtent l="0" t="0" r="0" b="0"/>
+            <wp:docPr id="2" name="Picture 2"/>
+            <wp:cNvGraphicFramePr>
+              <a:graphicFrameLocks xmlns:a="http://schemas.openxmlformats.org/drawingml/2006/main" noChangeAspect="1"/>
+            </wp:cNvGraphicFramePr>
+            <a:graphic xmlns:a="http://schemas.openxmlformats.org/drawingml/2006/main">
+              <a:graphicData uri="http://schemas.openxmlformats.org/drawingml/2006/picture">
+                <pic:pic xmlns:pic="http://schemas.openxmlformats.org/drawingml/2006/picture">
+                  <pic:nvPicPr>
+                    <pic:cNvPr id="1" name=""/>
+                    <pic:cNvPicPr/>
+                  </pic:nvPicPr>
+                  <pic:blipFill>
+                    <a:blip r:embed="rId14"/>
+                    <a:stretch>
+                      <a:fillRect/>
+                    </a:stretch>
+                  </pic:blipFill>
+                  <pic:spPr>
+                    <a:xfrm>
+                      <a:off x="0" y="0"/>
+                      <a:ext cx="4204355" cy="195580"/>
+                    </a:xfrm>
+                    <a:prstGeom prst="rect">
+                      <a:avLst/>
+                    </a:prstGeom>
+                  </pic:spPr>
+                </pic:pic>
+              </a:graphicData>
+            </a:graphic>
+          </wp:inline>
+        </w:drawing>
+      </w:r>
+    </w:p>
+    <w:p>
+      <w:pPr>
+        <w:pStyle w:val="ListParagraph"/>
+        <w:numPr>
+          <w:ilvl w:val="0"/>
+          <w:numId w:val="6"/>
+        </w:numPr>
+        <w:autoSpaceDE w:val="0"/>
+        <w:autoSpaceDN w:val="0"/>
+        <w:adjustRightInd w:val="0"/>
+        <w:spacing w:line="259" w:lineRule="atLeast"/>
+        <w:rPr>
+          <w:rFonts w:ascii="Calibri" w:hAnsi="Calibri" w:cs="Calibri"/>
+          <w:lang w:val="en"/>
+        </w:rPr>
+      </w:pPr>
+      <w:r>
+        <w:rPr>
+          <w:rFonts w:ascii="Calibri" w:hAnsi="Calibri" w:cs="Calibri"/>
+          <w:lang w:val="en"/>
+        </w:rPr>
+        <w:t xml:space="preserve">The script will prompt the user if a cleanup of resources is required. It will </w:t>
+      </w:r>
+      <w:proofErr w:type="spellStart"/>
+      <w:r>
+        <w:rPr>
+          <w:rFonts w:ascii="Calibri" w:hAnsi="Calibri" w:cs="Calibri"/>
+          <w:lang w:val="en"/>
+        </w:rPr>
+        <w:t>cleanup</w:t>
+      </w:r>
+      <w:proofErr w:type="spellEnd"/>
+      <w:r>
+        <w:rPr>
+          <w:rFonts w:ascii="Calibri" w:hAnsi="Calibri" w:cs="Calibri"/>
+          <w:lang w:val="en"/>
+        </w:rPr>
+        <w:t xml:space="preserve"> the resources created by it based on the replication tasks in the target account.</w:t>
+      </w:r>
+    </w:p>
+    <w:p>
+      <w:pPr>
+        <w:pStyle w:val="ListParagraph"/>
+        <w:ind w:left="1440" w:firstLine="720"/>
+      </w:pPr>
+    </w:p>
+    <w:p>
+      <w:pPr>
+        <w:pStyle w:val="ListParagraph"/>
+        <w:ind w:left="1440" w:firstLine="720"/>
+      </w:pPr>
+      <w:r>
+        <w:rPr>
+          <w:noProof/>
+        </w:rPr>
+        <w:drawing>
+          <wp:inline distT="0" distB="0" distL="0" distR="0" wp14:anchorId="32CBFF7F" wp14:editId="24A01358">
+            <wp:extent cx="3708400" cy="174396"/>
+            <wp:effectExtent l="0" t="0" r="0" b="3810"/>
+            <wp:docPr id="17" name="Picture 17"/>
+            <wp:cNvGraphicFramePr>
+              <a:graphicFrameLocks xmlns:a="http://schemas.openxmlformats.org/drawingml/2006/main" noChangeAspect="1"/>
+            </wp:cNvGraphicFramePr>
+            <a:graphic xmlns:a="http://schemas.openxmlformats.org/drawingml/2006/main">
+              <a:graphicData uri="http://schemas.openxmlformats.org/drawingml/2006/picture">
+                <pic:pic xmlns:pic="http://schemas.openxmlformats.org/drawingml/2006/picture">
+                  <pic:nvPicPr>
+                    <pic:cNvPr id="1" name=""/>
+                    <pic:cNvPicPr/>
+                  </pic:nvPicPr>
+                  <pic:blipFill>
+                    <a:blip r:embed="rId15"/>
+                    <a:stretch>
+                      <a:fillRect/>
+                    </a:stretch>
+                  </pic:blipFill>
+                  <pic:spPr>
+                    <a:xfrm>
+                      <a:off x="0" y="0"/>
                       <a:ext cx="3735511" cy="175671"/>
                     </a:xfrm>
                     <a:prstGeom prst="rect">
@@ -1229,7 +1375,7 @@
                     <pic:cNvPicPr/>
                   </pic:nvPicPr>
                   <pic:blipFill>
-                    <a:blip r:embed="rId14"/>
+                    <a:blip r:embed="rId16"/>
                     <a:stretch>
                       <a:fillRect/>
                     </a:stretch>
@@ -1632,6 +1778,7 @@
         <w:rPr>
           <w:noProof/>
         </w:rPr>
+        <w:lastRenderedPageBreak/>
         <w:drawing>
           <wp:inline distT="0" distB="0" distL="0" distR="0" wp14:anchorId="357AD422" wp14:editId="7B3C2F5C">
             <wp:extent cx="5943600" cy="1197204"/>
@@ -1648,7 +1795,7 @@
                     <pic:cNvPicPr/>
                   </pic:nvPicPr>
                   <pic:blipFill>
-                    <a:blip r:embed="rId15"/>
+                    <a:blip r:embed="rId17"/>
                     <a:stretch>
                       <a:fillRect/>
                     </a:stretch>
@@ -1726,7 +1873,6 @@
         <w:rPr>
           <w:noProof/>
         </w:rPr>
-        <w:lastRenderedPageBreak/>
         <w:drawing>
           <wp:inline distT="0" distB="0" distL="0" distR="0" wp14:anchorId="79CD2977" wp14:editId="37D4BBF2">
             <wp:extent cx="5943600" cy="1817370"/>
@@ -1743,7 +1889,7 @@
                     <pic:cNvPicPr/>
                   </pic:nvPicPr>
                   <pic:blipFill>
-                    <a:blip r:embed="rId16"/>
+                    <a:blip r:embed="rId18"/>
                     <a:stretch>
                       <a:fillRect/>
                     </a:stretch>
@@ -1820,7 +1966,7 @@
                     <pic:cNvPicPr/>
                   </pic:nvPicPr>
                   <pic:blipFill>
-                    <a:blip r:embed="rId17" cstate="print">
+                    <a:blip r:embed="rId19" cstate="print">
                       <a:extLst>
                         <a:ext uri="{28A0092B-C50C-407E-A947-70E740481C1C}">
                           <a14:useLocalDpi xmlns:a14="http://schemas.microsoft.com/office/drawing/2010/main" val="0"/>
@@ -1961,7 +2107,7 @@
                     <pic:cNvPicPr/>
                   </pic:nvPicPr>
                   <pic:blipFill>
-                    <a:blip r:embed="rId18"/>
+                    <a:blip r:embed="rId20"/>
                     <a:stretch>
                       <a:fillRect/>
                     </a:stretch>
@@ -1987,6 +2133,7 @@
         <w:ind w:left="720"/>
       </w:pPr>
       <w:r>
+        <w:lastRenderedPageBreak/>
         <w:t>Step1: Create policy in the target account and use file</w:t>
       </w:r>
       <w:r>
@@ -2083,7 +2230,6 @@
         <w:rPr>
           <w:noProof/>
         </w:rPr>
-        <w:lastRenderedPageBreak/>
         <w:drawing>
           <wp:inline distT="0" distB="0" distL="0" distR="0" wp14:anchorId="08FD7599" wp14:editId="13D632EA">
             <wp:extent cx="5943600" cy="871979"/>
@@ -2100,7 +2246,7 @@
                     <pic:cNvPicPr/>
                   </pic:nvPicPr>
                   <pic:blipFill>
-                    <a:blip r:embed="rId19" cstate="print">
+                    <a:blip r:embed="rId21" cstate="print">
                       <a:extLst>
                         <a:ext uri="{28A0092B-C50C-407E-A947-70E740481C1C}">
                           <a14:useLocalDpi xmlns:a14="http://schemas.microsoft.com/office/drawing/2010/main" val="0"/>
@@ -3126,6 +3272,7 @@
                 <w:rFonts w:ascii="Times New Roman" w:eastAsia="Times New Roman" w:hAnsi="Times New Roman"/>
                 <w:lang w:eastAsia="en-GB"/>
               </w:rPr>
+              <w:lastRenderedPageBreak/>
               <w:t>dest_account_id</w:t>
             </w:r>
             <w:proofErr w:type="spellEnd"/>
@@ -3468,7 +3615,6 @@
                 <w:rFonts w:ascii="Times New Roman" w:eastAsia="Times New Roman" w:hAnsi="Times New Roman"/>
                 <w:lang w:eastAsia="en-GB"/>
               </w:rPr>
-              <w:lastRenderedPageBreak/>
               <w:t>dest_environment</w:t>
             </w:r>
             <w:proofErr w:type="spellEnd"/>
@@ -4649,7 +4795,11 @@
               <w:t>’ is set to False.</w:t>
             </w:r>
             <w:r>
-              <w:t xml:space="preserve"> Otherwise, it’s a mandatory option and needs to be pointed to the REST URL endpoint for the identity service based on AD Authentication.</w:t>
+              <w:t xml:space="preserve"> Otherwise, it’s a mandatory option </w:t>
+            </w:r>
+            <w:r>
+              <w:lastRenderedPageBreak/>
+              <w:t>and needs to be pointed to the REST URL endpoint for the identity service based on AD Authentication.</w:t>
             </w:r>
           </w:p>
         </w:tc>
@@ -4687,6 +4837,7 @@
               <w:rPr>
                 <w:rFonts w:ascii="Times New Roman" w:eastAsia="Times New Roman" w:hAnsi="Times New Roman" w:cs="Times New Roman"/>
               </w:rPr>
+              <w:lastRenderedPageBreak/>
               <w:t>cert_verify_flag</w:t>
             </w:r>
             <w:proofErr w:type="spellEnd"/>
@@ -4831,7 +4982,6 @@
                 <w:color w:val="000000"/>
                 <w:sz w:val="24"/>
               </w:rPr>
-              <w:lastRenderedPageBreak/>
               <w:t>sts_src_role_arn</w:t>
             </w:r>
             <w:proofErr w:type="spellEnd"/>
@@ -5090,6 +5240,163 @@
                 <w:rFonts w:ascii="Times New Roman" w:eastAsia="Times New Roman" w:hAnsi="Times New Roman" w:cs="Times New Roman"/>
               </w:rPr>
               <w:t xml:space="preserve"> is set to False.</w:t>
+            </w:r>
+          </w:p>
+        </w:tc>
+      </w:tr>
+      <w:tr>
+        <w:trPr>
+          <w:trHeight w:val="375"/>
+          <w:tblCellSpacing w:w="0" w:type="auto"/>
+        </w:trPr>
+        <w:tc>
+          <w:tcPr>
+            <w:tcW w:w="3350" w:type="dxa"/>
+            <w:tcBorders>
+              <w:top w:val="single" w:sz="6" w:space="0" w:color="E6E6E6"/>
+              <w:left w:val="single" w:sz="6" w:space="0" w:color="E6E6E6"/>
+              <w:bottom w:val="single" w:sz="6" w:space="0" w:color="E6E6E6"/>
+              <w:right w:val="single" w:sz="6" w:space="0" w:color="E6E6E6"/>
+            </w:tcBorders>
+            <w:tcMar>
+              <w:top w:w="15" w:type="dxa"/>
+              <w:left w:w="15" w:type="dxa"/>
+              <w:bottom w:w="15" w:type="dxa"/>
+              <w:right w:w="15" w:type="dxa"/>
+            </w:tcMar>
+            <w:vAlign w:val="center"/>
+          </w:tcPr>
+          <w:p>
+            <w:pPr>
+              <w:shd w:val="clear" w:color="auto" w:fill="FFFFFF"/>
+              <w:spacing w:line="360" w:lineRule="atLeast"/>
+              <w:rPr>
+                <w:rFonts w:ascii="Times New Roman" w:eastAsia="Times New Roman" w:hAnsi="Times New Roman" w:cs="Times New Roman"/>
+              </w:rPr>
+            </w:pPr>
+            <w:proofErr w:type="spellStart"/>
+            <w:r>
+              <w:rPr>
+                <w:rFonts w:ascii="Times New Roman" w:eastAsia="Times New Roman" w:hAnsi="Times New Roman" w:cs="Times New Roman"/>
+              </w:rPr>
+              <w:t>default_security_group_name</w:t>
+            </w:r>
+            <w:proofErr w:type="spellEnd"/>
+          </w:p>
+          <w:p>
+            <w:pPr>
+              <w:rPr>
+                <w:rFonts w:ascii="Times New Roman" w:eastAsia="Times New Roman" w:hAnsi="Times New Roman" w:cs="Times New Roman"/>
+                <w:color w:val="000000"/>
+                <w:sz w:val="24"/>
+              </w:rPr>
+            </w:pPr>
+          </w:p>
+        </w:tc>
+        <w:tc>
+          <w:tcPr>
+            <w:tcW w:w="1103" w:type="dxa"/>
+            <w:tcBorders>
+              <w:top w:val="single" w:sz="6" w:space="0" w:color="E6E6E6"/>
+              <w:left w:val="single" w:sz="6" w:space="0" w:color="E6E6E6"/>
+              <w:bottom w:val="single" w:sz="6" w:space="0" w:color="E6E6E6"/>
+              <w:right w:val="single" w:sz="6" w:space="0" w:color="E6E6E6"/>
+            </w:tcBorders>
+            <w:tcMar>
+              <w:top w:w="15" w:type="dxa"/>
+              <w:left w:w="15" w:type="dxa"/>
+              <w:bottom w:w="15" w:type="dxa"/>
+              <w:right w:w="15" w:type="dxa"/>
+            </w:tcMar>
+            <w:vAlign w:val="center"/>
+          </w:tcPr>
+          <w:p>
+            <w:pPr>
+              <w:rPr>
+                <w:rFonts w:ascii="Times New Roman" w:eastAsia="Times New Roman" w:hAnsi="Times New Roman" w:cs="Times New Roman"/>
+              </w:rPr>
+            </w:pPr>
+            <w:r>
+              <w:rPr>
+                <w:rFonts w:ascii="Times New Roman" w:eastAsia="Times New Roman" w:hAnsi="Times New Roman" w:cs="Times New Roman"/>
+              </w:rPr>
+              <w:t>String</w:t>
+            </w:r>
+          </w:p>
+        </w:tc>
+        <w:tc>
+          <w:tcPr>
+            <w:tcW w:w="937" w:type="dxa"/>
+            <w:tcBorders>
+              <w:top w:val="single" w:sz="6" w:space="0" w:color="E6E6E6"/>
+              <w:left w:val="single" w:sz="6" w:space="0" w:color="E6E6E6"/>
+              <w:bottom w:val="single" w:sz="6" w:space="0" w:color="E6E6E6"/>
+              <w:right w:val="single" w:sz="6" w:space="0" w:color="E6E6E6"/>
+            </w:tcBorders>
+            <w:tcMar>
+              <w:top w:w="15" w:type="dxa"/>
+              <w:left w:w="15" w:type="dxa"/>
+              <w:bottom w:w="15" w:type="dxa"/>
+              <w:right w:w="15" w:type="dxa"/>
+            </w:tcMar>
+            <w:vAlign w:val="center"/>
+          </w:tcPr>
+          <w:p>
+            <w:pPr>
+              <w:rPr>
+                <w:rFonts w:ascii="Times New Roman" w:eastAsia="Times New Roman" w:hAnsi="Times New Roman" w:cs="Times New Roman"/>
+              </w:rPr>
+            </w:pPr>
+            <w:r>
+              <w:rPr>
+                <w:rFonts w:ascii="Times New Roman" w:eastAsia="Times New Roman" w:hAnsi="Times New Roman" w:cs="Times New Roman"/>
+              </w:rPr>
+              <w:t>No</w:t>
+            </w:r>
+          </w:p>
+        </w:tc>
+        <w:tc>
+          <w:tcPr>
+            <w:tcW w:w="3620" w:type="dxa"/>
+            <w:tcBorders>
+              <w:top w:val="single" w:sz="6" w:space="0" w:color="E6E6E6"/>
+              <w:left w:val="single" w:sz="6" w:space="0" w:color="E6E6E6"/>
+              <w:bottom w:val="single" w:sz="6" w:space="0" w:color="E6E6E6"/>
+              <w:right w:val="single" w:sz="6" w:space="0" w:color="E6E6E6"/>
+            </w:tcBorders>
+            <w:tcMar>
+              <w:top w:w="15" w:type="dxa"/>
+              <w:left w:w="15" w:type="dxa"/>
+              <w:bottom w:w="15" w:type="dxa"/>
+              <w:right w:w="15" w:type="dxa"/>
+            </w:tcMar>
+            <w:vAlign w:val="center"/>
+          </w:tcPr>
+          <w:p>
+            <w:pPr>
+              <w:rPr>
+                <w:rFonts w:ascii="Times New Roman" w:eastAsia="Times New Roman" w:hAnsi="Times New Roman" w:cs="Times New Roman"/>
+              </w:rPr>
+            </w:pPr>
+            <w:r>
+              <w:rPr>
+                <w:rFonts w:ascii="Times New Roman" w:eastAsia="Times New Roman" w:hAnsi="Times New Roman" w:cs="Times New Roman"/>
+              </w:rPr>
+              <w:t xml:space="preserve">The name of the default security group in the target AWS account. By </w:t>
+            </w:r>
+            <w:proofErr w:type="gramStart"/>
+            <w:r>
+              <w:rPr>
+                <w:rFonts w:ascii="Times New Roman" w:eastAsia="Times New Roman" w:hAnsi="Times New Roman" w:cs="Times New Roman"/>
+              </w:rPr>
+              <w:t>default</w:t>
+            </w:r>
+            <w:proofErr w:type="gramEnd"/>
+            <w:r>
+              <w:rPr>
+                <w:rFonts w:ascii="Times New Roman" w:eastAsia="Times New Roman" w:hAnsi="Times New Roman" w:cs="Times New Roman"/>
+              </w:rPr>
+              <w:t xml:space="preserve"> it is set to a value of “default” in the config file. It can be modified if any specific security group needs to be applied on the replication instances created by the tool.</w:t>
             </w:r>
           </w:p>
         </w:tc>
@@ -5780,6 +6087,13 @@
                 <w:lang w:eastAsia="en-GB"/>
               </w:rPr>
               <w:br/>
+            </w:r>
+            <w:r>
+              <w:rPr>
+                <w:rFonts w:ascii="Times New Roman" w:eastAsia="Times New Roman" w:hAnsi="Times New Roman" w:cs="Times New Roman"/>
+                <w:lang w:eastAsia="en-GB"/>
+              </w:rPr>
+              <w:lastRenderedPageBreak/>
               <w:t>&lt;</w:t>
             </w:r>
             <w:proofErr w:type="spellStart"/>
@@ -5850,6 +6164,7 @@
                 <w:rFonts w:ascii="Times New Roman" w:eastAsia="Times New Roman" w:hAnsi="Times New Roman" w:cs="Times New Roman"/>
                 <w:lang w:eastAsia="en-GB"/>
               </w:rPr>
+              <w:lastRenderedPageBreak/>
               <w:t>endpoints.endpoint</w:t>
             </w:r>
             <w:proofErr w:type="gramEnd"/>
@@ -6142,15 +6457,7 @@
                 <w:rFonts w:ascii="Times New Roman" w:eastAsia="Times New Roman" w:hAnsi="Times New Roman" w:cs="Times New Roman"/>
                 <w:lang w:eastAsia="en-GB"/>
               </w:rPr>
-              <w:t xml:space="preserve">: '_' or '$'. These values if found in the database name will be replaced </w:t>
-            </w:r>
-            <w:r>
-              <w:rPr>
-                <w:rFonts w:ascii="Times New Roman" w:eastAsia="Times New Roman" w:hAnsi="Times New Roman" w:cs="Times New Roman"/>
-                <w:lang w:eastAsia="en-GB"/>
-              </w:rPr>
-              <w:lastRenderedPageBreak/>
-              <w:t>with '-' and used for creating the endpoint identifier name.</w:t>
+              <w:t>: '_' or '$'. These values if found in the database name will be replaced with '-' and used for creating the endpoint identifier name.</w:t>
             </w:r>
           </w:p>
         </w:tc>
@@ -6188,7 +6495,6 @@
                 <w:rFonts w:ascii="Times New Roman" w:eastAsia="Times New Roman" w:hAnsi="Times New Roman" w:cs="Times New Roman"/>
                 <w:lang w:eastAsia="en-GB"/>
               </w:rPr>
-              <w:lastRenderedPageBreak/>
               <w:t>endpoints.endpoint</w:t>
             </w:r>
             <w:proofErr w:type="gramEnd"/>
@@ -7845,7 +8151,6 @@
                 <w:rFonts w:ascii="Times New Roman" w:eastAsia="Times New Roman" w:hAnsi="Times New Roman" w:cs="Times New Roman"/>
                 <w:lang w:eastAsia="en-GB"/>
               </w:rPr>
-              <w:lastRenderedPageBreak/>
               <w:t>rep_instances.rep_instance_arn</w:t>
             </w:r>
             <w:proofErr w:type="spellEnd"/>
@@ -9333,6 +9638,7 @@
                 <w:rFonts w:ascii="Times New Roman" w:eastAsia="Times New Roman" w:hAnsi="Times New Roman" w:cs="Times New Roman"/>
                 <w:lang w:eastAsia="en-GB"/>
               </w:rPr>
+              <w:lastRenderedPageBreak/>
               <w:t>rep_</w:t>
             </w:r>
             <w:proofErr w:type="gramStart"/>
@@ -10115,7 +10421,7 @@
       <w:r>
         <w:t xml:space="preserve">": </w:t>
       </w:r>
-      <w:hyperlink r:id="rId20" w:history="1">
+      <w:hyperlink r:id="rId22" w:history="1">
         <w:r>
           <w:rPr>
             <w:rStyle w:val="Hyperlink"/>
@@ -10282,6 +10588,7 @@
         <w:ind w:left="720"/>
       </w:pPr>
       <w:r>
+        <w:lastRenderedPageBreak/>
         <w:t xml:space="preserve">  "</w:t>
       </w:r>
       <w:proofErr w:type="spellStart"/>
@@ -10493,7 +10800,6 @@
         <w:pStyle w:val="ListParagraph"/>
       </w:pPr>
       <w:r>
-        <w:lastRenderedPageBreak/>
         <w:t xml:space="preserve">  ],</w:t>
       </w:r>
     </w:p>
@@ -10930,6 +11236,7 @@
         <w:pStyle w:val="ListParagraph"/>
       </w:pPr>
       <w:r>
+        <w:lastRenderedPageBreak/>
         <w:t xml:space="preserve">    {</w:t>
       </w:r>
     </w:p>
@@ -11222,7 +11529,6 @@
         <w:rPr>
           <w:rStyle w:val="IntenseEmphasis"/>
         </w:rPr>
-        <w:lastRenderedPageBreak/>
         <w:t>#The end</w:t>
       </w:r>
       <w:r>
@@ -11829,6 +12135,7 @@
         <w:rPr>
           <w:rStyle w:val="IntenseEmphasis"/>
         </w:rPr>
+        <w:lastRenderedPageBreak/>
         <w:t xml:space="preserve">#The </w:t>
       </w:r>
       <w:r>
@@ -12204,7 +12511,6 @@
         <w:pStyle w:val="ListParagraph"/>
       </w:pPr>
       <w:r>
-        <w:lastRenderedPageBreak/>
         <w:t xml:space="preserve">      "</w:t>
       </w:r>
       <w:proofErr w:type="spellStart"/>
@@ -12713,6 +13019,7 @@
         <w:pStyle w:val="ListParagraph"/>
       </w:pPr>
       <w:r>
+        <w:lastRenderedPageBreak/>
         <w:t xml:space="preserve">      "</w:t>
       </w:r>
       <w:proofErr w:type="spellStart"/>
@@ -13041,7 +13348,6 @@
         <w:rPr>
           <w:rStyle w:val="IntenseEmphasis"/>
         </w:rPr>
-        <w:lastRenderedPageBreak/>
         <w:t># The replication instance multi zone availability flag. The default value is false</w:t>
       </w:r>
       <w:r>

</xml_diff>